<commit_message>
Up to ex.33 (included),w/o 31/32
Signed-off-by: Max <maxim-li@campus.technion.ac.il>
</commit_message>
<xml_diff>
--- a/236501_hw1.docx
+++ b/236501_hw1.docx
@@ -1,6 +1,6 @@
 
 <file path=word/document.xml><?xml version="1.0" encoding="utf-8"?>
-<w:document xmlns:wpc="http://schemas.microsoft.com/office/word/2010/wordprocessingCanvas" xmlns:cx="http://schemas.microsoft.com/office/drawing/2014/chartex" xmlns:cx1="http://schemas.microsoft.com/office/drawing/2015/9/8/chartex" xmlns:cx2="http://schemas.microsoft.com/office/drawing/2015/10/21/chartex" xmlns:cx3="http://schemas.microsoft.com/office/drawing/2016/5/9/chartex" xmlns:cx4="http://schemas.microsoft.com/office/drawing/2016/5/10/chartex" xmlns:cx5="http://schemas.microsoft.com/office/drawing/2016/5/11/chartex" xmlns:cx6="http://schemas.microsoft.com/office/drawing/2016/5/12/chartex" xmlns:cx7="http://schemas.microsoft.com/office/drawing/2016/5/13/chartex" xmlns:cx8="http://schemas.microsoft.com/office/drawing/2016/5/14/chartex" xmlns:mc="http://schemas.openxmlformats.org/markup-compatibility/2006" xmlns:aink="http://schemas.microsoft.com/office/drawing/2016/ink" xmlns:am3d="http://schemas.microsoft.com/office/drawing/2017/model3d" xmlns:o="urn:schemas-microsoft-com:office:office" xmlns:r="http://schemas.openxmlformats.org/officeDocument/2006/relationships" xmlns:m="http://schemas.openxmlformats.org/officeDocument/2006/math" xmlns:v="urn:schemas-microsoft-com:vml" xmlns:wp14="http://schemas.microsoft.com/office/word/2010/wordprocessingDrawing" xmlns:wp="http://schemas.openxmlformats.org/drawingml/2006/wordprocessingDrawing" xmlns:w10="urn:schemas-microsoft-com:office:word" xmlns:w="http://schemas.openxmlformats.org/wordprocessingml/2006/main" xmlns:w14="http://schemas.microsoft.com/office/word/2010/wordml" xmlns:w15="http://schemas.microsoft.com/office/word/2012/wordml" xmlns:w16cid="http://schemas.microsoft.com/office/word/2016/wordml/cid" xmlns:w16se="http://schemas.microsoft.com/office/word/2015/wordml/symex" xmlns:wpg="http://schemas.microsoft.com/office/word/2010/wordprocessingGroup" xmlns:wpi="http://schemas.microsoft.com/office/word/2010/wordprocessingInk" xmlns:wne="http://schemas.microsoft.com/office/word/2006/wordml" xmlns:wps="http://schemas.microsoft.com/office/word/2010/wordprocessingShape" mc:Ignorable="w14 w15 w16se w16cid wp14">
+<w:document xmlns:wpc="http://schemas.microsoft.com/office/word/2010/wordprocessingCanvas" xmlns:cx="http://schemas.microsoft.com/office/drawing/2014/chartex" xmlns:cx1="http://schemas.microsoft.com/office/drawing/2015/9/8/chartex" xmlns:mc="http://schemas.openxmlformats.org/markup-compatibility/2006" xmlns:o="urn:schemas-microsoft-com:office:office" xmlns:r="http://schemas.openxmlformats.org/officeDocument/2006/relationships" xmlns:m="http://schemas.openxmlformats.org/officeDocument/2006/math" xmlns:v="urn:schemas-microsoft-com:vml" xmlns:wp14="http://schemas.microsoft.com/office/word/2010/wordprocessingDrawing" xmlns:wp="http://schemas.openxmlformats.org/drawingml/2006/wordprocessingDrawing" xmlns:w10="urn:schemas-microsoft-com:office:word" xmlns:w="http://schemas.openxmlformats.org/wordprocessingml/2006/main" xmlns:w14="http://schemas.microsoft.com/office/word/2010/wordml" xmlns:w15="http://schemas.microsoft.com/office/word/2012/wordml" xmlns:w16se="http://schemas.microsoft.com/office/word/2015/wordml/symex" xmlns:wpg="http://schemas.microsoft.com/office/word/2010/wordprocessingGroup" xmlns:wpi="http://schemas.microsoft.com/office/word/2010/wordprocessingInk" xmlns:wne="http://schemas.microsoft.com/office/word/2006/wordml" xmlns:wps="http://schemas.microsoft.com/office/word/2010/wordprocessingShape" mc:Ignorable="w14 w15 w16se wp14">
   <w:body>
     <w:p>
       <w:pPr>
@@ -50,23 +50,7 @@
           <w:rFonts w:asciiTheme="majorBidi" w:hAnsiTheme="majorBidi"/>
           <w:rtl/>
         </w:rPr>
-        <w:t xml:space="preserve">מגישים: מקסים </w:t>
-      </w:r>
-      <w:proofErr w:type="spellStart"/>
-      <w:r>
-        <w:rPr>
-          <w:rFonts w:asciiTheme="majorBidi" w:hAnsiTheme="majorBidi"/>
-          <w:rtl/>
-        </w:rPr>
-        <w:t>ליפטרוב</w:t>
-      </w:r>
-      <w:proofErr w:type="spellEnd"/>
-      <w:r>
-        <w:rPr>
-          <w:rFonts w:asciiTheme="majorBidi" w:hAnsiTheme="majorBidi"/>
-          <w:rtl/>
-        </w:rPr>
-        <w:t xml:space="preserve"> 327154464, עומרי רוזן 313223521</w:t>
+        <w:t>מגישים: מקסים ליפטרוב 327154464, עומרי רוזן 313223521</w:t>
       </w:r>
     </w:p>
     <w:p>
@@ -4097,7 +4081,6 @@
           <w:szCs w:val="18"/>
         </w:rPr>
       </w:pPr>
-      <w:proofErr w:type="spellStart"/>
       <w:r>
         <w:rPr>
           <w:rFonts w:asciiTheme="majorBidi" w:hAnsiTheme="majorBidi" w:cstheme="majorBidi"/>
@@ -4105,97 +4088,7 @@
           <w:sz w:val="18"/>
           <w:szCs w:val="18"/>
         </w:rPr>
-        <w:t>StreetsMap</w:t>
-      </w:r>
-      <w:proofErr w:type="spellEnd"/>
-      <w:r>
-        <w:rPr>
-          <w:rFonts w:asciiTheme="majorBidi" w:hAnsiTheme="majorBidi" w:cstheme="majorBidi"/>
-          <w:color w:val="000000"/>
-          <w:sz w:val="18"/>
-          <w:szCs w:val="18"/>
-        </w:rPr>
-        <w:t>(</w:t>
-      </w:r>
-      <w:proofErr w:type="spellStart"/>
-      <w:r>
-        <w:rPr>
-          <w:rFonts w:asciiTheme="majorBidi" w:hAnsiTheme="majorBidi" w:cstheme="majorBidi"/>
-          <w:color w:val="000000"/>
-          <w:sz w:val="18"/>
-          <w:szCs w:val="18"/>
-        </w:rPr>
-        <w:t>src</w:t>
-      </w:r>
-      <w:proofErr w:type="spellEnd"/>
-      <w:r>
-        <w:rPr>
-          <w:rFonts w:asciiTheme="majorBidi" w:hAnsiTheme="majorBidi" w:cstheme="majorBidi"/>
-          <w:color w:val="000000"/>
-          <w:sz w:val="18"/>
-          <w:szCs w:val="18"/>
-        </w:rPr>
-        <w:t xml:space="preserve">: 54 </w:t>
-      </w:r>
-      <w:proofErr w:type="spellStart"/>
-      <w:r>
-        <w:rPr>
-          <w:rFonts w:asciiTheme="majorBidi" w:hAnsiTheme="majorBidi" w:cstheme="majorBidi"/>
-          <w:color w:val="000000"/>
-          <w:sz w:val="18"/>
-          <w:szCs w:val="18"/>
-        </w:rPr>
-        <w:t>dst</w:t>
-      </w:r>
-      <w:proofErr w:type="spellEnd"/>
-      <w:r>
-        <w:rPr>
-          <w:rFonts w:asciiTheme="majorBidi" w:hAnsiTheme="majorBidi" w:cstheme="majorBidi"/>
-          <w:color w:val="000000"/>
-          <w:sz w:val="18"/>
-          <w:szCs w:val="18"/>
-        </w:rPr>
-        <w:t xml:space="preserve">: 549)          </w:t>
-      </w:r>
-      <w:proofErr w:type="spellStart"/>
-      <w:r>
-        <w:rPr>
-          <w:rFonts w:asciiTheme="majorBidi" w:hAnsiTheme="majorBidi" w:cstheme="majorBidi"/>
-          <w:color w:val="000000"/>
-          <w:sz w:val="18"/>
-          <w:szCs w:val="18"/>
-        </w:rPr>
-        <w:t>UniformCost</w:t>
-      </w:r>
-      <w:proofErr w:type="spellEnd"/>
-      <w:r>
-        <w:rPr>
-          <w:rFonts w:asciiTheme="majorBidi" w:hAnsiTheme="majorBidi" w:cstheme="majorBidi"/>
-          <w:color w:val="000000"/>
-          <w:sz w:val="18"/>
-          <w:szCs w:val="18"/>
-        </w:rPr>
-        <w:t xml:space="preserve">                   time:   0.76   #dev: 17354   |space|: 17514    </w:t>
-      </w:r>
-      <w:proofErr w:type="spellStart"/>
-      <w:r>
-        <w:rPr>
-          <w:rFonts w:asciiTheme="majorBidi" w:hAnsiTheme="majorBidi" w:cstheme="majorBidi"/>
-          <w:color w:val="000000"/>
-          <w:sz w:val="18"/>
-          <w:szCs w:val="18"/>
-        </w:rPr>
-        <w:t>total_g_cost</w:t>
-      </w:r>
-      <w:proofErr w:type="spellEnd"/>
-      <w:r>
-        <w:rPr>
-          <w:rFonts w:asciiTheme="majorBidi" w:hAnsiTheme="majorBidi" w:cstheme="majorBidi"/>
-          <w:color w:val="000000"/>
-          <w:sz w:val="18"/>
-          <w:szCs w:val="18"/>
-        </w:rPr>
-        <w:t>:  7465.52560   |path|: 137   path: [   54  ==&gt;     55  ==&gt;     56  ==&gt;     57  ==&gt;     58  ==&gt;     59  ==&gt;     60  ==&gt;  28893  ==&gt;  14580  ==&gt;  14590  ==&gt;  14591  ==&gt;  14592  ==&gt;  14593  ==&gt;  81892  ==&gt;  25814  ==&gt;     81  ==&gt;  26236  ==&gt;  26234  ==&gt;   1188  ==&gt;  33068  ==&gt;  33069  ==&gt;  33070  ==&gt;  15474  ==&gt;  33071  ==&gt;   5020  ==&gt;  21699  ==&gt;  33072  ==&gt;  33073  ==&gt;  33074  ==&gt;  16203  ==&gt;   9847  ==&gt;   9848  ==&gt;   9849  ==&gt;   9850  ==&gt;   9851  ==&gt;    335  ==&gt;   9852  ==&gt;  82906  ==&gt;  82907  ==&gt;  82908  ==&gt;  82909  ==&gt;  95454  ==&gt;  96539  ==&gt;  72369  ==&gt;  94627  ==&gt;  38553  ==&gt;  72367  ==&gt;  29007  ==&gt;  94632  ==&gt;  96540  ==&gt;   9269  ==&gt;  82890  ==&gt;  29049  ==&gt;  29026  ==&gt;  82682  ==&gt;  71897  ==&gt;  83380  ==&gt;  96541  ==&gt;  82904  ==&gt;  96542  ==&gt;  96543  ==&gt;  96544  ==&gt;  96545  ==&gt;  96546  ==&gt;  96547  ==&gt;  82911  ==&gt;  82928  ==&gt;  24841  ==&gt;  24842  ==&gt;  24843  ==&gt;   5215  ==&gt;  24844  ==&gt;   9274  ==&gt;  24845  ==&gt;  24846  ==&gt;  24847  ==&gt;  24848  ==&gt;  24849  ==&gt;  24850  ==&gt;  24851  ==&gt;  24852  ==&gt;  24853  ==&gt;  24854  ==&gt;  24855  ==&gt;  24856  ==&gt;  24857  ==&gt;  24858  ==&gt;  24859  ==&gt;  24860  ==&gt;  24861  ==&gt;  24862  ==&gt;  24863  ==&gt;  24864  ==&gt;  24865  ==&gt;  24866  ==&gt;  82208  ==&gt;  82209  ==&gt;  82210  ==&gt;  21518  ==&gt;  21431  ==&gt;  21432  ==&gt;  21433  ==&gt;  21434  ==&gt;  21435  ==&gt;  21436  ==&gt;  21437  ==&gt;  21438  ==&gt;  21439  ==&gt;  21440  ==&gt;  21441  ==&gt;  21442  ==&gt;  21443  ==&gt;  21444  ==&gt;  21445  ==&gt;  21446  ==&gt;  21447  ==&gt;  21448  ==&gt;  21449  ==&gt;  21450  ==&gt;  21451  ==&gt;    621  ==&gt;  21452  ==&gt;  21453  ==&gt;  21454  ==&gt;  21495  ==&gt;  21496  ==&gt;    539  ==&gt;    540  ==&gt;    541  ==&gt;    542  ==&gt;    543  ==&gt;    544  ==&gt;    545  ==&gt;    546  ==&gt;    547  ==&gt;    548  ==&gt;    549]</w:t>
+        <w:t>StreetsMap(src: 54 dst: 549)          UniformCost                   time:   0.76   #dev: 17354   |space|: 17514    total_g_cost:  7465.52560   |path|: 137   path: [   54  ==&gt;     55  ==&gt;     56  ==&gt;     57  ==&gt;     58  ==&gt;     59  ==&gt;     60  ==&gt;  28893  ==&gt;  14580  ==&gt;  14590  ==&gt;  14591  ==&gt;  14592  ==&gt;  14593  ==&gt;  81892  ==&gt;  25814  ==&gt;     81  ==&gt;  26236  ==&gt;  26234  ==&gt;   1188  ==&gt;  33068  ==&gt;  33069  ==&gt;  33070  ==&gt;  15474  ==&gt;  33071  ==&gt;   5020  ==&gt;  21699  ==&gt;  33072  ==&gt;  33073  ==&gt;  33074  ==&gt;  16203  ==&gt;   9847  ==&gt;   9848  ==&gt;   9849  ==&gt;   9850  ==&gt;   9851  ==&gt;    335  ==&gt;   9852  ==&gt;  82906  ==&gt;  82907  ==&gt;  82908  ==&gt;  82909  ==&gt;  95454  ==&gt;  96539  ==&gt;  72369  ==&gt;  94627  ==&gt;  38553  ==&gt;  72367  ==&gt;  29007  ==&gt;  94632  ==&gt;  96540  ==&gt;   9269  ==&gt;  82890  ==&gt;  29049  ==&gt;  29026  ==&gt;  82682  ==&gt;  71897  ==&gt;  83380  ==&gt;  96541  ==&gt;  82904  ==&gt;  96542  ==&gt;  96543  ==&gt;  96544  ==&gt;  96545  ==&gt;  96546  ==&gt;  96547  ==&gt;  82911  ==&gt;  82928  ==&gt;  24841  ==&gt;  24842  ==&gt;  24843  ==&gt;   5215  ==&gt;  24844  ==&gt;   9274  ==&gt;  24845  ==&gt;  24846  ==&gt;  24847  ==&gt;  24848  ==&gt;  24849  ==&gt;  24850  ==&gt;  24851  ==&gt;  24852  ==&gt;  24853  ==&gt;  24854  ==&gt;  24855  ==&gt;  24856  ==&gt;  24857  ==&gt;  24858  ==&gt;  24859  ==&gt;  24860  ==&gt;  24861  ==&gt;  24862  ==&gt;  24863  ==&gt;  24864  ==&gt;  24865  ==&gt;  24866  ==&gt;  82208  ==&gt;  82209  ==&gt;  82210  ==&gt;  21518  ==&gt;  21431  ==&gt;  21432  ==&gt;  21433  ==&gt;  21434  ==&gt;  21435  ==&gt;  21436  ==&gt;  21437  ==&gt;  21438  ==&gt;  21439  ==&gt;  21440  ==&gt;  21441  ==&gt;  21442  ==&gt;  21443  ==&gt;  21444  ==&gt;  21445  ==&gt;  21446  ==&gt;  21447  ==&gt;  21448  ==&gt;  21449  ==&gt;  21450  ==&gt;  21451  ==&gt;    621  ==&gt;  21452  ==&gt;  21453  ==&gt;  21454  ==&gt;  21495  ==&gt;  21496  ==&gt;    539  ==&gt;    540  ==&gt;    541  ==&gt;    542  ==&gt;    543  ==&gt;    544  ==&gt;    545  ==&gt;    546  ==&gt;    547  ==&gt;    548  ==&gt;    549]</w:t>
       </w:r>
     </w:p>
     <w:p>
@@ -4245,7 +4138,6 @@
         </w:rPr>
         <w:t xml:space="preserve">השורה שמופיע מטה היא זו שקובעת שהאובייקטים מטיפוס </w:t>
       </w:r>
-      <w:proofErr w:type="spellStart"/>
       <w:r>
         <w:rPr>
           <w:rFonts w:asciiTheme="majorBidi" w:hAnsiTheme="majorBidi" w:cstheme="majorBidi"/>
@@ -4253,7 +4145,6 @@
         </w:rPr>
         <w:t>mapState</w:t>
       </w:r>
-      <w:proofErr w:type="spellEnd"/>
       <w:r>
         <w:rPr>
           <w:rFonts w:asciiTheme="majorBidi" w:hAnsiTheme="majorBidi" w:cstheme="majorBidi" w:hint="cs"/>
@@ -4299,19 +4190,8 @@
           <w:sz w:val="20"/>
           <w:szCs w:val="20"/>
         </w:rPr>
-        <w:t>@</w:t>
-      </w:r>
-      <w:proofErr w:type="spellStart"/>
-      <w:r>
-        <w:rPr>
-          <w:rFonts w:ascii="Consolas" w:eastAsia="Times New Roman" w:hAnsi="Consolas" w:cs="Courier New"/>
-          <w:color w:val="BBB529"/>
-          <w:sz w:val="20"/>
-          <w:szCs w:val="20"/>
-        </w:rPr>
-        <w:t>dataclass</w:t>
-      </w:r>
-      <w:proofErr w:type="spellEnd"/>
+        <w:t>@dataclass</w:t>
+      </w:r>
       <w:r>
         <w:rPr>
           <w:rFonts w:ascii="Consolas" w:eastAsia="Times New Roman" w:hAnsi="Consolas" w:cs="Courier New"/>
@@ -4449,7 +4329,6 @@
         </w:rPr>
         <w:t xml:space="preserve">כל שינוי של השדה </w:t>
       </w:r>
-      <w:proofErr w:type="spellStart"/>
       <w:r>
         <w:rPr>
           <w:rFonts w:asciiTheme="majorBidi" w:hAnsiTheme="majorBidi" w:cstheme="majorBidi"/>
@@ -4457,7 +4336,6 @@
         </w:rPr>
         <w:t>junction.index</w:t>
       </w:r>
-      <w:proofErr w:type="spellEnd"/>
       <w:r>
         <w:rPr>
           <w:rFonts w:asciiTheme="majorBidi" w:hAnsiTheme="majorBidi" w:cstheme="majorBidi" w:hint="cs"/>
@@ -4551,7 +4429,6 @@
           <w:szCs w:val="16"/>
         </w:rPr>
       </w:pPr>
-      <w:proofErr w:type="spellStart"/>
       <w:r>
         <w:rPr>
           <w:rFonts w:asciiTheme="majorBidi" w:hAnsiTheme="majorBidi" w:cstheme="majorBidi"/>
@@ -4559,9 +4436,8 @@
           <w:sz w:val="16"/>
           <w:szCs w:val="16"/>
         </w:rPr>
-        <w:t>StreetsMap</w:t>
-      </w:r>
-      <w:proofErr w:type="spellEnd"/>
+        <w:t xml:space="preserve">StreetsMap(src: 54 dst: 549)          UniformCost                   time:   0.68   #dev: 17354   |space|: 17514    total_g_cost:  7465.52560   |path|: 137   path: [   54  ==&gt;     55  ==&gt;  </w:t>
+      </w:r>
       <w:r>
         <w:rPr>
           <w:rFonts w:asciiTheme="majorBidi" w:hAnsiTheme="majorBidi" w:cstheme="majorBidi"/>
@@ -4569,9 +4445,8 @@
           <w:sz w:val="16"/>
           <w:szCs w:val="16"/>
         </w:rPr>
-        <w:t>(</w:t>
-      </w:r>
-      <w:proofErr w:type="spellStart"/>
+        <w:t>…</w:t>
+      </w:r>
       <w:r>
         <w:rPr>
           <w:rFonts w:asciiTheme="majorBidi" w:hAnsiTheme="majorBidi" w:cstheme="majorBidi"/>
@@ -4579,19 +4454,25 @@
           <w:sz w:val="16"/>
           <w:szCs w:val="16"/>
         </w:rPr>
-        <w:t>src</w:t>
-      </w:r>
-      <w:proofErr w:type="spellEnd"/>
-      <w:r>
+        <w:t xml:space="preserve">  ==&gt;    548  ==&gt;    549]</w:t>
+      </w:r>
+    </w:p>
+    <w:p>
+      <w:pPr>
+        <w:pBdr>
+          <w:top w:val="nil"/>
+          <w:left w:val="nil"/>
+          <w:bottom w:val="nil"/>
+          <w:right w:val="nil"/>
+          <w:between w:val="nil"/>
+        </w:pBdr>
         <w:rPr>
           <w:rFonts w:asciiTheme="majorBidi" w:hAnsiTheme="majorBidi" w:cstheme="majorBidi"/>
           <w:color w:val="000000"/>
           <w:sz w:val="16"/>
           <w:szCs w:val="16"/>
         </w:rPr>
-        <w:t xml:space="preserve">: 54 </w:t>
-      </w:r>
-      <w:proofErr w:type="spellStart"/>
+      </w:pPr>
       <w:r>
         <w:rPr>
           <w:rFonts w:asciiTheme="majorBidi" w:hAnsiTheme="majorBidi" w:cstheme="majorBidi"/>
@@ -4599,9 +4480,8 @@
           <w:sz w:val="16"/>
           <w:szCs w:val="16"/>
         </w:rPr>
-        <w:t>dst</w:t>
-      </w:r>
-      <w:proofErr w:type="spellEnd"/>
+        <w:t xml:space="preserve">StreetsMap(src: 54 dst: 549)          A* (h=0, w=0.500)             time:   0.70   #dev: 17354   |space|: 17514    total_g_cost:  7465.52560   |path|: 137   path: [   54  ==&gt;     55  ==&gt;  </w:t>
+      </w:r>
       <w:r>
         <w:rPr>
           <w:rFonts w:asciiTheme="majorBidi" w:hAnsiTheme="majorBidi" w:cstheme="majorBidi"/>
@@ -4609,9 +4489,8 @@
           <w:sz w:val="16"/>
           <w:szCs w:val="16"/>
         </w:rPr>
-        <w:t xml:space="preserve">: 549)          </w:t>
-      </w:r>
-      <w:proofErr w:type="spellStart"/>
+        <w:t>…</w:t>
+      </w:r>
       <w:r>
         <w:rPr>
           <w:rFonts w:asciiTheme="majorBidi" w:hAnsiTheme="majorBidi" w:cstheme="majorBidi"/>
@@ -4619,19 +4498,25 @@
           <w:sz w:val="16"/>
           <w:szCs w:val="16"/>
         </w:rPr>
-        <w:t>UniformCost</w:t>
-      </w:r>
-      <w:proofErr w:type="spellEnd"/>
-      <w:r>
+        <w:t xml:space="preserve">  ==&gt;    548  ==&gt;    549]</w:t>
+      </w:r>
+    </w:p>
+    <w:p>
+      <w:pPr>
+        <w:pBdr>
+          <w:top w:val="nil"/>
+          <w:left w:val="nil"/>
+          <w:bottom w:val="nil"/>
+          <w:right w:val="nil"/>
+          <w:between w:val="nil"/>
+        </w:pBdr>
         <w:rPr>
           <w:rFonts w:asciiTheme="majorBidi" w:hAnsiTheme="majorBidi" w:cstheme="majorBidi"/>
           <w:color w:val="000000"/>
           <w:sz w:val="16"/>
           <w:szCs w:val="16"/>
         </w:rPr>
-        <w:t xml:space="preserve">                   time:   0.68   #dev: 17354   |space|: 17514    </w:t>
-      </w:r>
-      <w:proofErr w:type="spellStart"/>
+      </w:pPr>
       <w:r>
         <w:rPr>
           <w:rFonts w:asciiTheme="majorBidi" w:hAnsiTheme="majorBidi" w:cstheme="majorBidi"/>
@@ -4639,267 +4524,7 @@
           <w:sz w:val="16"/>
           <w:szCs w:val="16"/>
         </w:rPr>
-        <w:t>total_g_cost</w:t>
-      </w:r>
-      <w:proofErr w:type="spellEnd"/>
-      <w:r>
-        <w:rPr>
-          <w:rFonts w:asciiTheme="majorBidi" w:hAnsiTheme="majorBidi" w:cstheme="majorBidi"/>
-          <w:color w:val="000000"/>
-          <w:sz w:val="16"/>
-          <w:szCs w:val="16"/>
-        </w:rPr>
-        <w:t xml:space="preserve">:  7465.52560   |path|: 137   path: [   54  ==&gt;     55  ==&gt;  </w:t>
-      </w:r>
-      <w:r>
-        <w:rPr>
-          <w:rFonts w:asciiTheme="majorBidi" w:hAnsiTheme="majorBidi" w:cstheme="majorBidi"/>
-          <w:color w:val="000000"/>
-          <w:sz w:val="16"/>
-          <w:szCs w:val="16"/>
-        </w:rPr>
-        <w:t>…</w:t>
-      </w:r>
-      <w:r>
-        <w:rPr>
-          <w:rFonts w:asciiTheme="majorBidi" w:hAnsiTheme="majorBidi" w:cstheme="majorBidi"/>
-          <w:color w:val="000000"/>
-          <w:sz w:val="16"/>
-          <w:szCs w:val="16"/>
-        </w:rPr>
-        <w:t xml:space="preserve">  ==&gt;    548  ==&gt;    549]</w:t>
-      </w:r>
-    </w:p>
-    <w:p>
-      <w:pPr>
-        <w:pBdr>
-          <w:top w:val="nil"/>
-          <w:left w:val="nil"/>
-          <w:bottom w:val="nil"/>
-          <w:right w:val="nil"/>
-          <w:between w:val="nil"/>
-        </w:pBdr>
-        <w:rPr>
-          <w:rFonts w:asciiTheme="majorBidi" w:hAnsiTheme="majorBidi" w:cstheme="majorBidi"/>
-          <w:color w:val="000000"/>
-          <w:sz w:val="16"/>
-          <w:szCs w:val="16"/>
-        </w:rPr>
-      </w:pPr>
-      <w:proofErr w:type="spellStart"/>
-      <w:r>
-        <w:rPr>
-          <w:rFonts w:asciiTheme="majorBidi" w:hAnsiTheme="majorBidi" w:cstheme="majorBidi"/>
-          <w:color w:val="000000"/>
-          <w:sz w:val="16"/>
-          <w:szCs w:val="16"/>
-        </w:rPr>
-        <w:t>StreetsMap</w:t>
-      </w:r>
-      <w:proofErr w:type="spellEnd"/>
-      <w:r>
-        <w:rPr>
-          <w:rFonts w:asciiTheme="majorBidi" w:hAnsiTheme="majorBidi" w:cstheme="majorBidi"/>
-          <w:color w:val="000000"/>
-          <w:sz w:val="16"/>
-          <w:szCs w:val="16"/>
-        </w:rPr>
-        <w:t>(</w:t>
-      </w:r>
-      <w:proofErr w:type="spellStart"/>
-      <w:r>
-        <w:rPr>
-          <w:rFonts w:asciiTheme="majorBidi" w:hAnsiTheme="majorBidi" w:cstheme="majorBidi"/>
-          <w:color w:val="000000"/>
-          <w:sz w:val="16"/>
-          <w:szCs w:val="16"/>
-        </w:rPr>
-        <w:t>src</w:t>
-      </w:r>
-      <w:proofErr w:type="spellEnd"/>
-      <w:r>
-        <w:rPr>
-          <w:rFonts w:asciiTheme="majorBidi" w:hAnsiTheme="majorBidi" w:cstheme="majorBidi"/>
-          <w:color w:val="000000"/>
-          <w:sz w:val="16"/>
-          <w:szCs w:val="16"/>
-        </w:rPr>
-        <w:t xml:space="preserve">: 54 </w:t>
-      </w:r>
-      <w:proofErr w:type="spellStart"/>
-      <w:r>
-        <w:rPr>
-          <w:rFonts w:asciiTheme="majorBidi" w:hAnsiTheme="majorBidi" w:cstheme="majorBidi"/>
-          <w:color w:val="000000"/>
-          <w:sz w:val="16"/>
-          <w:szCs w:val="16"/>
-        </w:rPr>
-        <w:t>dst</w:t>
-      </w:r>
-      <w:proofErr w:type="spellEnd"/>
-      <w:r>
-        <w:rPr>
-          <w:rFonts w:asciiTheme="majorBidi" w:hAnsiTheme="majorBidi" w:cstheme="majorBidi"/>
-          <w:color w:val="000000"/>
-          <w:sz w:val="16"/>
-          <w:szCs w:val="16"/>
-        </w:rPr>
-        <w:t xml:space="preserve">: 549)          A* (h=0, w=0.500)             time:   0.70   #dev: 17354   |space|: 17514    </w:t>
-      </w:r>
-      <w:proofErr w:type="spellStart"/>
-      <w:r>
-        <w:rPr>
-          <w:rFonts w:asciiTheme="majorBidi" w:hAnsiTheme="majorBidi" w:cstheme="majorBidi"/>
-          <w:color w:val="000000"/>
-          <w:sz w:val="16"/>
-          <w:szCs w:val="16"/>
-        </w:rPr>
-        <w:t>total_g_cost</w:t>
-      </w:r>
-      <w:proofErr w:type="spellEnd"/>
-      <w:r>
-        <w:rPr>
-          <w:rFonts w:asciiTheme="majorBidi" w:hAnsiTheme="majorBidi" w:cstheme="majorBidi"/>
-          <w:color w:val="000000"/>
-          <w:sz w:val="16"/>
-          <w:szCs w:val="16"/>
-        </w:rPr>
-        <w:t xml:space="preserve">:  7465.52560   |path|: 137   path: [   54  ==&gt;     55  ==&gt;  </w:t>
-      </w:r>
-      <w:r>
-        <w:rPr>
-          <w:rFonts w:asciiTheme="majorBidi" w:hAnsiTheme="majorBidi" w:cstheme="majorBidi"/>
-          <w:color w:val="000000"/>
-          <w:sz w:val="16"/>
-          <w:szCs w:val="16"/>
-        </w:rPr>
-        <w:t>…</w:t>
-      </w:r>
-      <w:r>
-        <w:rPr>
-          <w:rFonts w:asciiTheme="majorBidi" w:hAnsiTheme="majorBidi" w:cstheme="majorBidi"/>
-          <w:color w:val="000000"/>
-          <w:sz w:val="16"/>
-          <w:szCs w:val="16"/>
-        </w:rPr>
-        <w:t xml:space="preserve">  ==&gt;    548  ==&gt;    549]</w:t>
-      </w:r>
-    </w:p>
-    <w:p>
-      <w:pPr>
-        <w:pBdr>
-          <w:top w:val="nil"/>
-          <w:left w:val="nil"/>
-          <w:bottom w:val="nil"/>
-          <w:right w:val="nil"/>
-          <w:between w:val="nil"/>
-        </w:pBdr>
-        <w:rPr>
-          <w:rFonts w:asciiTheme="majorBidi" w:hAnsiTheme="majorBidi" w:cstheme="majorBidi"/>
-          <w:color w:val="000000"/>
-          <w:sz w:val="16"/>
-          <w:szCs w:val="16"/>
-        </w:rPr>
-      </w:pPr>
-      <w:proofErr w:type="spellStart"/>
-      <w:r>
-        <w:rPr>
-          <w:rFonts w:asciiTheme="majorBidi" w:hAnsiTheme="majorBidi" w:cstheme="majorBidi"/>
-          <w:color w:val="000000"/>
-          <w:sz w:val="16"/>
-          <w:szCs w:val="16"/>
-        </w:rPr>
-        <w:t>StreetsMap</w:t>
-      </w:r>
-      <w:proofErr w:type="spellEnd"/>
-      <w:r>
-        <w:rPr>
-          <w:rFonts w:asciiTheme="majorBidi" w:hAnsiTheme="majorBidi" w:cstheme="majorBidi"/>
-          <w:color w:val="000000"/>
-          <w:sz w:val="16"/>
-          <w:szCs w:val="16"/>
-        </w:rPr>
-        <w:t>(</w:t>
-      </w:r>
-      <w:proofErr w:type="spellStart"/>
-      <w:r>
-        <w:rPr>
-          <w:rFonts w:asciiTheme="majorBidi" w:hAnsiTheme="majorBidi" w:cstheme="majorBidi"/>
-          <w:color w:val="000000"/>
-          <w:sz w:val="16"/>
-          <w:szCs w:val="16"/>
-        </w:rPr>
-        <w:t>src</w:t>
-      </w:r>
-      <w:proofErr w:type="spellEnd"/>
-      <w:r>
-        <w:rPr>
-          <w:rFonts w:asciiTheme="majorBidi" w:hAnsiTheme="majorBidi" w:cstheme="majorBidi"/>
-          <w:color w:val="000000"/>
-          <w:sz w:val="16"/>
-          <w:szCs w:val="16"/>
-        </w:rPr>
-        <w:t xml:space="preserve">: 54 </w:t>
-      </w:r>
-      <w:proofErr w:type="spellStart"/>
-      <w:r>
-        <w:rPr>
-          <w:rFonts w:asciiTheme="majorBidi" w:hAnsiTheme="majorBidi" w:cstheme="majorBidi"/>
-          <w:color w:val="000000"/>
-          <w:sz w:val="16"/>
-          <w:szCs w:val="16"/>
-        </w:rPr>
-        <w:t>dst</w:t>
-      </w:r>
-      <w:proofErr w:type="spellEnd"/>
-      <w:r>
-        <w:rPr>
-          <w:rFonts w:asciiTheme="majorBidi" w:hAnsiTheme="majorBidi" w:cstheme="majorBidi"/>
-          <w:color w:val="000000"/>
-          <w:sz w:val="16"/>
-          <w:szCs w:val="16"/>
-        </w:rPr>
-        <w:t>: 549)          A* (h=</w:t>
-      </w:r>
-      <w:proofErr w:type="spellStart"/>
-      <w:r>
-        <w:rPr>
-          <w:rFonts w:asciiTheme="majorBidi" w:hAnsiTheme="majorBidi" w:cstheme="majorBidi"/>
-          <w:color w:val="000000"/>
-          <w:sz w:val="16"/>
-          <w:szCs w:val="16"/>
-        </w:rPr>
-        <w:t>AirDist</w:t>
-      </w:r>
-      <w:proofErr w:type="spellEnd"/>
-      <w:r>
-        <w:rPr>
-          <w:rFonts w:asciiTheme="majorBidi" w:hAnsiTheme="majorBidi" w:cstheme="majorBidi"/>
-          <w:color w:val="000000"/>
-          <w:sz w:val="16"/>
-          <w:szCs w:val="16"/>
-        </w:rPr>
-        <w:t xml:space="preserve">, w=0.500)       time:   0.17   #dev: 2015    |space|: 2229     </w:t>
-      </w:r>
-      <w:proofErr w:type="spellStart"/>
-      <w:r>
-        <w:rPr>
-          <w:rFonts w:asciiTheme="majorBidi" w:hAnsiTheme="majorBidi" w:cstheme="majorBidi"/>
-          <w:color w:val="000000"/>
-          <w:sz w:val="16"/>
-          <w:szCs w:val="16"/>
-        </w:rPr>
-        <w:t>total_g_cost</w:t>
-      </w:r>
-      <w:proofErr w:type="spellEnd"/>
-      <w:r>
-        <w:rPr>
-          <w:rFonts w:asciiTheme="majorBidi" w:hAnsiTheme="majorBidi" w:cstheme="majorBidi"/>
-          <w:color w:val="000000"/>
-          <w:sz w:val="16"/>
-          <w:szCs w:val="16"/>
-        </w:rPr>
-        <w:t xml:space="preserve">:  7465.52560   |path|: 137   path: [   54  ==&gt;     55  ==&gt;  </w:t>
+        <w:t xml:space="preserve">StreetsMap(src: 54 dst: 549)          A* (h=AirDist, w=0.500)       time:   0.17   #dev: 2015    |space|: 2229     total_g_cost:  7465.52560   |path|: 137   path: [   54  ==&gt;     55  ==&gt;  </w:t>
       </w:r>
       <w:r>
         <w:rPr>
@@ -5166,27 +4791,7 @@
           <w:color w:val="000000"/>
           <w:rtl/>
         </w:rPr>
-        <w:t xml:space="preserve"> </w:t>
-      </w:r>
-      <w:proofErr w:type="spellStart"/>
-      <w:r>
-        <w:rPr>
-          <w:rFonts w:asciiTheme="majorBidi" w:hAnsiTheme="majorBidi" w:cstheme="majorBidi" w:hint="cs"/>
-          <w:i/>
-          <w:color w:val="000000"/>
-          <w:rtl/>
-        </w:rPr>
-        <w:t>הממושקל</w:t>
-      </w:r>
-      <w:proofErr w:type="spellEnd"/>
-      <w:r>
-        <w:rPr>
-          <w:rFonts w:asciiTheme="majorBidi" w:hAnsiTheme="majorBidi" w:cstheme="majorBidi" w:hint="cs"/>
-          <w:i/>
-          <w:color w:val="000000"/>
-          <w:rtl/>
-        </w:rPr>
-        <w:t xml:space="preserve"> ואת מספר הצמתים שפותחו בדרך לפתרון, כתלות במשקל עצמו.</w:t>
+        <w:t xml:space="preserve"> הממושקל ואת מספר הצמתים שפותחו בדרך לפתרון, כתלות במשקל עצמו.</w:t>
       </w:r>
     </w:p>
     <w:p>
@@ -5432,7 +5037,7 @@
               </wp:anchor>
             </w:drawing>
           </mc:Choice>
-          <mc:Fallback>
+          <mc:Fallback xmlns:cx2="http://schemas.microsoft.com/office/drawing/2015/10/21/chartex" xmlns:cx3="http://schemas.microsoft.com/office/drawing/2016/5/9/chartex" xmlns:cx4="http://schemas.microsoft.com/office/drawing/2016/5/10/chartex" xmlns:cx5="http://schemas.microsoft.com/office/drawing/2016/5/11/chartex" xmlns:cx6="http://schemas.microsoft.com/office/drawing/2016/5/12/chartex" xmlns:cx7="http://schemas.microsoft.com/office/drawing/2016/5/13/chartex" xmlns:cx8="http://schemas.microsoft.com/office/drawing/2016/5/14/chartex" xmlns:aink="http://schemas.microsoft.com/office/drawing/2016/ink" xmlns:am3d="http://schemas.microsoft.com/office/drawing/2017/model3d" xmlns:w16cid="http://schemas.microsoft.com/office/word/2016/wordml/cid">
             <w:pict>
               <v:shapetype w14:anchorId="470EA12B" id="_x0000_t32" coordsize="21600,21600" o:spt="32" o:oned="t" path="m,l21600,21600e" filled="f">
                 <v:path arrowok="t" fillok="f" o:connecttype="none"/>
@@ -5552,11 +5157,9 @@
         </w:rPr>
         <w:t xml:space="preserve">. ההיוריסטיקה </w:t>
       </w:r>
-      <w:proofErr w:type="spellStart"/>
       <w:r>
         <w:t>TruckDeliveriesMaxAirDistHeuristic</w:t>
       </w:r>
-      <w:proofErr w:type="spellEnd"/>
       <w:r>
         <w:rPr>
           <w:rFonts w:hint="cs"/>
@@ -5855,11 +5458,9 @@
         <w:lastRenderedPageBreak/>
         <w:t xml:space="preserve">22. ההיוריסטיקה </w:t>
       </w:r>
-      <w:proofErr w:type="spellStart"/>
       <w:r>
         <w:t>TruckDeliveriesSumAirDistHeuristic</w:t>
       </w:r>
-      <w:proofErr w:type="spellEnd"/>
       <w:r>
         <w:rPr>
           <w:rFonts w:hint="cs"/>
@@ -5938,6 +5539,7 @@
           <w:rFonts w:asciiTheme="majorBidi" w:hAnsiTheme="majorBidi" w:cstheme="majorBidi"/>
           <w:noProof/>
           <w:color w:val="000000"/>
+          <w:lang w:val="ru-RU" w:eastAsia="ru-RU"/>
         </w:rPr>
         <mc:AlternateContent>
           <mc:Choice Requires="wpg">
@@ -6254,7 +5856,7 @@
               </wp:anchor>
             </w:drawing>
           </mc:Choice>
-          <mc:Fallback>
+          <mc:Fallback xmlns:cx2="http://schemas.microsoft.com/office/drawing/2015/10/21/chartex" xmlns:cx3="http://schemas.microsoft.com/office/drawing/2016/5/9/chartex" xmlns:cx4="http://schemas.microsoft.com/office/drawing/2016/5/10/chartex" xmlns:cx5="http://schemas.microsoft.com/office/drawing/2016/5/11/chartex" xmlns:cx6="http://schemas.microsoft.com/office/drawing/2016/5/12/chartex" xmlns:cx7="http://schemas.microsoft.com/office/drawing/2016/5/13/chartex" xmlns:cx8="http://schemas.microsoft.com/office/drawing/2016/5/14/chartex" xmlns:aink="http://schemas.microsoft.com/office/drawing/2016/ink" xmlns:am3d="http://schemas.microsoft.com/office/drawing/2017/model3d" xmlns:w16cid="http://schemas.microsoft.com/office/word/2016/wordml/cid">
             <w:pict>
               <v:group w14:anchorId="3D01A217" id="קבוצה 13" o:spid="_x0000_s1026" style="position:absolute;left:0;text-align:left;margin-left:23.55pt;margin-top:.4pt;width:400.85pt;height:14.55pt;z-index:251661312;mso-position-horizontal-relative:margin;mso-width-relative:margin;mso-height-relative:margin" coordsize="89557,3227" o:gfxdata="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">
                 <v:line id="מחבר ישר 5" o:spid="_x0000_s1027" style="position:absolute;visibility:visible;mso-wrap-style:square" from="0,1658" to="89557,1658" o:connectortype="straight" o:gfxdata="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" strokecolor="#4472c4 [3204]" strokeweight=".5pt">
@@ -6453,11 +6055,9 @@
         </w:rPr>
         <w:t xml:space="preserve">25. ההיוריסטיקה </w:t>
       </w:r>
-      <w:proofErr w:type="spellStart"/>
       <w:r>
         <w:t>TruckDeliveriesMSTAirDistHeuristic</w:t>
       </w:r>
-      <w:proofErr w:type="spellEnd"/>
       <w:r>
         <w:rPr>
           <w:rFonts w:hint="cs"/>
@@ -6512,25 +6112,7 @@
           <w:color w:val="000000"/>
           <w:rtl/>
         </w:rPr>
-        <w:t xml:space="preserve">, אשר הוא גם המחיר האמתי, יהיה </w:t>
-      </w:r>
-      <w:proofErr w:type="spellStart"/>
-      <w:r>
-        <w:rPr>
-          <w:rFonts w:asciiTheme="majorBidi" w:hAnsiTheme="majorBidi" w:cstheme="majorBidi" w:hint="cs"/>
-          <w:color w:val="000000"/>
-          <w:rtl/>
-        </w:rPr>
-        <w:t>קשיר</w:t>
-      </w:r>
-      <w:proofErr w:type="spellEnd"/>
-      <w:r>
-        <w:rPr>
-          <w:rFonts w:asciiTheme="majorBidi" w:hAnsiTheme="majorBidi" w:cstheme="majorBidi" w:hint="cs"/>
-          <w:color w:val="000000"/>
-          <w:rtl/>
-        </w:rPr>
-        <w:t xml:space="preserve">, יכיל את כל הצמתים (שנשארו למשאית) ויהיה ללא מעגלים (בכל צומת מבקרים פעם אחת) </w:t>
+        <w:t xml:space="preserve">, אשר הוא גם המחיר האמתי, יהיה קשיר, יכיל את כל הצמתים (שנשארו למשאית) ויהיה ללא מעגלים (בכל צומת מבקרים פעם אחת) </w:t>
       </w:r>
       <w:r>
         <w:rPr>
@@ -6609,7 +6191,7 @@
         </w:pBdr>
         <w:bidi/>
         <w:rPr>
-          <w:rFonts w:asciiTheme="majorBidi" w:hAnsiTheme="majorBidi" w:cstheme="majorBidi" w:hint="cs"/>
+          <w:rFonts w:asciiTheme="majorBidi" w:hAnsiTheme="majorBidi" w:cstheme="majorBidi"/>
           <w:color w:val="000000"/>
           <w:rtl/>
         </w:rPr>
@@ -6622,11 +6204,9 @@
         </w:rPr>
         <w:t xml:space="preserve">26. הגרף הראשון מתאר את מגמת מחיר הפתרון ומספר הפיתוחים (כתלות במשקל של האלגוריתם) עבור ההיוריסטיקה </w:t>
       </w:r>
-      <w:proofErr w:type="spellStart"/>
       <w:r>
         <w:t>TruckDeliveriesMSTAirDistHeuristic</w:t>
       </w:r>
-      <w:proofErr w:type="spellEnd"/>
       <w:r>
         <w:rPr>
           <w:rFonts w:hint="cs"/>
@@ -6675,7 +6255,7 @@
           <w:noProof/>
           <w:color w:val="000000"/>
           <w:rtl/>
-          <w:lang w:val="he-IL"/>
+          <w:lang w:val="ru-RU" w:eastAsia="ru-RU"/>
         </w:rPr>
         <w:drawing>
           <wp:inline distT="0" distB="0" distL="0" distR="0" wp14:anchorId="2ED2B563" wp14:editId="6CE49F7F">
@@ -6837,32 +6417,22 @@
         </w:pBdr>
         <w:bidi/>
         <w:rPr>
-          <w:rFonts w:asciiTheme="majorBidi" w:hAnsiTheme="majorBidi" w:cstheme="majorBidi" w:hint="cs"/>
-          <w:color w:val="000000"/>
-          <w:rtl/>
-        </w:rPr>
-      </w:pPr>
-      <w:r>
-        <w:rPr>
-          <w:rFonts w:asciiTheme="majorBidi" w:hAnsiTheme="majorBidi" w:cstheme="majorBidi" w:hint="cs"/>
-          <w:color w:val="000000"/>
-          <w:rtl/>
-        </w:rPr>
-        <w:t xml:space="preserve">הגרף השני </w:t>
-      </w:r>
-      <w:r>
-        <w:rPr>
-          <w:rFonts w:asciiTheme="majorBidi" w:hAnsiTheme="majorBidi" w:cstheme="majorBidi" w:hint="cs"/>
-          <w:color w:val="000000"/>
-          <w:rtl/>
-        </w:rPr>
-        <w:t xml:space="preserve">מתאר את מגמת מחיר הפתרון ומספר הפיתוחים (כתלות במשקל של האלגוריתם) עבור ההיוריסטיקה </w:t>
-      </w:r>
-      <w:proofErr w:type="spellStart"/>
+          <w:rFonts w:asciiTheme="majorBidi" w:hAnsiTheme="majorBidi" w:cstheme="majorBidi"/>
+          <w:color w:val="000000"/>
+          <w:rtl/>
+        </w:rPr>
+      </w:pPr>
+      <w:r>
+        <w:rPr>
+          <w:rFonts w:asciiTheme="majorBidi" w:hAnsiTheme="majorBidi" w:cstheme="majorBidi" w:hint="cs"/>
+          <w:color w:val="000000"/>
+          <w:rtl/>
+        </w:rPr>
+        <w:t xml:space="preserve">הגרף השני מתאר את מגמת מחיר הפתרון ומספר הפיתוחים (כתלות במשקל של האלגוריתם) עבור ההיוריסטיקה </w:t>
+      </w:r>
       <w:r>
         <w:t>TruckDeliveriesSumAirDistHeuristic</w:t>
       </w:r>
-      <w:proofErr w:type="spellEnd"/>
       <w:r>
         <w:rPr>
           <w:rFonts w:hint="cs"/>
@@ -6894,7 +6464,7 @@
           <w:noProof/>
           <w:color w:val="000000"/>
           <w:rtl/>
-          <w:lang w:val="he-IL"/>
+          <w:lang w:val="ru-RU" w:eastAsia="ru-RU"/>
         </w:rPr>
         <w:drawing>
           <wp:inline distT="0" distB="0" distL="0" distR="0" wp14:anchorId="514F3E57" wp14:editId="099F8142">
@@ -6999,41 +6569,22 @@
           <w:color w:val="000000"/>
           <w:rtl/>
         </w:rPr>
-        <w:t xml:space="preserve">סביב 0.85. מספר המצבים המפותחים דווקא מציג מגמת ירידה לכל אורך הגרף. יש לזכור, שההיוריסטיקה בה השתמשנו כאן אינה קבילה. אף על פי כן, עבור משקלים נמוכים אנו מקבלים פתרון שהוא הפתרון האופטימלי (כזה שמצאנו גם עם </w:t>
-      </w:r>
-      <w:proofErr w:type="spellStart"/>
-      <w:r>
-        <w:rPr>
-          <w:rFonts w:asciiTheme="majorBidi" w:hAnsiTheme="majorBidi" w:cstheme="majorBidi" w:hint="cs"/>
-          <w:color w:val="000000"/>
-          <w:rtl/>
-        </w:rPr>
-        <w:t>היוריסטיקות</w:t>
-      </w:r>
-      <w:proofErr w:type="spellEnd"/>
-      <w:r>
-        <w:rPr>
-          <w:rFonts w:asciiTheme="majorBidi" w:hAnsiTheme="majorBidi" w:cstheme="majorBidi" w:hint="cs"/>
-          <w:color w:val="000000"/>
-          <w:rtl/>
-        </w:rPr>
-        <w:t xml:space="preserve"> קבילות).</w:t>
-      </w:r>
-    </w:p>
-    <w:p>
-      <w:pPr>
-        <w:pBdr>
-          <w:top w:val="nil"/>
-          <w:left w:val="nil"/>
-          <w:bottom w:val="nil"/>
-          <w:right w:val="nil"/>
-          <w:between w:val="nil"/>
-        </w:pBdr>
-        <w:bidi/>
-        <w:rPr>
-          <w:rFonts w:asciiTheme="majorBidi" w:hAnsiTheme="majorBidi" w:cstheme="majorBidi" w:hint="cs"/>
-          <w:color w:val="000000"/>
-          <w:rtl/>
+        <w:t>סביב 0.85. מספר המצבים המפותחים דווקא מציג מגמת ירידה לכל אורך הגרף. יש לזכור, שההיוריסטיקה בה השתמשנו כאן אינה קבילה. אף על פי כן, עבור משקלים נמוכים אנו מקבלים פתרון שהוא הפתרון האופטימלי (כזה שמצאנו גם עם היוריסטיקות קבילות).</w:t>
+      </w:r>
+    </w:p>
+    <w:p>
+      <w:pPr>
+        <w:pBdr>
+          <w:top w:val="nil"/>
+          <w:left w:val="nil"/>
+          <w:bottom w:val="nil"/>
+          <w:right w:val="nil"/>
+          <w:between w:val="nil"/>
+        </w:pBdr>
+        <w:bidi/>
+        <w:rPr>
+          <w:rFonts w:asciiTheme="majorBidi" w:hAnsiTheme="majorBidi" w:cstheme="majorBidi"/>
+          <w:color w:val="000000"/>
         </w:rPr>
       </w:pPr>
       <w:r>
@@ -7057,10 +6608,627 @@
           <w:color w:val="000000"/>
           <w:rtl/>
         </w:rPr>
-        <w:t xml:space="preserve"> שם המשקל שניתן להיוריסטיקה יחסית נמוך, מספר המצבים המפותחים נמוך משמעותית מערכו סביב חצי (וקרוב לערכו האופטימלי מבין כלל המשקלים) ומחיר הפתרון הוא הטוב ביותר. </w:t>
-      </w:r>
+        <w:t xml:space="preserve"> שם המשקל שניתן להיוריסטיקה יחסית נמוך, מספר המצבים המפותחים נמוך משמעותית מערכו סביב חצי (וקרוב לערכו האופטימלי מבין כלל המשקלי</w:t>
+      </w:r>
+      <w:r>
+        <w:rPr>
+          <w:rFonts w:asciiTheme="majorBidi" w:hAnsiTheme="majorBidi" w:cstheme="majorBidi" w:hint="cs"/>
+          <w:color w:val="000000"/>
+          <w:rtl/>
+        </w:rPr>
+        <w:t>ם) ומחיר הפתרון הוא הטוב ביותר.</w:t>
+      </w:r>
+    </w:p>
+    <w:p>
+      <w:pPr>
+        <w:pBdr>
+          <w:top w:val="nil"/>
+          <w:left w:val="nil"/>
+          <w:bottom w:val="nil"/>
+          <w:right w:val="nil"/>
+          <w:between w:val="nil"/>
+        </w:pBdr>
+        <w:bidi/>
+        <w:rPr>
+          <w:rFonts w:asciiTheme="majorBidi" w:hAnsiTheme="majorBidi" w:cstheme="majorBidi"/>
+          <w:color w:val="000000"/>
+          <w:rtl/>
+          <w:lang w:val="ru-RU"/>
+        </w:rPr>
+      </w:pPr>
+      <w:r>
+        <w:rPr>
+          <w:rFonts w:asciiTheme="majorBidi" w:hAnsiTheme="majorBidi" w:cstheme="majorBidi" w:hint="cs"/>
+          <w:color w:val="000000"/>
+          <w:rtl/>
+          <w:lang w:val="ru-RU"/>
+        </w:rPr>
+        <w:t>29. התוצאות שמתקבלות מ</w:t>
+      </w:r>
+      <w:r>
+        <w:rPr>
+          <w:rFonts w:asciiTheme="majorBidi" w:hAnsiTheme="majorBidi" w:cstheme="majorBidi" w:hint="cs"/>
+          <w:color w:val="000000"/>
+          <w:rtl/>
+          <w:lang w:val="ru-RU"/>
+        </w:rPr>
+        <w:t>שתי</w:t>
+      </w:r>
+      <w:r>
+        <w:rPr>
+          <w:rFonts w:asciiTheme="majorBidi" w:hAnsiTheme="majorBidi" w:cstheme="majorBidi" w:hint="cs"/>
+          <w:color w:val="000000"/>
+          <w:rtl/>
+          <w:lang w:val="ru-RU"/>
+        </w:rPr>
+        <w:t xml:space="preserve"> הריצות הרלוונטיות:</w:t>
+      </w:r>
+    </w:p>
+    <w:p>
+      <w:pPr>
+        <w:pBdr>
+          <w:top w:val="nil"/>
+          <w:left w:val="nil"/>
+          <w:bottom w:val="nil"/>
+          <w:right w:val="nil"/>
+          <w:between w:val="nil"/>
+        </w:pBdr>
+        <w:bidi/>
+        <w:jc w:val="right"/>
+        <w:rPr>
+          <w:rFonts w:asciiTheme="majorBidi" w:hAnsiTheme="majorBidi" w:cstheme="majorBidi"/>
+          <w:color w:val="000000"/>
+          <w:rtl/>
+        </w:rPr>
+      </w:pPr>
+      <w:r>
+        <w:rPr>
+          <w:rFonts w:asciiTheme="majorBidi" w:hAnsiTheme="majorBidi" w:cstheme="majorBidi"/>
+          <w:color w:val="000000"/>
+        </w:rPr>
+        <w:t>Deliveries(small_delivery(5):</w:t>
+      </w:r>
+      <w:r>
+        <w:rPr>
+          <w:rFonts w:asciiTheme="majorBidi" w:hAnsiTheme="majorBidi" w:cstheme="majorBidi"/>
+          <w:color w:val="000000"/>
+          <w:highlight w:val="green"/>
+        </w:rPr>
+        <w:t>Time</w:t>
+      </w:r>
+      <w:r>
+        <w:rPr>
+          <w:rFonts w:asciiTheme="majorBidi" w:hAnsiTheme="majorBidi" w:cstheme="majorBidi"/>
+          <w:color w:val="000000"/>
+        </w:rPr>
+        <w:t xml:space="preserve">)    A* (h=TruckDeliveriesMSTAirDist, w=0.500)   time:  52.96   #dev: 425     |space|: 562      total_g_cost:    30.18082   total_cost: DeliveryCost(dist=  46771.762 meter, </w:t>
+      </w:r>
+      <w:r>
+        <w:rPr>
+          <w:rFonts w:asciiTheme="majorBidi" w:hAnsiTheme="majorBidi" w:cstheme="majorBidi"/>
+          <w:color w:val="000000"/>
+          <w:highlight w:val="green"/>
+        </w:rPr>
+        <w:t>time=     30.181 minutes</w:t>
+      </w:r>
+      <w:r>
+        <w:rPr>
+          <w:rFonts w:asciiTheme="majorBidi" w:hAnsiTheme="majorBidi" w:cstheme="majorBidi"/>
+          <w:color w:val="000000"/>
+        </w:rPr>
+        <w:t xml:space="preserve">, </w:t>
+      </w:r>
+      <w:r>
+        <w:rPr>
+          <w:rFonts w:asciiTheme="majorBidi" w:hAnsiTheme="majorBidi" w:cstheme="majorBidi"/>
+          <w:color w:val="000000"/>
+          <w:highlight w:val="yellow"/>
+        </w:rPr>
+        <w:t>money=    151.961 nis</w:t>
+      </w:r>
+      <w:r>
+        <w:rPr>
+          <w:rFonts w:asciiTheme="majorBidi" w:hAnsiTheme="majorBidi" w:cstheme="majorBidi"/>
+          <w:color w:val="000000"/>
+        </w:rPr>
+        <w:t>)</w:t>
+      </w:r>
+    </w:p>
+    <w:p>
+      <w:pPr>
+        <w:pBdr>
+          <w:top w:val="nil"/>
+          <w:left w:val="nil"/>
+          <w:bottom w:val="nil"/>
+          <w:right w:val="nil"/>
+          <w:between w:val="nil"/>
+        </w:pBdr>
+        <w:bidi/>
+        <w:jc w:val="right"/>
+        <w:rPr>
+          <w:rFonts w:asciiTheme="majorBidi" w:hAnsiTheme="majorBidi" w:cstheme="majorBidi"/>
+          <w:color w:val="000000"/>
+          <w:rtl/>
+        </w:rPr>
+      </w:pPr>
+      <w:r>
+        <w:rPr>
+          <w:rFonts w:asciiTheme="majorBidi" w:hAnsiTheme="majorBidi" w:cstheme="majorBidi"/>
+          <w:color w:val="000000"/>
+        </w:rPr>
+        <w:t>Deliveries(small_delivery(5):</w:t>
+      </w:r>
+      <w:r>
+        <w:rPr>
+          <w:rFonts w:asciiTheme="majorBidi" w:hAnsiTheme="majorBidi" w:cstheme="majorBidi"/>
+          <w:color w:val="000000"/>
+          <w:highlight w:val="yellow"/>
+        </w:rPr>
+        <w:t>Money</w:t>
+      </w:r>
+      <w:r>
+        <w:rPr>
+          <w:rFonts w:asciiTheme="majorBidi" w:hAnsiTheme="majorBidi" w:cstheme="majorBidi"/>
+          <w:color w:val="000000"/>
+        </w:rPr>
+        <w:t xml:space="preserve">)   A* (h=TruckDeliveriesMSTAirDist, w=0.500)   time:  81.44   #dev: 518     |space|: 591      total_g_cost:   104.23259   total_cost: DeliveryCost(dist=  46763.990 meter, </w:t>
+      </w:r>
+      <w:r>
+        <w:rPr>
+          <w:rFonts w:asciiTheme="majorBidi" w:hAnsiTheme="majorBidi" w:cstheme="majorBidi"/>
+          <w:color w:val="000000"/>
+          <w:highlight w:val="green"/>
+        </w:rPr>
+        <w:t>time=     35.248 minutes</w:t>
+      </w:r>
+      <w:r>
+        <w:rPr>
+          <w:rFonts w:asciiTheme="majorBidi" w:hAnsiTheme="majorBidi" w:cstheme="majorBidi"/>
+          <w:color w:val="000000"/>
+        </w:rPr>
+        <w:t xml:space="preserve">, </w:t>
+      </w:r>
+      <w:r>
+        <w:rPr>
+          <w:rFonts w:asciiTheme="majorBidi" w:hAnsiTheme="majorBidi" w:cstheme="majorBidi"/>
+          <w:color w:val="000000"/>
+          <w:highlight w:val="yellow"/>
+        </w:rPr>
+        <w:t>money=    104.233 nis</w:t>
+      </w:r>
+      <w:r>
+        <w:rPr>
+          <w:rFonts w:asciiTheme="majorBidi" w:hAnsiTheme="majorBidi" w:cstheme="majorBidi"/>
+          <w:color w:val="000000"/>
+        </w:rPr>
+        <w:t>)</w:t>
+      </w:r>
+    </w:p>
+    <w:p>
+      <w:pPr>
+        <w:pBdr>
+          <w:top w:val="nil"/>
+          <w:left w:val="nil"/>
+          <w:bottom w:val="nil"/>
+          <w:right w:val="nil"/>
+          <w:between w:val="nil"/>
+        </w:pBdr>
+        <w:bidi/>
+        <w:rPr>
+          <w:rFonts w:asciiTheme="majorBidi" w:hAnsiTheme="majorBidi" w:cstheme="majorBidi"/>
+          <w:color w:val="000000"/>
+          <w:rtl/>
+        </w:rPr>
+      </w:pPr>
+      <w:r>
+        <w:rPr>
+          <w:rFonts w:asciiTheme="majorBidi" w:hAnsiTheme="majorBidi" w:cstheme="majorBidi" w:hint="cs"/>
+          <w:color w:val="000000"/>
+          <w:rtl/>
+        </w:rPr>
+        <w:t xml:space="preserve">ניתן להבחין שהזמן יוצא חמש דקות פחות אם מנסים למזער את הזמן, בהשוואה לתוצאה של ריצה בה מנסים למזער את עלות הכספית. </w:t>
+      </w:r>
+      <w:r>
+        <w:rPr>
+          <w:rFonts w:asciiTheme="majorBidi" w:hAnsiTheme="majorBidi" w:cstheme="majorBidi" w:hint="cs"/>
+          <w:color w:val="000000"/>
+          <w:rtl/>
+        </w:rPr>
+        <w:t>ולהיפך, בריצה שבה מנסים למזער את עלות הכספית, עלות כספית של הפיתרון המתקבל היא שני שליש מתוצאה שמתקבלת אם מנסים למזער את הזמן.</w:t>
+      </w:r>
+    </w:p>
+    <w:p>
+      <w:pPr>
+        <w:pBdr>
+          <w:top w:val="nil"/>
+          <w:left w:val="nil"/>
+          <w:bottom w:val="nil"/>
+          <w:right w:val="nil"/>
+          <w:between w:val="nil"/>
+        </w:pBdr>
+        <w:bidi/>
+        <w:rPr>
+          <w:rFonts w:asciiTheme="majorBidi" w:hAnsiTheme="majorBidi" w:cstheme="majorBidi"/>
+          <w:color w:val="000000"/>
+        </w:rPr>
+      </w:pPr>
+      <w:r>
+        <w:rPr>
+          <w:rFonts w:asciiTheme="majorBidi" w:hAnsiTheme="majorBidi" w:cstheme="majorBidi" w:hint="cs"/>
+          <w:color w:val="000000"/>
+          <w:rtl/>
+        </w:rPr>
+        <w:t>30.</w:t>
+      </w:r>
+      <w:r>
+        <w:rPr>
+          <w:rFonts w:asciiTheme="majorBidi" w:hAnsiTheme="majorBidi" w:cstheme="majorBidi" w:hint="cs"/>
+          <w:color w:val="000000"/>
+          <w:rtl/>
+        </w:rPr>
+        <w:t xml:space="preserve"> </w:t>
+      </w:r>
+    </w:p>
+    <w:p>
+      <w:pPr>
+        <w:pBdr>
+          <w:top w:val="nil"/>
+          <w:left w:val="nil"/>
+          <w:bottom w:val="nil"/>
+          <w:right w:val="nil"/>
+          <w:between w:val="nil"/>
+        </w:pBdr>
+        <w:bidi/>
+        <w:rPr>
+          <w:rFonts w:asciiTheme="majorBidi" w:hAnsiTheme="majorBidi" w:cstheme="majorBidi" w:hint="cs"/>
+          <w:color w:val="000000"/>
+          <w:rtl/>
+          <w:lang w:val="ru-RU"/>
+        </w:rPr>
+      </w:pPr>
+      <w:r>
+        <w:rPr>
+          <w:rFonts w:asciiTheme="majorBidi" w:hAnsiTheme="majorBidi" w:cstheme="majorBidi" w:hint="cs"/>
+          <w:color w:val="000000"/>
+          <w:rtl/>
+          <w:lang w:val="ru-RU"/>
+        </w:rPr>
+        <w:t>31.</w:t>
+      </w:r>
+      <w:r>
+        <w:rPr>
+          <w:rFonts w:asciiTheme="majorBidi" w:hAnsiTheme="majorBidi" w:cstheme="majorBidi" w:hint="cs"/>
+          <w:color w:val="000000"/>
+          <w:rtl/>
+          <w:lang w:val="ru-RU"/>
+        </w:rPr>
+        <w:t xml:space="preserve"> </w:t>
+      </w:r>
+    </w:p>
+    <w:p>
+      <w:pPr>
+        <w:pBdr>
+          <w:top w:val="nil"/>
+          <w:left w:val="nil"/>
+          <w:bottom w:val="nil"/>
+          <w:right w:val="nil"/>
+          <w:between w:val="nil"/>
+        </w:pBdr>
+        <w:bidi/>
+        <w:rPr>
+          <w:rFonts w:asciiTheme="majorBidi" w:hAnsiTheme="majorBidi" w:cstheme="majorBidi"/>
+          <w:color w:val="000000"/>
+          <w:rtl/>
+          <w:lang w:val="ru-RU"/>
+        </w:rPr>
+      </w:pPr>
+      <w:r>
+        <w:rPr>
+          <w:rFonts w:asciiTheme="majorBidi" w:hAnsiTheme="majorBidi" w:cstheme="majorBidi" w:hint="cs"/>
+          <w:color w:val="000000"/>
+          <w:rtl/>
+          <w:lang w:val="ru-RU"/>
+        </w:rPr>
+        <w:t>33.</w:t>
+      </w:r>
+      <w:r>
+        <w:rPr>
+          <w:rFonts w:asciiTheme="majorBidi" w:hAnsiTheme="majorBidi" w:cstheme="majorBidi" w:hint="cs"/>
+          <w:color w:val="000000"/>
+          <w:rtl/>
+          <w:lang w:val="ru-RU"/>
+        </w:rPr>
+        <w:t xml:space="preserve"> </w:t>
+      </w:r>
+    </w:p>
+    <w:p>
+      <w:pPr>
+        <w:pBdr>
+          <w:top w:val="nil"/>
+          <w:left w:val="nil"/>
+          <w:bottom w:val="nil"/>
+          <w:right w:val="nil"/>
+          <w:between w:val="nil"/>
+        </w:pBdr>
+        <w:bidi/>
+        <w:rPr>
+          <w:rFonts w:asciiTheme="majorBidi" w:hAnsiTheme="majorBidi" w:cstheme="majorBidi"/>
+          <w:color w:val="000000"/>
+          <w:rtl/>
+          <w:lang w:val="ru-RU"/>
+        </w:rPr>
+      </w:pPr>
       <w:bookmarkStart w:id="1" w:name="_GoBack"/>
       <w:bookmarkEnd w:id="1"/>
+      <w:r>
+        <w:rPr>
+          <w:rFonts w:asciiTheme="majorBidi" w:hAnsiTheme="majorBidi" w:cstheme="majorBidi" w:hint="cs"/>
+          <w:color w:val="000000"/>
+          <w:rtl/>
+          <w:lang w:val="ru-RU"/>
+        </w:rPr>
+        <w:lastRenderedPageBreak/>
+        <w:t>קבלנו את התוצאה הבאה:</w:t>
+      </w:r>
+    </w:p>
+    <w:p>
+      <w:pPr>
+        <w:pBdr>
+          <w:top w:val="nil"/>
+          <w:left w:val="nil"/>
+          <w:bottom w:val="nil"/>
+          <w:right w:val="nil"/>
+          <w:between w:val="nil"/>
+        </w:pBdr>
+        <w:bidi/>
+        <w:jc w:val="right"/>
+        <w:rPr>
+          <w:rFonts w:asciiTheme="majorBidi" w:hAnsiTheme="majorBidi" w:cstheme="majorBidi"/>
+          <w:color w:val="000000"/>
+        </w:rPr>
+      </w:pPr>
+      <w:r>
+        <w:rPr>
+          <w:rFonts w:asciiTheme="majorBidi" w:hAnsiTheme="majorBidi" w:cstheme="majorBidi"/>
+          <w:color w:val="000000"/>
+        </w:rPr>
+        <w:t>Solve the truck deliveries problem (moderate input, distance objective, using A*eps, use non-acceptable heuristic as focal heuristic)</w:t>
+      </w:r>
+      <w:r>
+        <w:rPr>
+          <w:rFonts w:asciiTheme="majorBidi" w:hAnsiTheme="majorBidi" w:cs="Times New Roman"/>
+          <w:color w:val="000000"/>
+          <w:rtl/>
+          <w:lang w:val="ru-RU"/>
+        </w:rPr>
+        <w:t>.</w:t>
+      </w:r>
+    </w:p>
+    <w:p>
+      <w:pPr>
+        <w:pBdr>
+          <w:top w:val="nil"/>
+          <w:left w:val="nil"/>
+          <w:bottom w:val="nil"/>
+          <w:right w:val="nil"/>
+          <w:between w:val="nil"/>
+        </w:pBdr>
+        <w:bidi/>
+        <w:jc w:val="right"/>
+        <w:rPr>
+          <w:rFonts w:asciiTheme="majorBidi" w:hAnsiTheme="majorBidi" w:cstheme="majorBidi"/>
+          <w:color w:val="000000"/>
+          <w:rtl/>
+        </w:rPr>
+      </w:pPr>
+      <w:r>
+        <w:rPr>
+          <w:rFonts w:asciiTheme="majorBidi" w:hAnsiTheme="majorBidi" w:cstheme="majorBidi"/>
+          <w:color w:val="000000"/>
+        </w:rPr>
+        <w:t xml:space="preserve">Deliveries(moderate_delivery(8):Distance)   A* (h=TruckDeliveriesMSTAirDist, w=0.500)   time:  90.47   #dev: </w:t>
+      </w:r>
+      <w:r>
+        <w:rPr>
+          <w:rFonts w:asciiTheme="majorBidi" w:hAnsiTheme="majorBidi" w:cstheme="majorBidi"/>
+          <w:color w:val="000000"/>
+          <w:highlight w:val="yellow"/>
+        </w:rPr>
+        <w:t>6376</w:t>
+      </w:r>
+      <w:r>
+        <w:rPr>
+          <w:rFonts w:asciiTheme="majorBidi" w:hAnsiTheme="majorBidi" w:cstheme="majorBidi"/>
+          <w:color w:val="000000"/>
+        </w:rPr>
+        <w:t xml:space="preserve">    |space|: 9045     total_g_cost: 65062.81195   total_cost: DeliveryCost(dist=  65062.812 meter, time=     42.946 minutes, money=    210.589 nis)</w:t>
+      </w:r>
+    </w:p>
+    <w:p>
+      <w:pPr>
+        <w:pBdr>
+          <w:top w:val="nil"/>
+          <w:left w:val="nil"/>
+          <w:bottom w:val="nil"/>
+          <w:right w:val="nil"/>
+          <w:between w:val="nil"/>
+        </w:pBdr>
+        <w:bidi/>
+        <w:jc w:val="right"/>
+        <w:rPr>
+          <w:rFonts w:asciiTheme="majorBidi" w:hAnsiTheme="majorBidi" w:cstheme="majorBidi"/>
+          <w:color w:val="000000"/>
+          <w:rtl/>
+        </w:rPr>
+      </w:pPr>
+      <w:r>
+        <w:rPr>
+          <w:rFonts w:asciiTheme="majorBidi" w:hAnsiTheme="majorBidi" w:cstheme="majorBidi"/>
+          <w:color w:val="000000"/>
+        </w:rPr>
+        <w:t xml:space="preserve">Deliveries(moderate_delivery(8):Distance)   A*eps (h=TruckDeliveriesMSTAirDist, w=0.500)   time:  49.74   #dev: </w:t>
+      </w:r>
+      <w:r>
+        <w:rPr>
+          <w:rFonts w:asciiTheme="majorBidi" w:hAnsiTheme="majorBidi" w:cstheme="majorBidi"/>
+          <w:color w:val="000000"/>
+          <w:highlight w:val="yellow"/>
+        </w:rPr>
+        <w:t>6339</w:t>
+      </w:r>
+      <w:r>
+        <w:rPr>
+          <w:rFonts w:asciiTheme="majorBidi" w:hAnsiTheme="majorBidi" w:cstheme="majorBidi"/>
+          <w:color w:val="000000"/>
+        </w:rPr>
+        <w:t xml:space="preserve">    |space|: 9025     total_g_cost: 65062.81195   total_cost: DeliveryCost(dist=  65062.812 meter, time=     42.946 minutes, money=    210.589 nis)</w:t>
+      </w:r>
+    </w:p>
+    <w:p>
+      <w:pPr>
+        <w:pBdr>
+          <w:top w:val="nil"/>
+          <w:left w:val="nil"/>
+          <w:bottom w:val="nil"/>
+          <w:right w:val="nil"/>
+          <w:between w:val="nil"/>
+        </w:pBdr>
+        <w:bidi/>
+        <w:rPr>
+          <w:rFonts w:asciiTheme="majorBidi" w:hAnsiTheme="majorBidi" w:cstheme="majorBidi"/>
+          <w:color w:val="000000"/>
+          <w:rtl/>
+        </w:rPr>
+      </w:pPr>
+      <w:r>
+        <w:rPr>
+          <w:rFonts w:asciiTheme="majorBidi" w:hAnsiTheme="majorBidi" w:cstheme="majorBidi" w:hint="cs"/>
+          <w:color w:val="000000"/>
+          <w:rtl/>
+        </w:rPr>
+        <w:t xml:space="preserve">כלומר חסכנו מעט בפיתוחים </w:t>
+      </w:r>
+      <w:r>
+        <w:rPr>
+          <w:rFonts w:asciiTheme="majorBidi" w:hAnsiTheme="majorBidi" w:cstheme="majorBidi"/>
+          <w:color w:val="000000"/>
+          <w:rtl/>
+        </w:rPr>
+        <w:t>–</w:t>
+      </w:r>
+      <w:r>
+        <w:rPr>
+          <w:rFonts w:asciiTheme="majorBidi" w:hAnsiTheme="majorBidi" w:cstheme="majorBidi" w:hint="cs"/>
+          <w:color w:val="000000"/>
+          <w:rtl/>
+        </w:rPr>
+        <w:t xml:space="preserve"> פחות 37</w:t>
+      </w:r>
+      <w:r>
+        <w:rPr>
+          <w:rFonts w:asciiTheme="majorBidi" w:hAnsiTheme="majorBidi" w:cstheme="majorBidi" w:hint="cs"/>
+          <w:color w:val="000000"/>
+          <w:rtl/>
+        </w:rPr>
+        <w:t xml:space="preserve"> מבלי לפגוע בפיתרון</w:t>
+      </w:r>
+      <w:r>
+        <w:rPr>
+          <w:rFonts w:asciiTheme="majorBidi" w:hAnsiTheme="majorBidi" w:cstheme="majorBidi" w:hint="cs"/>
+          <w:color w:val="000000"/>
+          <w:rtl/>
+        </w:rPr>
+        <w:t>.</w:t>
+      </w:r>
+    </w:p>
+    <w:p>
+      <w:pPr>
+        <w:pBdr>
+          <w:top w:val="nil"/>
+          <w:left w:val="nil"/>
+          <w:bottom w:val="nil"/>
+          <w:right w:val="nil"/>
+          <w:between w:val="nil"/>
+        </w:pBdr>
+        <w:bidi/>
+        <w:rPr>
+          <w:rFonts w:asciiTheme="majorBidi" w:hAnsiTheme="majorBidi" w:cstheme="majorBidi" w:hint="cs"/>
+          <w:color w:val="000000"/>
+          <w:rtl/>
+        </w:rPr>
+      </w:pPr>
+      <w:r>
+        <w:rPr>
+          <w:rFonts w:asciiTheme="majorBidi" w:hAnsiTheme="majorBidi" w:cstheme="majorBidi" w:hint="cs"/>
+          <w:color w:val="000000"/>
+          <w:rtl/>
+        </w:rPr>
+        <w:t>צפינו לחסוך במספר הפיתוחים כי השתמשנו ביוריסטיקה נוספת בבחירה מ-</w:t>
+      </w:r>
+      <w:r>
+        <w:rPr>
+          <w:rFonts w:asciiTheme="majorBidi" w:hAnsiTheme="majorBidi" w:cstheme="majorBidi"/>
+          <w:color w:val="000000"/>
+        </w:rPr>
+        <w:t>focal</w:t>
+      </w:r>
+      <w:r>
+        <w:rPr>
+          <w:rFonts w:asciiTheme="majorBidi" w:hAnsiTheme="majorBidi" w:cstheme="majorBidi" w:hint="cs"/>
+          <w:color w:val="000000"/>
+          <w:rtl/>
+          <w:lang w:val="ru-RU"/>
+        </w:rPr>
+        <w:t xml:space="preserve">, כי יוריסטיקה </w:t>
+      </w:r>
+      <w:r>
+        <w:rPr>
+          <w:rFonts w:asciiTheme="majorBidi" w:hAnsiTheme="majorBidi" w:cstheme="majorBidi"/>
+          <w:color w:val="000000"/>
+        </w:rPr>
+        <w:t>Sum</w:t>
+      </w:r>
+      <w:r>
+        <w:rPr>
+          <w:rFonts w:asciiTheme="majorBidi" w:hAnsiTheme="majorBidi" w:cstheme="majorBidi" w:hint="cs"/>
+          <w:color w:val="000000"/>
+          <w:rtl/>
+          <w:lang w:val="ru-RU"/>
+        </w:rPr>
+        <w:t xml:space="preserve"> מיודעת יותר מאשר לבח</w:t>
+      </w:r>
+      <w:r>
+        <w:rPr>
+          <w:rFonts w:asciiTheme="majorBidi" w:hAnsiTheme="majorBidi" w:cstheme="majorBidi" w:hint="cs"/>
+          <w:color w:val="000000"/>
+          <w:rtl/>
+          <w:lang w:val="ru-RU"/>
+        </w:rPr>
+        <w:t xml:space="preserve">ור רנדומלית בין האפסילון-קרובים עבור יוריסטיקה </w:t>
+      </w:r>
+      <w:r>
+        <w:rPr>
+          <w:rFonts w:asciiTheme="majorBidi" w:hAnsiTheme="majorBidi" w:cstheme="majorBidi"/>
+          <w:color w:val="000000"/>
+        </w:rPr>
+        <w:t>Mst</w:t>
+      </w:r>
+      <w:r>
+        <w:rPr>
+          <w:rFonts w:asciiTheme="majorBidi" w:hAnsiTheme="majorBidi" w:cstheme="majorBidi" w:hint="cs"/>
+          <w:color w:val="000000"/>
+          <w:rtl/>
+        </w:rPr>
+        <w:t>.</w:t>
+      </w:r>
+      <w:r>
+        <w:rPr>
+          <w:rFonts w:asciiTheme="majorBidi" w:hAnsiTheme="majorBidi" w:cstheme="majorBidi" w:hint="cs"/>
+          <w:color w:val="000000"/>
+          <w:rtl/>
+        </w:rPr>
+        <w:t xml:space="preserve"> </w:t>
+      </w:r>
     </w:p>
     <w:sectPr>
       <w:pgSz w:w="12240" w:h="15840"/>
@@ -7073,7 +7241,7 @@
 </file>
 
 <file path=word/numbering.xml><?xml version="1.0" encoding="utf-8"?>
-<w:numbering xmlns:wpc="http://schemas.microsoft.com/office/word/2010/wordprocessingCanvas" xmlns:cx="http://schemas.microsoft.com/office/drawing/2014/chartex" xmlns:cx1="http://schemas.microsoft.com/office/drawing/2015/9/8/chartex" xmlns:cx2="http://schemas.microsoft.com/office/drawing/2015/10/21/chartex" xmlns:cx3="http://schemas.microsoft.com/office/drawing/2016/5/9/chartex" xmlns:cx4="http://schemas.microsoft.com/office/drawing/2016/5/10/chartex" xmlns:cx5="http://schemas.microsoft.com/office/drawing/2016/5/11/chartex" xmlns:cx6="http://schemas.microsoft.com/office/drawing/2016/5/12/chartex" xmlns:cx7="http://schemas.microsoft.com/office/drawing/2016/5/13/chartex" xmlns:cx8="http://schemas.microsoft.com/office/drawing/2016/5/14/chartex" xmlns:mc="http://schemas.openxmlformats.org/markup-compatibility/2006" xmlns:aink="http://schemas.microsoft.com/office/drawing/2016/ink" xmlns:am3d="http://schemas.microsoft.com/office/drawing/2017/model3d" xmlns:o="urn:schemas-microsoft-com:office:office" xmlns:r="http://schemas.openxmlformats.org/officeDocument/2006/relationships" xmlns:m="http://schemas.openxmlformats.org/officeDocument/2006/math" xmlns:v="urn:schemas-microsoft-com:vml" xmlns:wp14="http://schemas.microsoft.com/office/word/2010/wordprocessingDrawing" xmlns:wp="http://schemas.openxmlformats.org/drawingml/2006/wordprocessingDrawing" xmlns:w10="urn:schemas-microsoft-com:office:word" xmlns:w="http://schemas.openxmlformats.org/wordprocessingml/2006/main" xmlns:w14="http://schemas.microsoft.com/office/word/2010/wordml" xmlns:w15="http://schemas.microsoft.com/office/word/2012/wordml" xmlns:w16cid="http://schemas.microsoft.com/office/word/2016/wordml/cid" xmlns:w16se="http://schemas.microsoft.com/office/word/2015/wordml/symex" xmlns:wpg="http://schemas.microsoft.com/office/word/2010/wordprocessingGroup" xmlns:wpi="http://schemas.microsoft.com/office/word/2010/wordprocessingInk" xmlns:wne="http://schemas.microsoft.com/office/word/2006/wordml" xmlns:wps="http://schemas.microsoft.com/office/word/2010/wordprocessingShape" mc:Ignorable="w14 w15 w16se w16cid wp14">
+<w:numbering xmlns:wpc="http://schemas.microsoft.com/office/word/2010/wordprocessingCanvas" xmlns:cx="http://schemas.microsoft.com/office/drawing/2014/chartex" xmlns:cx1="http://schemas.microsoft.com/office/drawing/2015/9/8/chartex" xmlns:mc="http://schemas.openxmlformats.org/markup-compatibility/2006" xmlns:o="urn:schemas-microsoft-com:office:office" xmlns:r="http://schemas.openxmlformats.org/officeDocument/2006/relationships" xmlns:m="http://schemas.openxmlformats.org/officeDocument/2006/math" xmlns:v="urn:schemas-microsoft-com:vml" xmlns:wp14="http://schemas.microsoft.com/office/word/2010/wordprocessingDrawing" xmlns:wp="http://schemas.openxmlformats.org/drawingml/2006/wordprocessingDrawing" xmlns:w10="urn:schemas-microsoft-com:office:word" xmlns:w="http://schemas.openxmlformats.org/wordprocessingml/2006/main" xmlns:w14="http://schemas.microsoft.com/office/word/2010/wordml" xmlns:w15="http://schemas.microsoft.com/office/word/2012/wordml" xmlns:w16se="http://schemas.microsoft.com/office/word/2015/wordml/symex" xmlns:wpg="http://schemas.microsoft.com/office/word/2010/wordprocessingGroup" xmlns:wpi="http://schemas.microsoft.com/office/word/2010/wordprocessingInk" xmlns:wne="http://schemas.microsoft.com/office/word/2006/wordml" xmlns:wps="http://schemas.microsoft.com/office/word/2010/wordprocessingShape" mc:Ignorable="w14 w15 w16se wp14">
   <w:abstractNum w:abstractNumId="0" w15:restartNumberingAfterBreak="0">
     <w:nsid w:val="2ACB689D"/>
     <w:multiLevelType w:val="hybridMultilevel"/>
@@ -7256,7 +7424,7 @@
 </file>
 
 <file path=word/styles.xml><?xml version="1.0" encoding="utf-8"?>
-<w:styles xmlns:mc="http://schemas.openxmlformats.org/markup-compatibility/2006" xmlns:r="http://schemas.openxmlformats.org/officeDocument/2006/relationships" xmlns:w="http://schemas.openxmlformats.org/wordprocessingml/2006/main" xmlns:w14="http://schemas.microsoft.com/office/word/2010/wordml" xmlns:w15="http://schemas.microsoft.com/office/word/2012/wordml" xmlns:w16cid="http://schemas.microsoft.com/office/word/2016/wordml/cid" xmlns:w16se="http://schemas.microsoft.com/office/word/2015/wordml/symex" mc:Ignorable="w14 w15 w16se w16cid">
+<w:styles xmlns:mc="http://schemas.openxmlformats.org/markup-compatibility/2006" xmlns:r="http://schemas.openxmlformats.org/officeDocument/2006/relationships" xmlns:w="http://schemas.openxmlformats.org/wordprocessingml/2006/main" xmlns:w14="http://schemas.microsoft.com/office/word/2010/wordml" xmlns:w15="http://schemas.microsoft.com/office/word/2012/wordml" xmlns:w16se="http://schemas.microsoft.com/office/word/2015/wordml/symex" mc:Ignorable="w14 w15 w16se">
   <w:docDefaults>
     <w:rPrDefault>
       <w:rPr>
@@ -7272,7 +7440,7 @@
       </w:pPr>
     </w:pPrDefault>
   </w:docDefaults>
-  <w:latentStyles w:defLockedState="0" w:defUIPriority="99" w:defSemiHidden="0" w:defUnhideWhenUsed="0" w:defQFormat="0" w:count="376">
+  <w:latentStyles w:defLockedState="0" w:defUIPriority="99" w:defSemiHidden="0" w:defUnhideWhenUsed="0" w:defQFormat="0" w:count="371">
     <w:lsdException w:name="Normal" w:uiPriority="0" w:qFormat="1"/>
     <w:lsdException w:name="heading 1" w:uiPriority="9" w:qFormat="1"/>
     <w:lsdException w:name="heading 2" w:semiHidden="1" w:uiPriority="9" w:unhideWhenUsed="1" w:qFormat="1"/>
@@ -7644,11 +7812,6 @@
     <w:lsdException w:name="List Table 5 Dark Accent 6" w:uiPriority="50"/>
     <w:lsdException w:name="List Table 6 Colorful Accent 6" w:uiPriority="51"/>
     <w:lsdException w:name="List Table 7 Colorful Accent 6" w:uiPriority="52"/>
-    <w:lsdException w:name="Mention" w:semiHidden="1" w:unhideWhenUsed="1"/>
-    <w:lsdException w:name="Smart Hyperlink" w:semiHidden="1" w:unhideWhenUsed="1"/>
-    <w:lsdException w:name="Hashtag" w:semiHidden="1" w:unhideWhenUsed="1"/>
-    <w:lsdException w:name="Unresolved Mention" w:semiHidden="1" w:unhideWhenUsed="1"/>
-    <w:lsdException w:name="Smart Link" w:semiHidden="1" w:unhideWhenUsed="1"/>
   </w:latentStyles>
   <w:style w:type="paragraph" w:default="1" w:styleId="a">
     <w:name w:val="Normal"/>
@@ -7834,7 +7997,7 @@
     </w:rPr>
   </w:style>
   <w:style w:type="character" w:customStyle="1" w:styleId="a4">
-    <w:name w:val="כותרת טקסט תו"/>
+    <w:name w:val="Заголовок Знак"/>
     <w:basedOn w:val="a0"/>
     <w:link w:val="a3"/>
     <w:uiPriority w:val="10"/>
@@ -7848,7 +8011,7 @@
     </w:rPr>
   </w:style>
   <w:style w:type="character" w:customStyle="1" w:styleId="10">
-    <w:name w:val="כותרת 1 תו"/>
+    <w:name w:val="Заголовок 1 Знак"/>
     <w:basedOn w:val="a0"/>
     <w:link w:val="1"/>
     <w:uiPriority w:val="9"/>
@@ -7861,7 +8024,7 @@
     </w:rPr>
   </w:style>
   <w:style w:type="character" w:customStyle="1" w:styleId="20">
-    <w:name w:val="כותרת 2 תו"/>
+    <w:name w:val="Заголовок 2 Знак"/>
     <w:basedOn w:val="a0"/>
     <w:link w:val="2"/>
     <w:uiPriority w:val="9"/>
@@ -7978,7 +8141,7 @@
     </w:rPr>
   </w:style>
   <w:style w:type="character" w:customStyle="1" w:styleId="HTML0">
-    <w:name w:val="HTML מעוצב מראש תו"/>
+    <w:name w:val="Стандартный HTML Знак"/>
     <w:basedOn w:val="a0"/>
     <w:link w:val="HTML"/>
     <w:uiPriority w:val="99"/>

</xml_diff>

<commit_message>
Up to ex.35 (included), w/o 30/31
Signed-off-by: Lipatrov <maxim.lipatrov@intel.com>
</commit_message>
<xml_diff>
--- a/236501_hw1.docx
+++ b/236501_hw1.docx
@@ -1,10 +1,10 @@
 
 <file path=word/document.xml><?xml version="1.0" encoding="utf-8"?>
-<w:document xmlns:wpc="http://schemas.microsoft.com/office/word/2010/wordprocessingCanvas" xmlns:cx="http://schemas.microsoft.com/office/drawing/2014/chartex" xmlns:cx1="http://schemas.microsoft.com/office/drawing/2015/9/8/chartex" xmlns:mc="http://schemas.openxmlformats.org/markup-compatibility/2006" xmlns:o="urn:schemas-microsoft-com:office:office" xmlns:r="http://schemas.openxmlformats.org/officeDocument/2006/relationships" xmlns:m="http://schemas.openxmlformats.org/officeDocument/2006/math" xmlns:v="urn:schemas-microsoft-com:vml" xmlns:wp14="http://schemas.microsoft.com/office/word/2010/wordprocessingDrawing" xmlns:wp="http://schemas.openxmlformats.org/drawingml/2006/wordprocessingDrawing" xmlns:w10="urn:schemas-microsoft-com:office:word" xmlns:w="http://schemas.openxmlformats.org/wordprocessingml/2006/main" xmlns:w14="http://schemas.microsoft.com/office/word/2010/wordml" xmlns:w15="http://schemas.microsoft.com/office/word/2012/wordml" xmlns:w16se="http://schemas.microsoft.com/office/word/2015/wordml/symex" xmlns:wpg="http://schemas.microsoft.com/office/word/2010/wordprocessingGroup" xmlns:wpi="http://schemas.microsoft.com/office/word/2010/wordprocessingInk" xmlns:wne="http://schemas.microsoft.com/office/word/2006/wordml" xmlns:wps="http://schemas.microsoft.com/office/word/2010/wordprocessingShape" mc:Ignorable="w14 w15 w16se wp14">
+<w:document xmlns:wpc="http://schemas.microsoft.com/office/word/2010/wordprocessingCanvas" xmlns:cx="http://schemas.microsoft.com/office/drawing/2014/chartex" xmlns:cx1="http://schemas.microsoft.com/office/drawing/2015/9/8/chartex" xmlns:cx2="http://schemas.microsoft.com/office/drawing/2015/10/21/chartex" xmlns:cx3="http://schemas.microsoft.com/office/drawing/2016/5/9/chartex" xmlns:cx4="http://schemas.microsoft.com/office/drawing/2016/5/10/chartex" xmlns:cx5="http://schemas.microsoft.com/office/drawing/2016/5/11/chartex" xmlns:cx6="http://schemas.microsoft.com/office/drawing/2016/5/12/chartex" xmlns:cx7="http://schemas.microsoft.com/office/drawing/2016/5/13/chartex" xmlns:cx8="http://schemas.microsoft.com/office/drawing/2016/5/14/chartex" xmlns:mc="http://schemas.openxmlformats.org/markup-compatibility/2006" xmlns:aink="http://schemas.microsoft.com/office/drawing/2016/ink" xmlns:am3d="http://schemas.microsoft.com/office/drawing/2017/model3d" xmlns:o="urn:schemas-microsoft-com:office:office" xmlns:r="http://schemas.openxmlformats.org/officeDocument/2006/relationships" xmlns:m="http://schemas.openxmlformats.org/officeDocument/2006/math" xmlns:v="urn:schemas-microsoft-com:vml" xmlns:wp14="http://schemas.microsoft.com/office/word/2010/wordprocessingDrawing" xmlns:wp="http://schemas.openxmlformats.org/drawingml/2006/wordprocessingDrawing" xmlns:w10="urn:schemas-microsoft-com:office:word" xmlns:w="http://schemas.openxmlformats.org/wordprocessingml/2006/main" xmlns:w14="http://schemas.microsoft.com/office/word/2010/wordml" xmlns:w15="http://schemas.microsoft.com/office/word/2012/wordml" xmlns:w16cid="http://schemas.microsoft.com/office/word/2016/wordml/cid" xmlns:w16se="http://schemas.microsoft.com/office/word/2015/wordml/symex" xmlns:wpg="http://schemas.microsoft.com/office/word/2010/wordprocessingGroup" xmlns:wpi="http://schemas.microsoft.com/office/word/2010/wordprocessingInk" xmlns:wne="http://schemas.microsoft.com/office/word/2006/wordml" xmlns:wps="http://schemas.microsoft.com/office/word/2010/wordprocessingShape" mc:Ignorable="w14 w15 w16se w16cid wp14">
   <w:body>
     <w:p>
       <w:pPr>
-        <w:pStyle w:val="a3"/>
+        <w:pStyle w:val="Title"/>
         <w:bidi/>
         <w:jc w:val="center"/>
         <w:rPr>
@@ -21,7 +21,7 @@
     </w:p>
     <w:p>
       <w:pPr>
-        <w:pStyle w:val="1"/>
+        <w:pStyle w:val="Heading1"/>
         <w:bidi/>
         <w:jc w:val="center"/>
         <w:rPr>
@@ -38,7 +38,7 @@
     </w:p>
     <w:p>
       <w:pPr>
-        <w:pStyle w:val="2"/>
+        <w:pStyle w:val="Heading2"/>
         <w:bidi/>
         <w:jc w:val="center"/>
         <w:rPr>
@@ -589,7 +589,7 @@
     </w:p>
     <w:tbl>
       <w:tblPr>
-        <w:tblStyle w:val="a9"/>
+        <w:tblStyle w:val="a"/>
         <w:bidiVisual/>
         <w:tblW w:w="7910" w:type="dxa"/>
         <w:tblInd w:w="720" w:type="dxa"/>
@@ -1909,7 +1909,7 @@
     </w:p>
     <w:p>
       <w:pPr>
-        <w:pStyle w:val="a5"/>
+        <w:pStyle w:val="ListParagraph"/>
         <w:numPr>
           <w:ilvl w:val="0"/>
           <w:numId w:val="1"/>
@@ -2038,7 +2038,7 @@
     </w:p>
     <w:p>
       <w:pPr>
-        <w:pStyle w:val="a5"/>
+        <w:pStyle w:val="ListParagraph"/>
         <w:pBdr>
           <w:top w:val="nil"/>
           <w:left w:val="nil"/>
@@ -2094,7 +2094,7 @@
     </w:p>
     <w:p>
       <w:pPr>
-        <w:pStyle w:val="a5"/>
+        <w:pStyle w:val="ListParagraph"/>
         <w:pBdr>
           <w:top w:val="nil"/>
           <w:left w:val="nil"/>
@@ -2120,24 +2120,24 @@
     </w:p>
     <w:p>
       <w:pPr>
-        <w:pStyle w:val="a5"/>
-        <w:pBdr>
-          <w:top w:val="nil"/>
-          <w:left w:val="nil"/>
-          <w:bottom w:val="nil"/>
-          <w:right w:val="nil"/>
-          <w:between w:val="nil"/>
-        </w:pBdr>
-        <w:bidi/>
-        <w:rPr>
-          <w:rFonts w:asciiTheme="majorBidi" w:hAnsiTheme="majorBidi" w:cstheme="majorBidi"/>
-          <w:color w:val="000000"/>
-        </w:rPr>
-      </w:pPr>
-    </w:p>
-    <w:p>
-      <w:pPr>
-        <w:pStyle w:val="a5"/>
+        <w:pStyle w:val="ListParagraph"/>
+        <w:pBdr>
+          <w:top w:val="nil"/>
+          <w:left w:val="nil"/>
+          <w:bottom w:val="nil"/>
+          <w:right w:val="nil"/>
+          <w:between w:val="nil"/>
+        </w:pBdr>
+        <w:bidi/>
+        <w:rPr>
+          <w:rFonts w:asciiTheme="majorBidi" w:hAnsiTheme="majorBidi" w:cstheme="majorBidi"/>
+          <w:color w:val="000000"/>
+        </w:rPr>
+      </w:pPr>
+    </w:p>
+    <w:p>
+      <w:pPr>
+        <w:pStyle w:val="ListParagraph"/>
         <w:numPr>
           <w:ilvl w:val="0"/>
           <w:numId w:val="1"/>
@@ -2411,24 +2411,24 @@
     </w:p>
     <w:p>
       <w:pPr>
-        <w:pStyle w:val="a5"/>
-        <w:pBdr>
-          <w:top w:val="nil"/>
-          <w:left w:val="nil"/>
-          <w:bottom w:val="nil"/>
-          <w:right w:val="nil"/>
-          <w:between w:val="nil"/>
-        </w:pBdr>
-        <w:bidi/>
-        <w:rPr>
-          <w:rFonts w:asciiTheme="majorBidi" w:hAnsiTheme="majorBidi" w:cstheme="majorBidi"/>
-          <w:color w:val="000000"/>
-        </w:rPr>
-      </w:pPr>
-    </w:p>
-    <w:p>
-      <w:pPr>
-        <w:pStyle w:val="a5"/>
+        <w:pStyle w:val="ListParagraph"/>
+        <w:pBdr>
+          <w:top w:val="nil"/>
+          <w:left w:val="nil"/>
+          <w:bottom w:val="nil"/>
+          <w:right w:val="nil"/>
+          <w:between w:val="nil"/>
+        </w:pBdr>
+        <w:bidi/>
+        <w:rPr>
+          <w:rFonts w:asciiTheme="majorBidi" w:hAnsiTheme="majorBidi" w:cstheme="majorBidi"/>
+          <w:color w:val="000000"/>
+        </w:rPr>
+      </w:pPr>
+    </w:p>
+    <w:p>
+      <w:pPr>
+        <w:pStyle w:val="ListParagraph"/>
         <w:numPr>
           <w:ilvl w:val="0"/>
           <w:numId w:val="1"/>
@@ -2681,34 +2681,34 @@
     </w:p>
     <w:p>
       <w:pPr>
-        <w:pStyle w:val="a5"/>
-        <w:rPr>
-          <w:rFonts w:asciiTheme="majorBidi" w:hAnsiTheme="majorBidi" w:cstheme="majorBidi"/>
-          <w:color w:val="000000"/>
-          <w:rtl/>
-        </w:rPr>
-      </w:pPr>
-    </w:p>
-    <w:p>
-      <w:pPr>
-        <w:pStyle w:val="a5"/>
-        <w:pBdr>
-          <w:top w:val="nil"/>
-          <w:left w:val="nil"/>
-          <w:bottom w:val="nil"/>
-          <w:right w:val="nil"/>
-          <w:between w:val="nil"/>
-        </w:pBdr>
-        <w:bidi/>
-        <w:rPr>
-          <w:rFonts w:asciiTheme="majorBidi" w:hAnsiTheme="majorBidi" w:cstheme="majorBidi"/>
-          <w:color w:val="000000"/>
-        </w:rPr>
-      </w:pPr>
-    </w:p>
-    <w:p>
-      <w:pPr>
-        <w:pStyle w:val="a5"/>
+        <w:pStyle w:val="ListParagraph"/>
+        <w:rPr>
+          <w:rFonts w:asciiTheme="majorBidi" w:hAnsiTheme="majorBidi" w:cstheme="majorBidi"/>
+          <w:color w:val="000000"/>
+          <w:rtl/>
+        </w:rPr>
+      </w:pPr>
+    </w:p>
+    <w:p>
+      <w:pPr>
+        <w:pStyle w:val="ListParagraph"/>
+        <w:pBdr>
+          <w:top w:val="nil"/>
+          <w:left w:val="nil"/>
+          <w:bottom w:val="nil"/>
+          <w:right w:val="nil"/>
+          <w:between w:val="nil"/>
+        </w:pBdr>
+        <w:bidi/>
+        <w:rPr>
+          <w:rFonts w:asciiTheme="majorBidi" w:hAnsiTheme="majorBidi" w:cstheme="majorBidi"/>
+          <w:color w:val="000000"/>
+        </w:rPr>
+      </w:pPr>
+    </w:p>
+    <w:p>
+      <w:pPr>
+        <w:pStyle w:val="ListParagraph"/>
         <w:numPr>
           <w:ilvl w:val="0"/>
           <w:numId w:val="1"/>
@@ -2883,24 +2883,24 @@
     </w:p>
     <w:p>
       <w:pPr>
-        <w:pStyle w:val="a5"/>
-        <w:pBdr>
-          <w:top w:val="nil"/>
-          <w:left w:val="nil"/>
-          <w:bottom w:val="nil"/>
-          <w:right w:val="nil"/>
-          <w:between w:val="nil"/>
-        </w:pBdr>
-        <w:bidi/>
-        <w:rPr>
-          <w:rFonts w:asciiTheme="majorBidi" w:hAnsiTheme="majorBidi" w:cstheme="majorBidi"/>
-          <w:color w:val="000000"/>
-        </w:rPr>
-      </w:pPr>
-    </w:p>
-    <w:p>
-      <w:pPr>
-        <w:pStyle w:val="a5"/>
+        <w:pStyle w:val="ListParagraph"/>
+        <w:pBdr>
+          <w:top w:val="nil"/>
+          <w:left w:val="nil"/>
+          <w:bottom w:val="nil"/>
+          <w:right w:val="nil"/>
+          <w:between w:val="nil"/>
+        </w:pBdr>
+        <w:bidi/>
+        <w:rPr>
+          <w:rFonts w:asciiTheme="majorBidi" w:hAnsiTheme="majorBidi" w:cstheme="majorBidi"/>
+          <w:color w:val="000000"/>
+        </w:rPr>
+      </w:pPr>
+    </w:p>
+    <w:p>
+      <w:pPr>
+        <w:pStyle w:val="ListParagraph"/>
         <w:numPr>
           <w:ilvl w:val="0"/>
           <w:numId w:val="1"/>
@@ -2991,7 +2991,7 @@
     </w:p>
     <w:p>
       <w:pPr>
-        <w:pStyle w:val="a5"/>
+        <w:pStyle w:val="ListParagraph"/>
         <w:numPr>
           <w:ilvl w:val="0"/>
           <w:numId w:val="1"/>
@@ -3194,7 +3194,7 @@
     </w:p>
     <w:p>
       <w:pPr>
-        <w:pStyle w:val="a5"/>
+        <w:pStyle w:val="ListParagraph"/>
         <w:numPr>
           <w:ilvl w:val="0"/>
           <w:numId w:val="1"/>
@@ -4004,7 +4004,7 @@
     </w:p>
     <w:p>
       <w:pPr>
-        <w:pStyle w:val="a5"/>
+        <w:pStyle w:val="ListParagraph"/>
         <w:numPr>
           <w:ilvl w:val="0"/>
           <w:numId w:val="1"/>
@@ -4081,6 +4081,7 @@
           <w:szCs w:val="18"/>
         </w:rPr>
       </w:pPr>
+      <w:proofErr w:type="spellStart"/>
       <w:r>
         <w:rPr>
           <w:rFonts w:asciiTheme="majorBidi" w:hAnsiTheme="majorBidi" w:cstheme="majorBidi"/>
@@ -4088,7 +4089,97 @@
           <w:sz w:val="18"/>
           <w:szCs w:val="18"/>
         </w:rPr>
-        <w:t>StreetsMap(src: 54 dst: 549)          UniformCost                   time:   0.76   #dev: 17354   |space|: 17514    total_g_cost:  7465.52560   |path|: 137   path: [   54  ==&gt;     55  ==&gt;     56  ==&gt;     57  ==&gt;     58  ==&gt;     59  ==&gt;     60  ==&gt;  28893  ==&gt;  14580  ==&gt;  14590  ==&gt;  14591  ==&gt;  14592  ==&gt;  14593  ==&gt;  81892  ==&gt;  25814  ==&gt;     81  ==&gt;  26236  ==&gt;  26234  ==&gt;   1188  ==&gt;  33068  ==&gt;  33069  ==&gt;  33070  ==&gt;  15474  ==&gt;  33071  ==&gt;   5020  ==&gt;  21699  ==&gt;  33072  ==&gt;  33073  ==&gt;  33074  ==&gt;  16203  ==&gt;   9847  ==&gt;   9848  ==&gt;   9849  ==&gt;   9850  ==&gt;   9851  ==&gt;    335  ==&gt;   9852  ==&gt;  82906  ==&gt;  82907  ==&gt;  82908  ==&gt;  82909  ==&gt;  95454  ==&gt;  96539  ==&gt;  72369  ==&gt;  94627  ==&gt;  38553  ==&gt;  72367  ==&gt;  29007  ==&gt;  94632  ==&gt;  96540  ==&gt;   9269  ==&gt;  82890  ==&gt;  29049  ==&gt;  29026  ==&gt;  82682  ==&gt;  71897  ==&gt;  83380  ==&gt;  96541  ==&gt;  82904  ==&gt;  96542  ==&gt;  96543  ==&gt;  96544  ==&gt;  96545  ==&gt;  96546  ==&gt;  96547  ==&gt;  82911  ==&gt;  82928  ==&gt;  24841  ==&gt;  24842  ==&gt;  24843  ==&gt;   5215  ==&gt;  24844  ==&gt;   9274  ==&gt;  24845  ==&gt;  24846  ==&gt;  24847  ==&gt;  24848  ==&gt;  24849  ==&gt;  24850  ==&gt;  24851  ==&gt;  24852  ==&gt;  24853  ==&gt;  24854  ==&gt;  24855  ==&gt;  24856  ==&gt;  24857  ==&gt;  24858  ==&gt;  24859  ==&gt;  24860  ==&gt;  24861  ==&gt;  24862  ==&gt;  24863  ==&gt;  24864  ==&gt;  24865  ==&gt;  24866  ==&gt;  82208  ==&gt;  82209  ==&gt;  82210  ==&gt;  21518  ==&gt;  21431  ==&gt;  21432  ==&gt;  21433  ==&gt;  21434  ==&gt;  21435  ==&gt;  21436  ==&gt;  21437  ==&gt;  21438  ==&gt;  21439  ==&gt;  21440  ==&gt;  21441  ==&gt;  21442  ==&gt;  21443  ==&gt;  21444  ==&gt;  21445  ==&gt;  21446  ==&gt;  21447  ==&gt;  21448  ==&gt;  21449  ==&gt;  21450  ==&gt;  21451  ==&gt;    621  ==&gt;  21452  ==&gt;  21453  ==&gt;  21454  ==&gt;  21495  ==&gt;  21496  ==&gt;    539  ==&gt;    540  ==&gt;    541  ==&gt;    542  ==&gt;    543  ==&gt;    544  ==&gt;    545  ==&gt;    546  ==&gt;    547  ==&gt;    548  ==&gt;    549]</w:t>
+        <w:t>StreetsMap</w:t>
+      </w:r>
+      <w:proofErr w:type="spellEnd"/>
+      <w:r>
+        <w:rPr>
+          <w:rFonts w:asciiTheme="majorBidi" w:hAnsiTheme="majorBidi" w:cstheme="majorBidi"/>
+          <w:color w:val="000000"/>
+          <w:sz w:val="18"/>
+          <w:szCs w:val="18"/>
+        </w:rPr>
+        <w:t>(</w:t>
+      </w:r>
+      <w:proofErr w:type="spellStart"/>
+      <w:r>
+        <w:rPr>
+          <w:rFonts w:asciiTheme="majorBidi" w:hAnsiTheme="majorBidi" w:cstheme="majorBidi"/>
+          <w:color w:val="000000"/>
+          <w:sz w:val="18"/>
+          <w:szCs w:val="18"/>
+        </w:rPr>
+        <w:t>src</w:t>
+      </w:r>
+      <w:proofErr w:type="spellEnd"/>
+      <w:r>
+        <w:rPr>
+          <w:rFonts w:asciiTheme="majorBidi" w:hAnsiTheme="majorBidi" w:cstheme="majorBidi"/>
+          <w:color w:val="000000"/>
+          <w:sz w:val="18"/>
+          <w:szCs w:val="18"/>
+        </w:rPr>
+        <w:t xml:space="preserve">: 54 </w:t>
+      </w:r>
+      <w:proofErr w:type="spellStart"/>
+      <w:r>
+        <w:rPr>
+          <w:rFonts w:asciiTheme="majorBidi" w:hAnsiTheme="majorBidi" w:cstheme="majorBidi"/>
+          <w:color w:val="000000"/>
+          <w:sz w:val="18"/>
+          <w:szCs w:val="18"/>
+        </w:rPr>
+        <w:t>dst</w:t>
+      </w:r>
+      <w:proofErr w:type="spellEnd"/>
+      <w:r>
+        <w:rPr>
+          <w:rFonts w:asciiTheme="majorBidi" w:hAnsiTheme="majorBidi" w:cstheme="majorBidi"/>
+          <w:color w:val="000000"/>
+          <w:sz w:val="18"/>
+          <w:szCs w:val="18"/>
+        </w:rPr>
+        <w:t xml:space="preserve">: 549)          </w:t>
+      </w:r>
+      <w:proofErr w:type="spellStart"/>
+      <w:r>
+        <w:rPr>
+          <w:rFonts w:asciiTheme="majorBidi" w:hAnsiTheme="majorBidi" w:cstheme="majorBidi"/>
+          <w:color w:val="000000"/>
+          <w:sz w:val="18"/>
+          <w:szCs w:val="18"/>
+        </w:rPr>
+        <w:t>UniformCost</w:t>
+      </w:r>
+      <w:proofErr w:type="spellEnd"/>
+      <w:r>
+        <w:rPr>
+          <w:rFonts w:asciiTheme="majorBidi" w:hAnsiTheme="majorBidi" w:cstheme="majorBidi"/>
+          <w:color w:val="000000"/>
+          <w:sz w:val="18"/>
+          <w:szCs w:val="18"/>
+        </w:rPr>
+        <w:t xml:space="preserve">                   time:   0.76   #dev: 17354   |space|: 17514    </w:t>
+      </w:r>
+      <w:proofErr w:type="spellStart"/>
+      <w:r>
+        <w:rPr>
+          <w:rFonts w:asciiTheme="majorBidi" w:hAnsiTheme="majorBidi" w:cstheme="majorBidi"/>
+          <w:color w:val="000000"/>
+          <w:sz w:val="18"/>
+          <w:szCs w:val="18"/>
+        </w:rPr>
+        <w:t>total_g_cost</w:t>
+      </w:r>
+      <w:proofErr w:type="spellEnd"/>
+      <w:r>
+        <w:rPr>
+          <w:rFonts w:asciiTheme="majorBidi" w:hAnsiTheme="majorBidi" w:cstheme="majorBidi"/>
+          <w:color w:val="000000"/>
+          <w:sz w:val="18"/>
+          <w:szCs w:val="18"/>
+        </w:rPr>
+        <w:t>:  7465.52560   |path|: 137   path: [   54  ==&gt;     55  ==&gt;     56  ==&gt;     57  ==&gt;     58  ==&gt;     59  ==&gt;     60  ==&gt;  28893  ==&gt;  14580  ==&gt;  14590  ==&gt;  14591  ==&gt;  14592  ==&gt;  14593  ==&gt;  81892  ==&gt;  25814  ==&gt;     81  ==&gt;  26236  ==&gt;  26234  ==&gt;   1188  ==&gt;  33068  ==&gt;  33069  ==&gt;  33070  ==&gt;  15474  ==&gt;  33071  ==&gt;   5020  ==&gt;  21699  ==&gt;  33072  ==&gt;  33073  ==&gt;  33074  ==&gt;  16203  ==&gt;   9847  ==&gt;   9848  ==&gt;   9849  ==&gt;   9850  ==&gt;   9851  ==&gt;    335  ==&gt;   9852  ==&gt;  82906  ==&gt;  82907  ==&gt;  82908  ==&gt;  82909  ==&gt;  95454  ==&gt;  96539  ==&gt;  72369  ==&gt;  94627  ==&gt;  38553  ==&gt;  72367  ==&gt;  29007  ==&gt;  94632  ==&gt;  96540  ==&gt;   9269  ==&gt;  82890  ==&gt;  29049  ==&gt;  29026  ==&gt;  82682  ==&gt;  71897  ==&gt;  83380  ==&gt;  96541  ==&gt;  82904  ==&gt;  96542  ==&gt;  96543  ==&gt;  96544  ==&gt;  96545  ==&gt;  96546  ==&gt;  96547  ==&gt;  82911  ==&gt;  82928  ==&gt;  24841  ==&gt;  24842  ==&gt;  24843  ==&gt;   5215  ==&gt;  24844  ==&gt;   9274  ==&gt;  24845  ==&gt;  24846  ==&gt;  24847  ==&gt;  24848  ==&gt;  24849  ==&gt;  24850  ==&gt;  24851  ==&gt;  24852  ==&gt;  24853  ==&gt;  24854  ==&gt;  24855  ==&gt;  24856  ==&gt;  24857  ==&gt;  24858  ==&gt;  24859  ==&gt;  24860  ==&gt;  24861  ==&gt;  24862  ==&gt;  24863  ==&gt;  24864  ==&gt;  24865  ==&gt;  24866  ==&gt;  82208  ==&gt;  82209  ==&gt;  82210  ==&gt;  21518  ==&gt;  21431  ==&gt;  21432  ==&gt;  21433  ==&gt;  21434  ==&gt;  21435  ==&gt;  21436  ==&gt;  21437  ==&gt;  21438  ==&gt;  21439  ==&gt;  21440  ==&gt;  21441  ==&gt;  21442  ==&gt;  21443  ==&gt;  21444  ==&gt;  21445  ==&gt;  21446  ==&gt;  21447  ==&gt;  21448  ==&gt;  21449  ==&gt;  21450  ==&gt;  21451  ==&gt;    621  ==&gt;  21452  ==&gt;  21453  ==&gt;  21454  ==&gt;  21495  ==&gt;  21496  ==&gt;    539  ==&gt;    540  ==&gt;    541  ==&gt;    542  ==&gt;    543  ==&gt;    544  ==&gt;    545  ==&gt;    546  ==&gt;    547  ==&gt;    548  ==&gt;    549]</w:t>
       </w:r>
     </w:p>
     <w:p>
@@ -4138,6 +4229,7 @@
         </w:rPr>
         <w:t xml:space="preserve">השורה שמופיע מטה היא זו שקובעת שהאובייקטים מטיפוס </w:t>
       </w:r>
+      <w:proofErr w:type="spellStart"/>
       <w:r>
         <w:rPr>
           <w:rFonts w:asciiTheme="majorBidi" w:hAnsiTheme="majorBidi" w:cstheme="majorBidi"/>
@@ -4145,6 +4237,7 @@
         </w:rPr>
         <w:t>mapState</w:t>
       </w:r>
+      <w:proofErr w:type="spellEnd"/>
       <w:r>
         <w:rPr>
           <w:rFonts w:asciiTheme="majorBidi" w:hAnsiTheme="majorBidi" w:cstheme="majorBidi" w:hint="cs"/>
@@ -4190,8 +4283,19 @@
           <w:sz w:val="20"/>
           <w:szCs w:val="20"/>
         </w:rPr>
-        <w:t>@dataclass</w:t>
-      </w:r>
+        <w:t>@</w:t>
+      </w:r>
+      <w:proofErr w:type="spellStart"/>
+      <w:r>
+        <w:rPr>
+          <w:rFonts w:ascii="Consolas" w:eastAsia="Times New Roman" w:hAnsi="Consolas" w:cs="Courier New"/>
+          <w:color w:val="BBB529"/>
+          <w:sz w:val="20"/>
+          <w:szCs w:val="20"/>
+        </w:rPr>
+        <w:t>dataclass</w:t>
+      </w:r>
+      <w:proofErr w:type="spellEnd"/>
       <w:r>
         <w:rPr>
           <w:rFonts w:ascii="Consolas" w:eastAsia="Times New Roman" w:hAnsi="Consolas" w:cs="Courier New"/>
@@ -4329,6 +4433,7 @@
         </w:rPr>
         <w:t xml:space="preserve">כל שינוי של השדה </w:t>
       </w:r>
+      <w:proofErr w:type="spellStart"/>
       <w:r>
         <w:rPr>
           <w:rFonts w:asciiTheme="majorBidi" w:hAnsiTheme="majorBidi" w:cstheme="majorBidi"/>
@@ -4336,6 +4441,7 @@
         </w:rPr>
         <w:t>junction.index</w:t>
       </w:r>
+      <w:proofErr w:type="spellEnd"/>
       <w:r>
         <w:rPr>
           <w:rFonts w:asciiTheme="majorBidi" w:hAnsiTheme="majorBidi" w:cstheme="majorBidi" w:hint="cs"/>
@@ -4429,6 +4535,8 @@
           <w:szCs w:val="16"/>
         </w:rPr>
       </w:pPr>
+      <w:proofErr w:type="spellStart"/>
+      <w:proofErr w:type="gramStart"/>
       <w:r>
         <w:rPr>
           <w:rFonts w:asciiTheme="majorBidi" w:hAnsiTheme="majorBidi" w:cstheme="majorBidi"/>
@@ -4436,8 +4544,9 @@
           <w:sz w:val="16"/>
           <w:szCs w:val="16"/>
         </w:rPr>
-        <w:t xml:space="preserve">StreetsMap(src: 54 dst: 549)          UniformCost                   time:   0.68   #dev: 17354   |space|: 17514    total_g_cost:  7465.52560   |path|: 137   path: [   54  ==&gt;     55  ==&gt;  </w:t>
-      </w:r>
+        <w:t>StreetsMap</w:t>
+      </w:r>
+      <w:proofErr w:type="spellEnd"/>
       <w:r>
         <w:rPr>
           <w:rFonts w:asciiTheme="majorBidi" w:hAnsiTheme="majorBidi" w:cstheme="majorBidi"/>
@@ -4445,8 +4554,10 @@
           <w:sz w:val="16"/>
           <w:szCs w:val="16"/>
         </w:rPr>
-        <w:t>…</w:t>
-      </w:r>
+        <w:t>(</w:t>
+      </w:r>
+      <w:proofErr w:type="spellStart"/>
+      <w:proofErr w:type="gramEnd"/>
       <w:r>
         <w:rPr>
           <w:rFonts w:asciiTheme="majorBidi" w:hAnsiTheme="majorBidi" w:cstheme="majorBidi"/>
@@ -4454,25 +4565,19 @@
           <w:sz w:val="16"/>
           <w:szCs w:val="16"/>
         </w:rPr>
-        <w:t xml:space="preserve">  ==&gt;    548  ==&gt;    549]</w:t>
-      </w:r>
-    </w:p>
-    <w:p>
-      <w:pPr>
-        <w:pBdr>
-          <w:top w:val="nil"/>
-          <w:left w:val="nil"/>
-          <w:bottom w:val="nil"/>
-          <w:right w:val="nil"/>
-          <w:between w:val="nil"/>
-        </w:pBdr>
+        <w:t>src</w:t>
+      </w:r>
+      <w:proofErr w:type="spellEnd"/>
+      <w:r>
         <w:rPr>
           <w:rFonts w:asciiTheme="majorBidi" w:hAnsiTheme="majorBidi" w:cstheme="majorBidi"/>
           <w:color w:val="000000"/>
           <w:sz w:val="16"/>
           <w:szCs w:val="16"/>
         </w:rPr>
-      </w:pPr>
+        <w:t xml:space="preserve">: 54 </w:t>
+      </w:r>
+      <w:proofErr w:type="spellStart"/>
       <w:r>
         <w:rPr>
           <w:rFonts w:asciiTheme="majorBidi" w:hAnsiTheme="majorBidi" w:cstheme="majorBidi"/>
@@ -4480,8 +4585,9 @@
           <w:sz w:val="16"/>
           <w:szCs w:val="16"/>
         </w:rPr>
-        <w:t xml:space="preserve">StreetsMap(src: 54 dst: 549)          A* (h=0, w=0.500)             time:   0.70   #dev: 17354   |space|: 17514    total_g_cost:  7465.52560   |path|: 137   path: [   54  ==&gt;     55  ==&gt;  </w:t>
-      </w:r>
+        <w:t>dst</w:t>
+      </w:r>
+      <w:proofErr w:type="spellEnd"/>
       <w:r>
         <w:rPr>
           <w:rFonts w:asciiTheme="majorBidi" w:hAnsiTheme="majorBidi" w:cstheme="majorBidi"/>
@@ -4489,8 +4595,9 @@
           <w:sz w:val="16"/>
           <w:szCs w:val="16"/>
         </w:rPr>
-        <w:t>…</w:t>
-      </w:r>
+        <w:t xml:space="preserve">: 549)          </w:t>
+      </w:r>
+      <w:proofErr w:type="spellStart"/>
       <w:r>
         <w:rPr>
           <w:rFonts w:asciiTheme="majorBidi" w:hAnsiTheme="majorBidi" w:cstheme="majorBidi"/>
@@ -4498,25 +4605,19 @@
           <w:sz w:val="16"/>
           <w:szCs w:val="16"/>
         </w:rPr>
-        <w:t xml:space="preserve">  ==&gt;    548  ==&gt;    549]</w:t>
-      </w:r>
-    </w:p>
-    <w:p>
-      <w:pPr>
-        <w:pBdr>
-          <w:top w:val="nil"/>
-          <w:left w:val="nil"/>
-          <w:bottom w:val="nil"/>
-          <w:right w:val="nil"/>
-          <w:between w:val="nil"/>
-        </w:pBdr>
+        <w:t>UniformCost</w:t>
+      </w:r>
+      <w:proofErr w:type="spellEnd"/>
+      <w:r>
         <w:rPr>
           <w:rFonts w:asciiTheme="majorBidi" w:hAnsiTheme="majorBidi" w:cstheme="majorBidi"/>
           <w:color w:val="000000"/>
           <w:sz w:val="16"/>
           <w:szCs w:val="16"/>
         </w:rPr>
-      </w:pPr>
+        <w:t xml:space="preserve">                   time:   0.68   #dev: 17354   |space|: 17514    </w:t>
+      </w:r>
+      <w:proofErr w:type="spellStart"/>
       <w:r>
         <w:rPr>
           <w:rFonts w:asciiTheme="majorBidi" w:hAnsiTheme="majorBidi" w:cstheme="majorBidi"/>
@@ -4524,8 +4625,9 @@
           <w:sz w:val="16"/>
           <w:szCs w:val="16"/>
         </w:rPr>
-        <w:t xml:space="preserve">StreetsMap(src: 54 dst: 549)          A* (h=AirDist, w=0.500)       time:   0.17   #dev: 2015    |space|: 2229     total_g_cost:  7465.52560   |path|: 137   path: [   54  ==&gt;     55  ==&gt;  </w:t>
-      </w:r>
+        <w:t>total_g_cost</w:t>
+      </w:r>
+      <w:proofErr w:type="spellEnd"/>
       <w:r>
         <w:rPr>
           <w:rFonts w:asciiTheme="majorBidi" w:hAnsiTheme="majorBidi" w:cstheme="majorBidi"/>
@@ -4533,7 +4635,7 @@
           <w:sz w:val="16"/>
           <w:szCs w:val="16"/>
         </w:rPr>
-        <w:t xml:space="preserve">…  </w:t>
+        <w:t xml:space="preserve">:  7465.52560   |path|: 137   path: [   54  ==&gt;     55  ==&gt;  </w:t>
       </w:r>
       <w:r>
         <w:rPr>
@@ -4542,7 +4644,330 @@
           <w:sz w:val="16"/>
           <w:szCs w:val="16"/>
         </w:rPr>
-        <w:t>==&gt;    548  ==&gt;    549]</w:t>
+        <w:t>…</w:t>
+      </w:r>
+      <w:r>
+        <w:rPr>
+          <w:rFonts w:asciiTheme="majorBidi" w:hAnsiTheme="majorBidi" w:cstheme="majorBidi"/>
+          <w:color w:val="000000"/>
+          <w:sz w:val="16"/>
+          <w:szCs w:val="16"/>
+        </w:rPr>
+        <w:t xml:space="preserve">  ==&gt;    </w:t>
+      </w:r>
+      <w:proofErr w:type="gramStart"/>
+      <w:r>
+        <w:rPr>
+          <w:rFonts w:asciiTheme="majorBidi" w:hAnsiTheme="majorBidi" w:cstheme="majorBidi"/>
+          <w:color w:val="000000"/>
+          <w:sz w:val="16"/>
+          <w:szCs w:val="16"/>
+        </w:rPr>
+        <w:t>548  =</w:t>
+      </w:r>
+      <w:proofErr w:type="gramEnd"/>
+      <w:r>
+        <w:rPr>
+          <w:rFonts w:asciiTheme="majorBidi" w:hAnsiTheme="majorBidi" w:cstheme="majorBidi"/>
+          <w:color w:val="000000"/>
+          <w:sz w:val="16"/>
+          <w:szCs w:val="16"/>
+        </w:rPr>
+        <w:t>=&gt;    549]</w:t>
+      </w:r>
+    </w:p>
+    <w:p>
+      <w:pPr>
+        <w:pBdr>
+          <w:top w:val="nil"/>
+          <w:left w:val="nil"/>
+          <w:bottom w:val="nil"/>
+          <w:right w:val="nil"/>
+          <w:between w:val="nil"/>
+        </w:pBdr>
+        <w:rPr>
+          <w:rFonts w:asciiTheme="majorBidi" w:hAnsiTheme="majorBidi" w:cstheme="majorBidi"/>
+          <w:color w:val="000000"/>
+          <w:sz w:val="16"/>
+          <w:szCs w:val="16"/>
+        </w:rPr>
+      </w:pPr>
+      <w:proofErr w:type="spellStart"/>
+      <w:proofErr w:type="gramStart"/>
+      <w:r>
+        <w:rPr>
+          <w:rFonts w:asciiTheme="majorBidi" w:hAnsiTheme="majorBidi" w:cstheme="majorBidi"/>
+          <w:color w:val="000000"/>
+          <w:sz w:val="16"/>
+          <w:szCs w:val="16"/>
+        </w:rPr>
+        <w:t>StreetsMap</w:t>
+      </w:r>
+      <w:proofErr w:type="spellEnd"/>
+      <w:r>
+        <w:rPr>
+          <w:rFonts w:asciiTheme="majorBidi" w:hAnsiTheme="majorBidi" w:cstheme="majorBidi"/>
+          <w:color w:val="000000"/>
+          <w:sz w:val="16"/>
+          <w:szCs w:val="16"/>
+        </w:rPr>
+        <w:t>(</w:t>
+      </w:r>
+      <w:proofErr w:type="spellStart"/>
+      <w:proofErr w:type="gramEnd"/>
+      <w:r>
+        <w:rPr>
+          <w:rFonts w:asciiTheme="majorBidi" w:hAnsiTheme="majorBidi" w:cstheme="majorBidi"/>
+          <w:color w:val="000000"/>
+          <w:sz w:val="16"/>
+          <w:szCs w:val="16"/>
+        </w:rPr>
+        <w:t>src</w:t>
+      </w:r>
+      <w:proofErr w:type="spellEnd"/>
+      <w:r>
+        <w:rPr>
+          <w:rFonts w:asciiTheme="majorBidi" w:hAnsiTheme="majorBidi" w:cstheme="majorBidi"/>
+          <w:color w:val="000000"/>
+          <w:sz w:val="16"/>
+          <w:szCs w:val="16"/>
+        </w:rPr>
+        <w:t xml:space="preserve">: 54 </w:t>
+      </w:r>
+      <w:proofErr w:type="spellStart"/>
+      <w:r>
+        <w:rPr>
+          <w:rFonts w:asciiTheme="majorBidi" w:hAnsiTheme="majorBidi" w:cstheme="majorBidi"/>
+          <w:color w:val="000000"/>
+          <w:sz w:val="16"/>
+          <w:szCs w:val="16"/>
+        </w:rPr>
+        <w:t>dst</w:t>
+      </w:r>
+      <w:proofErr w:type="spellEnd"/>
+      <w:r>
+        <w:rPr>
+          <w:rFonts w:asciiTheme="majorBidi" w:hAnsiTheme="majorBidi" w:cstheme="majorBidi"/>
+          <w:color w:val="000000"/>
+          <w:sz w:val="16"/>
+          <w:szCs w:val="16"/>
+        </w:rPr>
+        <w:t xml:space="preserve">: 549)          A* (h=0, w=0.500)             time:   0.70   #dev: 17354   |space|: 17514    </w:t>
+      </w:r>
+      <w:proofErr w:type="spellStart"/>
+      <w:r>
+        <w:rPr>
+          <w:rFonts w:asciiTheme="majorBidi" w:hAnsiTheme="majorBidi" w:cstheme="majorBidi"/>
+          <w:color w:val="000000"/>
+          <w:sz w:val="16"/>
+          <w:szCs w:val="16"/>
+        </w:rPr>
+        <w:t>total_g_cost</w:t>
+      </w:r>
+      <w:proofErr w:type="spellEnd"/>
+      <w:r>
+        <w:rPr>
+          <w:rFonts w:asciiTheme="majorBidi" w:hAnsiTheme="majorBidi" w:cstheme="majorBidi"/>
+          <w:color w:val="000000"/>
+          <w:sz w:val="16"/>
+          <w:szCs w:val="16"/>
+        </w:rPr>
+        <w:t xml:space="preserve">:  7465.52560   |path|: 137   path: [   54  ==&gt;     55  ==&gt;  </w:t>
+      </w:r>
+      <w:r>
+        <w:rPr>
+          <w:rFonts w:asciiTheme="majorBidi" w:hAnsiTheme="majorBidi" w:cstheme="majorBidi"/>
+          <w:color w:val="000000"/>
+          <w:sz w:val="16"/>
+          <w:szCs w:val="16"/>
+        </w:rPr>
+        <w:t>…</w:t>
+      </w:r>
+      <w:r>
+        <w:rPr>
+          <w:rFonts w:asciiTheme="majorBidi" w:hAnsiTheme="majorBidi" w:cstheme="majorBidi"/>
+          <w:color w:val="000000"/>
+          <w:sz w:val="16"/>
+          <w:szCs w:val="16"/>
+        </w:rPr>
+        <w:t xml:space="preserve">  ==&gt;    </w:t>
+      </w:r>
+      <w:proofErr w:type="gramStart"/>
+      <w:r>
+        <w:rPr>
+          <w:rFonts w:asciiTheme="majorBidi" w:hAnsiTheme="majorBidi" w:cstheme="majorBidi"/>
+          <w:color w:val="000000"/>
+          <w:sz w:val="16"/>
+          <w:szCs w:val="16"/>
+        </w:rPr>
+        <w:t>548  =</w:t>
+      </w:r>
+      <w:proofErr w:type="gramEnd"/>
+      <w:r>
+        <w:rPr>
+          <w:rFonts w:asciiTheme="majorBidi" w:hAnsiTheme="majorBidi" w:cstheme="majorBidi"/>
+          <w:color w:val="000000"/>
+          <w:sz w:val="16"/>
+          <w:szCs w:val="16"/>
+        </w:rPr>
+        <w:t>=&gt;    549]</w:t>
+      </w:r>
+    </w:p>
+    <w:p>
+      <w:pPr>
+        <w:pBdr>
+          <w:top w:val="nil"/>
+          <w:left w:val="nil"/>
+          <w:bottom w:val="nil"/>
+          <w:right w:val="nil"/>
+          <w:between w:val="nil"/>
+        </w:pBdr>
+        <w:rPr>
+          <w:rFonts w:asciiTheme="majorBidi" w:hAnsiTheme="majorBidi" w:cstheme="majorBidi"/>
+          <w:color w:val="000000"/>
+          <w:sz w:val="16"/>
+          <w:szCs w:val="16"/>
+        </w:rPr>
+      </w:pPr>
+      <w:proofErr w:type="spellStart"/>
+      <w:proofErr w:type="gramStart"/>
+      <w:r>
+        <w:rPr>
+          <w:rFonts w:asciiTheme="majorBidi" w:hAnsiTheme="majorBidi" w:cstheme="majorBidi"/>
+          <w:color w:val="000000"/>
+          <w:sz w:val="16"/>
+          <w:szCs w:val="16"/>
+        </w:rPr>
+        <w:t>StreetsMap</w:t>
+      </w:r>
+      <w:proofErr w:type="spellEnd"/>
+      <w:r>
+        <w:rPr>
+          <w:rFonts w:asciiTheme="majorBidi" w:hAnsiTheme="majorBidi" w:cstheme="majorBidi"/>
+          <w:color w:val="000000"/>
+          <w:sz w:val="16"/>
+          <w:szCs w:val="16"/>
+        </w:rPr>
+        <w:t>(</w:t>
+      </w:r>
+      <w:proofErr w:type="spellStart"/>
+      <w:proofErr w:type="gramEnd"/>
+      <w:r>
+        <w:rPr>
+          <w:rFonts w:asciiTheme="majorBidi" w:hAnsiTheme="majorBidi" w:cstheme="majorBidi"/>
+          <w:color w:val="000000"/>
+          <w:sz w:val="16"/>
+          <w:szCs w:val="16"/>
+        </w:rPr>
+        <w:t>src</w:t>
+      </w:r>
+      <w:proofErr w:type="spellEnd"/>
+      <w:r>
+        <w:rPr>
+          <w:rFonts w:asciiTheme="majorBidi" w:hAnsiTheme="majorBidi" w:cstheme="majorBidi"/>
+          <w:color w:val="000000"/>
+          <w:sz w:val="16"/>
+          <w:szCs w:val="16"/>
+        </w:rPr>
+        <w:t xml:space="preserve">: 54 </w:t>
+      </w:r>
+      <w:proofErr w:type="spellStart"/>
+      <w:r>
+        <w:rPr>
+          <w:rFonts w:asciiTheme="majorBidi" w:hAnsiTheme="majorBidi" w:cstheme="majorBidi"/>
+          <w:color w:val="000000"/>
+          <w:sz w:val="16"/>
+          <w:szCs w:val="16"/>
+        </w:rPr>
+        <w:t>dst</w:t>
+      </w:r>
+      <w:proofErr w:type="spellEnd"/>
+      <w:r>
+        <w:rPr>
+          <w:rFonts w:asciiTheme="majorBidi" w:hAnsiTheme="majorBidi" w:cstheme="majorBidi"/>
+          <w:color w:val="000000"/>
+          <w:sz w:val="16"/>
+          <w:szCs w:val="16"/>
+        </w:rPr>
+        <w:t>: 549)          A* (h=</w:t>
+      </w:r>
+      <w:proofErr w:type="spellStart"/>
+      <w:r>
+        <w:rPr>
+          <w:rFonts w:asciiTheme="majorBidi" w:hAnsiTheme="majorBidi" w:cstheme="majorBidi"/>
+          <w:color w:val="000000"/>
+          <w:sz w:val="16"/>
+          <w:szCs w:val="16"/>
+        </w:rPr>
+        <w:t>AirDist</w:t>
+      </w:r>
+      <w:proofErr w:type="spellEnd"/>
+      <w:r>
+        <w:rPr>
+          <w:rFonts w:asciiTheme="majorBidi" w:hAnsiTheme="majorBidi" w:cstheme="majorBidi"/>
+          <w:color w:val="000000"/>
+          <w:sz w:val="16"/>
+          <w:szCs w:val="16"/>
+        </w:rPr>
+        <w:t xml:space="preserve">, w=0.500)       time:   0.17   #dev: 2015    |space|: 2229     </w:t>
+      </w:r>
+      <w:proofErr w:type="spellStart"/>
+      <w:r>
+        <w:rPr>
+          <w:rFonts w:asciiTheme="majorBidi" w:hAnsiTheme="majorBidi" w:cstheme="majorBidi"/>
+          <w:color w:val="000000"/>
+          <w:sz w:val="16"/>
+          <w:szCs w:val="16"/>
+        </w:rPr>
+        <w:t>total_g_cost</w:t>
+      </w:r>
+      <w:proofErr w:type="spellEnd"/>
+      <w:r>
+        <w:rPr>
+          <w:rFonts w:asciiTheme="majorBidi" w:hAnsiTheme="majorBidi" w:cstheme="majorBidi"/>
+          <w:color w:val="000000"/>
+          <w:sz w:val="16"/>
+          <w:szCs w:val="16"/>
+        </w:rPr>
+        <w:t xml:space="preserve">:  7465.52560   |path|: 137   path: [   54  ==&gt;     55  ==&gt;  </w:t>
+      </w:r>
+      <w:r>
+        <w:rPr>
+          <w:rFonts w:asciiTheme="majorBidi" w:hAnsiTheme="majorBidi" w:cstheme="majorBidi"/>
+          <w:color w:val="000000"/>
+          <w:sz w:val="16"/>
+          <w:szCs w:val="16"/>
+        </w:rPr>
+        <w:t xml:space="preserve">…  </w:t>
+      </w:r>
+      <w:r>
+        <w:rPr>
+          <w:rFonts w:asciiTheme="majorBidi" w:hAnsiTheme="majorBidi" w:cstheme="majorBidi"/>
+          <w:color w:val="000000"/>
+          <w:sz w:val="16"/>
+          <w:szCs w:val="16"/>
+        </w:rPr>
+        <w:t xml:space="preserve">==&gt;    </w:t>
+      </w:r>
+      <w:proofErr w:type="gramStart"/>
+      <w:r>
+        <w:rPr>
+          <w:rFonts w:asciiTheme="majorBidi" w:hAnsiTheme="majorBidi" w:cstheme="majorBidi"/>
+          <w:color w:val="000000"/>
+          <w:sz w:val="16"/>
+          <w:szCs w:val="16"/>
+        </w:rPr>
+        <w:t>548  =</w:t>
+      </w:r>
+      <w:proofErr w:type="gramEnd"/>
+      <w:r>
+        <w:rPr>
+          <w:rFonts w:asciiTheme="majorBidi" w:hAnsiTheme="majorBidi" w:cstheme="majorBidi"/>
+          <w:color w:val="000000"/>
+          <w:sz w:val="16"/>
+          <w:szCs w:val="16"/>
+        </w:rPr>
+        <w:t>=&gt;    549]</w:t>
       </w:r>
     </w:p>
     <w:p>
@@ -5037,7 +5462,7 @@
               </wp:anchor>
             </w:drawing>
           </mc:Choice>
-          <mc:Fallback xmlns:cx2="http://schemas.microsoft.com/office/drawing/2015/10/21/chartex" xmlns:cx3="http://schemas.microsoft.com/office/drawing/2016/5/9/chartex" xmlns:cx4="http://schemas.microsoft.com/office/drawing/2016/5/10/chartex" xmlns:cx5="http://schemas.microsoft.com/office/drawing/2016/5/11/chartex" xmlns:cx6="http://schemas.microsoft.com/office/drawing/2016/5/12/chartex" xmlns:cx7="http://schemas.microsoft.com/office/drawing/2016/5/13/chartex" xmlns:cx8="http://schemas.microsoft.com/office/drawing/2016/5/14/chartex" xmlns:aink="http://schemas.microsoft.com/office/drawing/2016/ink" xmlns:am3d="http://schemas.microsoft.com/office/drawing/2017/model3d" xmlns:w16cid="http://schemas.microsoft.com/office/word/2016/wordml/cid">
+          <mc:Fallback>
             <w:pict>
               <v:shapetype w14:anchorId="470EA12B" id="_x0000_t32" coordsize="21600,21600" o:spt="32" o:oned="t" path="m,l21600,21600e" filled="f">
                 <v:path arrowok="t" fillok="f" o:connecttype="none"/>
@@ -5157,9 +5582,11 @@
         </w:rPr>
         <w:t xml:space="preserve">. ההיוריסטיקה </w:t>
       </w:r>
+      <w:proofErr w:type="spellStart"/>
       <w:r>
         <w:t>TruckDeliveriesMaxAirDistHeuristic</w:t>
       </w:r>
+      <w:proofErr w:type="spellEnd"/>
       <w:r>
         <w:rPr>
           <w:rFonts w:hint="cs"/>
@@ -5458,9 +5885,11 @@
         <w:lastRenderedPageBreak/>
         <w:t xml:space="preserve">22. ההיוריסטיקה </w:t>
       </w:r>
+      <w:proofErr w:type="spellStart"/>
       <w:r>
         <w:t>TruckDeliveriesSumAirDistHeuristic</w:t>
       </w:r>
+      <w:proofErr w:type="spellEnd"/>
       <w:r>
         <w:rPr>
           <w:rFonts w:hint="cs"/>
@@ -5856,7 +6285,7 @@
               </wp:anchor>
             </w:drawing>
           </mc:Choice>
-          <mc:Fallback xmlns:cx2="http://schemas.microsoft.com/office/drawing/2015/10/21/chartex" xmlns:cx3="http://schemas.microsoft.com/office/drawing/2016/5/9/chartex" xmlns:cx4="http://schemas.microsoft.com/office/drawing/2016/5/10/chartex" xmlns:cx5="http://schemas.microsoft.com/office/drawing/2016/5/11/chartex" xmlns:cx6="http://schemas.microsoft.com/office/drawing/2016/5/12/chartex" xmlns:cx7="http://schemas.microsoft.com/office/drawing/2016/5/13/chartex" xmlns:cx8="http://schemas.microsoft.com/office/drawing/2016/5/14/chartex" xmlns:aink="http://schemas.microsoft.com/office/drawing/2016/ink" xmlns:am3d="http://schemas.microsoft.com/office/drawing/2017/model3d" xmlns:w16cid="http://schemas.microsoft.com/office/word/2016/wordml/cid">
+          <mc:Fallback>
             <w:pict>
               <v:group w14:anchorId="3D01A217" id="קבוצה 13" o:spid="_x0000_s1026" style="position:absolute;left:0;text-align:left;margin-left:23.55pt;margin-top:.4pt;width:400.85pt;height:14.55pt;z-index:251661312;mso-position-horizontal-relative:margin;mso-width-relative:margin;mso-height-relative:margin" coordsize="89557,3227" o:gfxdata="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">
                 <v:line id="מחבר ישר 5" o:spid="_x0000_s1027" style="position:absolute;visibility:visible;mso-wrap-style:square" from="0,1658" to="89557,1658" o:connectortype="straight" o:gfxdata="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" strokecolor="#4472c4 [3204]" strokeweight=".5pt">
@@ -6055,9 +6484,11 @@
         </w:rPr>
         <w:t xml:space="preserve">25. ההיוריסטיקה </w:t>
       </w:r>
+      <w:proofErr w:type="spellStart"/>
       <w:r>
         <w:t>TruckDeliveriesMSTAirDistHeuristic</w:t>
       </w:r>
+      <w:proofErr w:type="spellEnd"/>
       <w:r>
         <w:rPr>
           <w:rFonts w:hint="cs"/>
@@ -6204,9 +6635,11 @@
         </w:rPr>
         <w:t xml:space="preserve">26. הגרף הראשון מתאר את מגמת מחיר הפתרון ומספר הפיתוחים (כתלות במשקל של האלגוריתם) עבור ההיוריסטיקה </w:t>
       </w:r>
+      <w:proofErr w:type="spellStart"/>
       <w:r>
         <w:t>TruckDeliveriesMSTAirDistHeuristic</w:t>
       </w:r>
+      <w:proofErr w:type="spellEnd"/>
       <w:r>
         <w:rPr>
           <w:rFonts w:hint="cs"/>
@@ -6430,9 +6863,11 @@
         </w:rPr>
         <w:t xml:space="preserve">הגרף השני מתאר את מגמת מחיר הפתרון ומספר הפיתוחים (כתלות במשקל של האלגוריתם) עבור ההיוריסטיקה </w:t>
       </w:r>
+      <w:proofErr w:type="spellStart"/>
       <w:r>
         <w:t>TruckDeliveriesSumAirDistHeuristic</w:t>
       </w:r>
+      <w:proofErr w:type="spellEnd"/>
       <w:r>
         <w:rPr>
           <w:rFonts w:hint="cs"/>
@@ -6686,7 +7121,31 @@
           <w:rFonts w:asciiTheme="majorBidi" w:hAnsiTheme="majorBidi" w:cstheme="majorBidi"/>
           <w:color w:val="000000"/>
         </w:rPr>
-        <w:t>Deliveries(small_delivery(5):</w:t>
+        <w:t>Deliveries(</w:t>
+      </w:r>
+      <w:proofErr w:type="spellStart"/>
+      <w:r>
+        <w:rPr>
+          <w:rFonts w:asciiTheme="majorBidi" w:hAnsiTheme="majorBidi" w:cstheme="majorBidi"/>
+          <w:color w:val="000000"/>
+        </w:rPr>
+        <w:t>small_delivery</w:t>
+      </w:r>
+      <w:proofErr w:type="spellEnd"/>
+      <w:r>
+        <w:rPr>
+          <w:rFonts w:asciiTheme="majorBidi" w:hAnsiTheme="majorBidi" w:cstheme="majorBidi"/>
+          <w:color w:val="000000"/>
+        </w:rPr>
+        <w:t>(5</w:t>
+      </w:r>
+      <w:proofErr w:type="gramStart"/>
+      <w:r>
+        <w:rPr>
+          <w:rFonts w:asciiTheme="majorBidi" w:hAnsiTheme="majorBidi" w:cstheme="majorBidi"/>
+          <w:color w:val="000000"/>
+        </w:rPr>
+        <w:t>):</w:t>
       </w:r>
       <w:r>
         <w:rPr>
@@ -6696,12 +7155,93 @@
         </w:rPr>
         <w:t>Time</w:t>
       </w:r>
-      <w:r>
-        <w:rPr>
-          <w:rFonts w:asciiTheme="majorBidi" w:hAnsiTheme="majorBidi" w:cstheme="majorBidi"/>
-          <w:color w:val="000000"/>
-        </w:rPr>
-        <w:t xml:space="preserve">)    A* (h=TruckDeliveriesMSTAirDist, w=0.500)   time:  52.96   #dev: 425     |space|: 562      total_g_cost:    30.18082   total_cost: DeliveryCost(dist=  46771.762 meter, </w:t>
+      <w:proofErr w:type="gramEnd"/>
+      <w:r>
+        <w:rPr>
+          <w:rFonts w:asciiTheme="majorBidi" w:hAnsiTheme="majorBidi" w:cstheme="majorBidi"/>
+          <w:color w:val="000000"/>
+        </w:rPr>
+        <w:t>)    A* (h=</w:t>
+      </w:r>
+      <w:proofErr w:type="spellStart"/>
+      <w:r>
+        <w:rPr>
+          <w:rFonts w:asciiTheme="majorBidi" w:hAnsiTheme="majorBidi" w:cstheme="majorBidi"/>
+          <w:color w:val="000000"/>
+        </w:rPr>
+        <w:t>TruckDeliveriesMSTAirDist</w:t>
+      </w:r>
+      <w:proofErr w:type="spellEnd"/>
+      <w:r>
+        <w:rPr>
+          <w:rFonts w:asciiTheme="majorBidi" w:hAnsiTheme="majorBidi" w:cstheme="majorBidi"/>
+          <w:color w:val="000000"/>
+        </w:rPr>
+        <w:t xml:space="preserve">, w=0.500)   time:  52.96   #dev: 425     |space|: 562      </w:t>
+      </w:r>
+      <w:proofErr w:type="spellStart"/>
+      <w:r>
+        <w:rPr>
+          <w:rFonts w:asciiTheme="majorBidi" w:hAnsiTheme="majorBidi" w:cstheme="majorBidi"/>
+          <w:color w:val="000000"/>
+        </w:rPr>
+        <w:t>total_g_cost</w:t>
+      </w:r>
+      <w:proofErr w:type="spellEnd"/>
+      <w:r>
+        <w:rPr>
+          <w:rFonts w:asciiTheme="majorBidi" w:hAnsiTheme="majorBidi" w:cstheme="majorBidi"/>
+          <w:color w:val="000000"/>
+        </w:rPr>
+        <w:t xml:space="preserve">:    30.18082   </w:t>
+      </w:r>
+      <w:proofErr w:type="spellStart"/>
+      <w:r>
+        <w:rPr>
+          <w:rFonts w:asciiTheme="majorBidi" w:hAnsiTheme="majorBidi" w:cstheme="majorBidi"/>
+          <w:color w:val="000000"/>
+        </w:rPr>
+        <w:t>total_cost</w:t>
+      </w:r>
+      <w:proofErr w:type="spellEnd"/>
+      <w:r>
+        <w:rPr>
+          <w:rFonts w:asciiTheme="majorBidi" w:hAnsiTheme="majorBidi" w:cstheme="majorBidi"/>
+          <w:color w:val="000000"/>
+        </w:rPr>
+        <w:t xml:space="preserve">: </w:t>
+      </w:r>
+      <w:proofErr w:type="spellStart"/>
+      <w:r>
+        <w:rPr>
+          <w:rFonts w:asciiTheme="majorBidi" w:hAnsiTheme="majorBidi" w:cstheme="majorBidi"/>
+          <w:color w:val="000000"/>
+        </w:rPr>
+        <w:t>DeliveryCost</w:t>
+      </w:r>
+      <w:proofErr w:type="spellEnd"/>
+      <w:r>
+        <w:rPr>
+          <w:rFonts w:asciiTheme="majorBidi" w:hAnsiTheme="majorBidi" w:cstheme="majorBidi"/>
+          <w:color w:val="000000"/>
+        </w:rPr>
+        <w:t>(</w:t>
+      </w:r>
+      <w:proofErr w:type="spellStart"/>
+      <w:r>
+        <w:rPr>
+          <w:rFonts w:asciiTheme="majorBidi" w:hAnsiTheme="majorBidi" w:cstheme="majorBidi"/>
+          <w:color w:val="000000"/>
+        </w:rPr>
+        <w:t>dist</w:t>
+      </w:r>
+      <w:proofErr w:type="spellEnd"/>
+      <w:r>
+        <w:rPr>
+          <w:rFonts w:asciiTheme="majorBidi" w:hAnsiTheme="majorBidi" w:cstheme="majorBidi"/>
+          <w:color w:val="000000"/>
+        </w:rPr>
+        <w:t xml:space="preserve">=  46771.762 meter, </w:t>
       </w:r>
       <w:r>
         <w:rPr>
@@ -6724,8 +7264,18 @@
           <w:color w:val="000000"/>
           <w:highlight w:val="yellow"/>
         </w:rPr>
-        <w:t>money=    151.961 nis</w:t>
-      </w:r>
+        <w:t xml:space="preserve">money=    151.961 </w:t>
+      </w:r>
+      <w:proofErr w:type="spellStart"/>
+      <w:r>
+        <w:rPr>
+          <w:rFonts w:asciiTheme="majorBidi" w:hAnsiTheme="majorBidi" w:cstheme="majorBidi"/>
+          <w:color w:val="000000"/>
+          <w:highlight w:val="yellow"/>
+        </w:rPr>
+        <w:t>nis</w:t>
+      </w:r>
+      <w:proofErr w:type="spellEnd"/>
       <w:r>
         <w:rPr>
           <w:rFonts w:asciiTheme="majorBidi" w:hAnsiTheme="majorBidi" w:cstheme="majorBidi"/>
@@ -6756,7 +7306,31 @@
           <w:rFonts w:asciiTheme="majorBidi" w:hAnsiTheme="majorBidi" w:cstheme="majorBidi"/>
           <w:color w:val="000000"/>
         </w:rPr>
-        <w:t>Deliveries(small_delivery(5):</w:t>
+        <w:t>Deliveries(</w:t>
+      </w:r>
+      <w:proofErr w:type="spellStart"/>
+      <w:r>
+        <w:rPr>
+          <w:rFonts w:asciiTheme="majorBidi" w:hAnsiTheme="majorBidi" w:cstheme="majorBidi"/>
+          <w:color w:val="000000"/>
+        </w:rPr>
+        <w:t>small_delivery</w:t>
+      </w:r>
+      <w:proofErr w:type="spellEnd"/>
+      <w:r>
+        <w:rPr>
+          <w:rFonts w:asciiTheme="majorBidi" w:hAnsiTheme="majorBidi" w:cstheme="majorBidi"/>
+          <w:color w:val="000000"/>
+        </w:rPr>
+        <w:t>(5</w:t>
+      </w:r>
+      <w:proofErr w:type="gramStart"/>
+      <w:r>
+        <w:rPr>
+          <w:rFonts w:asciiTheme="majorBidi" w:hAnsiTheme="majorBidi" w:cstheme="majorBidi"/>
+          <w:color w:val="000000"/>
+        </w:rPr>
+        <w:t>):</w:t>
       </w:r>
       <w:r>
         <w:rPr>
@@ -6766,12 +7340,93 @@
         </w:rPr>
         <w:t>Money</w:t>
       </w:r>
-      <w:r>
-        <w:rPr>
-          <w:rFonts w:asciiTheme="majorBidi" w:hAnsiTheme="majorBidi" w:cstheme="majorBidi"/>
-          <w:color w:val="000000"/>
-        </w:rPr>
-        <w:t xml:space="preserve">)   A* (h=TruckDeliveriesMSTAirDist, w=0.500)   time:  81.44   #dev: 518     |space|: 591      total_g_cost:   104.23259   total_cost: DeliveryCost(dist=  46763.990 meter, </w:t>
+      <w:proofErr w:type="gramEnd"/>
+      <w:r>
+        <w:rPr>
+          <w:rFonts w:asciiTheme="majorBidi" w:hAnsiTheme="majorBidi" w:cstheme="majorBidi"/>
+          <w:color w:val="000000"/>
+        </w:rPr>
+        <w:t>)   A* (h=</w:t>
+      </w:r>
+      <w:proofErr w:type="spellStart"/>
+      <w:r>
+        <w:rPr>
+          <w:rFonts w:asciiTheme="majorBidi" w:hAnsiTheme="majorBidi" w:cstheme="majorBidi"/>
+          <w:color w:val="000000"/>
+        </w:rPr>
+        <w:t>TruckDeliveriesMSTAirDist</w:t>
+      </w:r>
+      <w:proofErr w:type="spellEnd"/>
+      <w:r>
+        <w:rPr>
+          <w:rFonts w:asciiTheme="majorBidi" w:hAnsiTheme="majorBidi" w:cstheme="majorBidi"/>
+          <w:color w:val="000000"/>
+        </w:rPr>
+        <w:t xml:space="preserve">, w=0.500)   time:  81.44   #dev: 518     |space|: 591      </w:t>
+      </w:r>
+      <w:proofErr w:type="spellStart"/>
+      <w:r>
+        <w:rPr>
+          <w:rFonts w:asciiTheme="majorBidi" w:hAnsiTheme="majorBidi" w:cstheme="majorBidi"/>
+          <w:color w:val="000000"/>
+        </w:rPr>
+        <w:t>total_g_cost</w:t>
+      </w:r>
+      <w:proofErr w:type="spellEnd"/>
+      <w:r>
+        <w:rPr>
+          <w:rFonts w:asciiTheme="majorBidi" w:hAnsiTheme="majorBidi" w:cstheme="majorBidi"/>
+          <w:color w:val="000000"/>
+        </w:rPr>
+        <w:t xml:space="preserve">:   104.23259   </w:t>
+      </w:r>
+      <w:proofErr w:type="spellStart"/>
+      <w:r>
+        <w:rPr>
+          <w:rFonts w:asciiTheme="majorBidi" w:hAnsiTheme="majorBidi" w:cstheme="majorBidi"/>
+          <w:color w:val="000000"/>
+        </w:rPr>
+        <w:t>total_cost</w:t>
+      </w:r>
+      <w:proofErr w:type="spellEnd"/>
+      <w:r>
+        <w:rPr>
+          <w:rFonts w:asciiTheme="majorBidi" w:hAnsiTheme="majorBidi" w:cstheme="majorBidi"/>
+          <w:color w:val="000000"/>
+        </w:rPr>
+        <w:t xml:space="preserve">: </w:t>
+      </w:r>
+      <w:proofErr w:type="spellStart"/>
+      <w:r>
+        <w:rPr>
+          <w:rFonts w:asciiTheme="majorBidi" w:hAnsiTheme="majorBidi" w:cstheme="majorBidi"/>
+          <w:color w:val="000000"/>
+        </w:rPr>
+        <w:t>DeliveryCost</w:t>
+      </w:r>
+      <w:proofErr w:type="spellEnd"/>
+      <w:r>
+        <w:rPr>
+          <w:rFonts w:asciiTheme="majorBidi" w:hAnsiTheme="majorBidi" w:cstheme="majorBidi"/>
+          <w:color w:val="000000"/>
+        </w:rPr>
+        <w:t>(</w:t>
+      </w:r>
+      <w:proofErr w:type="spellStart"/>
+      <w:r>
+        <w:rPr>
+          <w:rFonts w:asciiTheme="majorBidi" w:hAnsiTheme="majorBidi" w:cstheme="majorBidi"/>
+          <w:color w:val="000000"/>
+        </w:rPr>
+        <w:t>dist</w:t>
+      </w:r>
+      <w:proofErr w:type="spellEnd"/>
+      <w:r>
+        <w:rPr>
+          <w:rFonts w:asciiTheme="majorBidi" w:hAnsiTheme="majorBidi" w:cstheme="majorBidi"/>
+          <w:color w:val="000000"/>
+        </w:rPr>
+        <w:t xml:space="preserve">=  46763.990 meter, </w:t>
       </w:r>
       <w:r>
         <w:rPr>
@@ -6794,8 +7449,18 @@
           <w:color w:val="000000"/>
           <w:highlight w:val="yellow"/>
         </w:rPr>
-        <w:t>money=    104.233 nis</w:t>
-      </w:r>
+        <w:t xml:space="preserve">money=    104.233 </w:t>
+      </w:r>
+      <w:proofErr w:type="spellStart"/>
+      <w:r>
+        <w:rPr>
+          <w:rFonts w:asciiTheme="majorBidi" w:hAnsiTheme="majorBidi" w:cstheme="majorBidi"/>
+          <w:color w:val="000000"/>
+          <w:highlight w:val="yellow"/>
+        </w:rPr>
+        <w:t>nis</w:t>
+      </w:r>
+      <w:proofErr w:type="spellEnd"/>
       <w:r>
         <w:rPr>
           <w:rFonts w:asciiTheme="majorBidi" w:hAnsiTheme="majorBidi" w:cstheme="majorBidi"/>
@@ -6880,7 +7545,7 @@
         </w:pBdr>
         <w:bidi/>
         <w:rPr>
-          <w:rFonts w:asciiTheme="majorBidi" w:hAnsiTheme="majorBidi" w:cstheme="majorBidi" w:hint="cs"/>
+          <w:rFonts w:asciiTheme="majorBidi" w:hAnsiTheme="majorBidi" w:cstheme="majorBidi"/>
           <w:color w:val="000000"/>
           <w:rtl/>
           <w:lang w:val="ru-RU"/>
@@ -6922,13 +7587,32 @@
           <w:lang w:val="ru-RU"/>
         </w:rPr>
       </w:pPr>
-      <w:r>
-        <w:rPr>
-          <w:rFonts w:asciiTheme="majorBidi" w:hAnsiTheme="majorBidi" w:cstheme="majorBidi" w:hint="cs"/>
+    </w:p>
+    <w:p>
+      <w:pPr>
+        <w:pBdr>
+          <w:top w:val="nil"/>
+          <w:left w:val="nil"/>
+          <w:bottom w:val="nil"/>
+          <w:right w:val="nil"/>
+          <w:between w:val="nil"/>
+        </w:pBdr>
+        <w:bidi/>
+        <w:rPr>
+          <w:rFonts w:asciiTheme="majorBidi" w:hAnsiTheme="majorBidi" w:cstheme="majorBidi"/>
           <w:color w:val="000000"/>
           <w:rtl/>
           <w:lang w:val="ru-RU"/>
         </w:rPr>
+      </w:pPr>
+      <w:r>
+        <w:rPr>
+          <w:rFonts w:asciiTheme="majorBidi" w:hAnsiTheme="majorBidi" w:cstheme="majorBidi" w:hint="cs"/>
+          <w:color w:val="000000"/>
+          <w:rtl/>
+          <w:lang w:val="ru-RU"/>
+        </w:rPr>
+        <w:lastRenderedPageBreak/>
         <w:t>33.</w:t>
       </w:r>
       <w:r>
@@ -6958,6 +7642,1928 @@
           <w:lang w:val="ru-RU"/>
         </w:rPr>
       </w:pPr>
+      <w:r>
+        <w:rPr>
+          <w:rFonts w:asciiTheme="majorBidi" w:hAnsiTheme="majorBidi" w:cstheme="majorBidi" w:hint="cs"/>
+          <w:color w:val="000000"/>
+          <w:rtl/>
+          <w:lang w:val="ru-RU"/>
+        </w:rPr>
+        <w:t>קבלנו את התוצאה הבאה:</w:t>
+      </w:r>
+    </w:p>
+    <w:p>
+      <w:pPr>
+        <w:pBdr>
+          <w:top w:val="nil"/>
+          <w:left w:val="nil"/>
+          <w:bottom w:val="nil"/>
+          <w:right w:val="nil"/>
+          <w:between w:val="nil"/>
+        </w:pBdr>
+        <w:bidi/>
+        <w:jc w:val="right"/>
+        <w:rPr>
+          <w:rFonts w:asciiTheme="majorBidi" w:hAnsiTheme="majorBidi" w:cstheme="majorBidi"/>
+          <w:color w:val="000000"/>
+        </w:rPr>
+      </w:pPr>
+      <w:r>
+        <w:rPr>
+          <w:rFonts w:asciiTheme="majorBidi" w:hAnsiTheme="majorBidi" w:cstheme="majorBidi"/>
+          <w:color w:val="000000"/>
+        </w:rPr>
+        <w:t>Solve the truck deliveries problem (moderate input, distance objective, using A*eps, use non-acceptable heuristic as focal heuristic)</w:t>
+      </w:r>
+      <w:r>
+        <w:rPr>
+          <w:rFonts w:asciiTheme="majorBidi" w:hAnsiTheme="majorBidi" w:cs="Times New Roman"/>
+          <w:color w:val="000000"/>
+          <w:rtl/>
+          <w:lang w:val="ru-RU"/>
+        </w:rPr>
+        <w:t>.</w:t>
+      </w:r>
+    </w:p>
+    <w:p>
+      <w:pPr>
+        <w:pBdr>
+          <w:top w:val="nil"/>
+          <w:left w:val="nil"/>
+          <w:bottom w:val="nil"/>
+          <w:right w:val="nil"/>
+          <w:between w:val="nil"/>
+        </w:pBdr>
+        <w:bidi/>
+        <w:jc w:val="right"/>
+        <w:rPr>
+          <w:rFonts w:asciiTheme="majorBidi" w:hAnsiTheme="majorBidi" w:cstheme="majorBidi"/>
+          <w:color w:val="000000"/>
+          <w:rtl/>
+        </w:rPr>
+      </w:pPr>
+      <w:r>
+        <w:rPr>
+          <w:rFonts w:asciiTheme="majorBidi" w:hAnsiTheme="majorBidi" w:cstheme="majorBidi"/>
+          <w:color w:val="000000"/>
+        </w:rPr>
+        <w:t>Deliveries(</w:t>
+      </w:r>
+      <w:proofErr w:type="spellStart"/>
+      <w:r>
+        <w:rPr>
+          <w:rFonts w:asciiTheme="majorBidi" w:hAnsiTheme="majorBidi" w:cstheme="majorBidi"/>
+          <w:color w:val="000000"/>
+        </w:rPr>
+        <w:t>moderate_delivery</w:t>
+      </w:r>
+      <w:proofErr w:type="spellEnd"/>
+      <w:r>
+        <w:rPr>
+          <w:rFonts w:asciiTheme="majorBidi" w:hAnsiTheme="majorBidi" w:cstheme="majorBidi"/>
+          <w:color w:val="000000"/>
+        </w:rPr>
+        <w:t>(8</w:t>
+      </w:r>
+      <w:proofErr w:type="gramStart"/>
+      <w:r>
+        <w:rPr>
+          <w:rFonts w:asciiTheme="majorBidi" w:hAnsiTheme="majorBidi" w:cstheme="majorBidi"/>
+          <w:color w:val="000000"/>
+        </w:rPr>
+        <w:t>):Distance</w:t>
+      </w:r>
+      <w:proofErr w:type="gramEnd"/>
+      <w:r>
+        <w:rPr>
+          <w:rFonts w:asciiTheme="majorBidi" w:hAnsiTheme="majorBidi" w:cstheme="majorBidi"/>
+          <w:color w:val="000000"/>
+        </w:rPr>
+        <w:t>)   A* (h=</w:t>
+      </w:r>
+      <w:proofErr w:type="spellStart"/>
+      <w:r>
+        <w:rPr>
+          <w:rFonts w:asciiTheme="majorBidi" w:hAnsiTheme="majorBidi" w:cstheme="majorBidi"/>
+          <w:color w:val="000000"/>
+        </w:rPr>
+        <w:t>TruckDeliveriesMSTAirDist</w:t>
+      </w:r>
+      <w:proofErr w:type="spellEnd"/>
+      <w:r>
+        <w:rPr>
+          <w:rFonts w:asciiTheme="majorBidi" w:hAnsiTheme="majorBidi" w:cstheme="majorBidi"/>
+          <w:color w:val="000000"/>
+        </w:rPr>
+        <w:t xml:space="preserve">, w=0.500)   time:  90.47   #dev: </w:t>
+      </w:r>
+      <w:r>
+        <w:rPr>
+          <w:rFonts w:asciiTheme="majorBidi" w:hAnsiTheme="majorBidi" w:cstheme="majorBidi"/>
+          <w:color w:val="000000"/>
+          <w:highlight w:val="yellow"/>
+        </w:rPr>
+        <w:t>6376</w:t>
+      </w:r>
+      <w:r>
+        <w:rPr>
+          <w:rFonts w:asciiTheme="majorBidi" w:hAnsiTheme="majorBidi" w:cstheme="majorBidi"/>
+          <w:color w:val="000000"/>
+        </w:rPr>
+        <w:t xml:space="preserve">    |space|: 9045     </w:t>
+      </w:r>
+      <w:proofErr w:type="spellStart"/>
+      <w:r>
+        <w:rPr>
+          <w:rFonts w:asciiTheme="majorBidi" w:hAnsiTheme="majorBidi" w:cstheme="majorBidi"/>
+          <w:color w:val="000000"/>
+        </w:rPr>
+        <w:t>total_g_cost</w:t>
+      </w:r>
+      <w:proofErr w:type="spellEnd"/>
+      <w:r>
+        <w:rPr>
+          <w:rFonts w:asciiTheme="majorBidi" w:hAnsiTheme="majorBidi" w:cstheme="majorBidi"/>
+          <w:color w:val="000000"/>
+        </w:rPr>
+        <w:t xml:space="preserve">: 65062.81195   </w:t>
+      </w:r>
+      <w:proofErr w:type="spellStart"/>
+      <w:r>
+        <w:rPr>
+          <w:rFonts w:asciiTheme="majorBidi" w:hAnsiTheme="majorBidi" w:cstheme="majorBidi"/>
+          <w:color w:val="000000"/>
+        </w:rPr>
+        <w:t>total_cost</w:t>
+      </w:r>
+      <w:proofErr w:type="spellEnd"/>
+      <w:r>
+        <w:rPr>
+          <w:rFonts w:asciiTheme="majorBidi" w:hAnsiTheme="majorBidi" w:cstheme="majorBidi"/>
+          <w:color w:val="000000"/>
+        </w:rPr>
+        <w:t xml:space="preserve">: </w:t>
+      </w:r>
+      <w:proofErr w:type="spellStart"/>
+      <w:r>
+        <w:rPr>
+          <w:rFonts w:asciiTheme="majorBidi" w:hAnsiTheme="majorBidi" w:cstheme="majorBidi"/>
+          <w:color w:val="000000"/>
+        </w:rPr>
+        <w:t>DeliveryCost</w:t>
+      </w:r>
+      <w:proofErr w:type="spellEnd"/>
+      <w:r>
+        <w:rPr>
+          <w:rFonts w:asciiTheme="majorBidi" w:hAnsiTheme="majorBidi" w:cstheme="majorBidi"/>
+          <w:color w:val="000000"/>
+        </w:rPr>
+        <w:t>(</w:t>
+      </w:r>
+      <w:proofErr w:type="spellStart"/>
+      <w:r>
+        <w:rPr>
+          <w:rFonts w:asciiTheme="majorBidi" w:hAnsiTheme="majorBidi" w:cstheme="majorBidi"/>
+          <w:color w:val="000000"/>
+        </w:rPr>
+        <w:t>dist</w:t>
+      </w:r>
+      <w:proofErr w:type="spellEnd"/>
+      <w:r>
+        <w:rPr>
+          <w:rFonts w:asciiTheme="majorBidi" w:hAnsiTheme="majorBidi" w:cstheme="majorBidi"/>
+          <w:color w:val="000000"/>
+        </w:rPr>
+        <w:t xml:space="preserve">=  65062.812 meter, time=     42.946 minutes, money=    210.589 </w:t>
+      </w:r>
+      <w:proofErr w:type="spellStart"/>
+      <w:r>
+        <w:rPr>
+          <w:rFonts w:asciiTheme="majorBidi" w:hAnsiTheme="majorBidi" w:cstheme="majorBidi"/>
+          <w:color w:val="000000"/>
+        </w:rPr>
+        <w:t>nis</w:t>
+      </w:r>
+      <w:proofErr w:type="spellEnd"/>
+      <w:r>
+        <w:rPr>
+          <w:rFonts w:asciiTheme="majorBidi" w:hAnsiTheme="majorBidi" w:cstheme="majorBidi"/>
+          <w:color w:val="000000"/>
+        </w:rPr>
+        <w:t>)</w:t>
+      </w:r>
+    </w:p>
+    <w:p>
+      <w:pPr>
+        <w:pBdr>
+          <w:top w:val="nil"/>
+          <w:left w:val="nil"/>
+          <w:bottom w:val="nil"/>
+          <w:right w:val="nil"/>
+          <w:between w:val="nil"/>
+        </w:pBdr>
+        <w:bidi/>
+        <w:jc w:val="right"/>
+        <w:rPr>
+          <w:rFonts w:asciiTheme="majorBidi" w:hAnsiTheme="majorBidi" w:cstheme="majorBidi"/>
+          <w:color w:val="000000"/>
+          <w:rtl/>
+        </w:rPr>
+      </w:pPr>
+      <w:r>
+        <w:rPr>
+          <w:rFonts w:asciiTheme="majorBidi" w:hAnsiTheme="majorBidi" w:cstheme="majorBidi"/>
+          <w:color w:val="000000"/>
+        </w:rPr>
+        <w:t>Deliveries(</w:t>
+      </w:r>
+      <w:proofErr w:type="spellStart"/>
+      <w:r>
+        <w:rPr>
+          <w:rFonts w:asciiTheme="majorBidi" w:hAnsiTheme="majorBidi" w:cstheme="majorBidi"/>
+          <w:color w:val="000000"/>
+        </w:rPr>
+        <w:t>moderate_delivery</w:t>
+      </w:r>
+      <w:proofErr w:type="spellEnd"/>
+      <w:r>
+        <w:rPr>
+          <w:rFonts w:asciiTheme="majorBidi" w:hAnsiTheme="majorBidi" w:cstheme="majorBidi"/>
+          <w:color w:val="000000"/>
+        </w:rPr>
+        <w:t>(8</w:t>
+      </w:r>
+      <w:proofErr w:type="gramStart"/>
+      <w:r>
+        <w:rPr>
+          <w:rFonts w:asciiTheme="majorBidi" w:hAnsiTheme="majorBidi" w:cstheme="majorBidi"/>
+          <w:color w:val="000000"/>
+        </w:rPr>
+        <w:t>):Distance</w:t>
+      </w:r>
+      <w:proofErr w:type="gramEnd"/>
+      <w:r>
+        <w:rPr>
+          <w:rFonts w:asciiTheme="majorBidi" w:hAnsiTheme="majorBidi" w:cstheme="majorBidi"/>
+          <w:color w:val="000000"/>
+        </w:rPr>
+        <w:t>)   A*eps (h=</w:t>
+      </w:r>
+      <w:proofErr w:type="spellStart"/>
+      <w:r>
+        <w:rPr>
+          <w:rFonts w:asciiTheme="majorBidi" w:hAnsiTheme="majorBidi" w:cstheme="majorBidi"/>
+          <w:color w:val="000000"/>
+        </w:rPr>
+        <w:t>TruckDeliveriesMSTAirDist</w:t>
+      </w:r>
+      <w:proofErr w:type="spellEnd"/>
+      <w:r>
+        <w:rPr>
+          <w:rFonts w:asciiTheme="majorBidi" w:hAnsiTheme="majorBidi" w:cstheme="majorBidi"/>
+          <w:color w:val="000000"/>
+        </w:rPr>
+        <w:t xml:space="preserve">, w=0.500)   time:  49.74   #dev: </w:t>
+      </w:r>
+      <w:r>
+        <w:rPr>
+          <w:rFonts w:asciiTheme="majorBidi" w:hAnsiTheme="majorBidi" w:cstheme="majorBidi"/>
+          <w:color w:val="000000"/>
+          <w:highlight w:val="yellow"/>
+        </w:rPr>
+        <w:t>6339</w:t>
+      </w:r>
+      <w:r>
+        <w:rPr>
+          <w:rFonts w:asciiTheme="majorBidi" w:hAnsiTheme="majorBidi" w:cstheme="majorBidi"/>
+          <w:color w:val="000000"/>
+        </w:rPr>
+        <w:t xml:space="preserve">    |space|: 9025     </w:t>
+      </w:r>
+      <w:proofErr w:type="spellStart"/>
+      <w:r>
+        <w:rPr>
+          <w:rFonts w:asciiTheme="majorBidi" w:hAnsiTheme="majorBidi" w:cstheme="majorBidi"/>
+          <w:color w:val="000000"/>
+        </w:rPr>
+        <w:t>total_g_cost</w:t>
+      </w:r>
+      <w:proofErr w:type="spellEnd"/>
+      <w:r>
+        <w:rPr>
+          <w:rFonts w:asciiTheme="majorBidi" w:hAnsiTheme="majorBidi" w:cstheme="majorBidi"/>
+          <w:color w:val="000000"/>
+        </w:rPr>
+        <w:t xml:space="preserve">: 65062.81195   </w:t>
+      </w:r>
+      <w:proofErr w:type="spellStart"/>
+      <w:r>
+        <w:rPr>
+          <w:rFonts w:asciiTheme="majorBidi" w:hAnsiTheme="majorBidi" w:cstheme="majorBidi"/>
+          <w:color w:val="000000"/>
+        </w:rPr>
+        <w:t>total_cost</w:t>
+      </w:r>
+      <w:proofErr w:type="spellEnd"/>
+      <w:r>
+        <w:rPr>
+          <w:rFonts w:asciiTheme="majorBidi" w:hAnsiTheme="majorBidi" w:cstheme="majorBidi"/>
+          <w:color w:val="000000"/>
+        </w:rPr>
+        <w:t xml:space="preserve">: </w:t>
+      </w:r>
+      <w:proofErr w:type="spellStart"/>
+      <w:r>
+        <w:rPr>
+          <w:rFonts w:asciiTheme="majorBidi" w:hAnsiTheme="majorBidi" w:cstheme="majorBidi"/>
+          <w:color w:val="000000"/>
+        </w:rPr>
+        <w:t>DeliveryCost</w:t>
+      </w:r>
+      <w:proofErr w:type="spellEnd"/>
+      <w:r>
+        <w:rPr>
+          <w:rFonts w:asciiTheme="majorBidi" w:hAnsiTheme="majorBidi" w:cstheme="majorBidi"/>
+          <w:color w:val="000000"/>
+        </w:rPr>
+        <w:t>(</w:t>
+      </w:r>
+      <w:proofErr w:type="spellStart"/>
+      <w:r>
+        <w:rPr>
+          <w:rFonts w:asciiTheme="majorBidi" w:hAnsiTheme="majorBidi" w:cstheme="majorBidi"/>
+          <w:color w:val="000000"/>
+        </w:rPr>
+        <w:t>dist</w:t>
+      </w:r>
+      <w:proofErr w:type="spellEnd"/>
+      <w:r>
+        <w:rPr>
+          <w:rFonts w:asciiTheme="majorBidi" w:hAnsiTheme="majorBidi" w:cstheme="majorBidi"/>
+          <w:color w:val="000000"/>
+        </w:rPr>
+        <w:t xml:space="preserve">=  65062.812 meter, time=     42.946 minutes, money=    210.589 </w:t>
+      </w:r>
+      <w:proofErr w:type="spellStart"/>
+      <w:r>
+        <w:rPr>
+          <w:rFonts w:asciiTheme="majorBidi" w:hAnsiTheme="majorBidi" w:cstheme="majorBidi"/>
+          <w:color w:val="000000"/>
+        </w:rPr>
+        <w:t>nis</w:t>
+      </w:r>
+      <w:proofErr w:type="spellEnd"/>
+      <w:r>
+        <w:rPr>
+          <w:rFonts w:asciiTheme="majorBidi" w:hAnsiTheme="majorBidi" w:cstheme="majorBidi"/>
+          <w:color w:val="000000"/>
+        </w:rPr>
+        <w:t>)</w:t>
+      </w:r>
+    </w:p>
+    <w:p>
+      <w:pPr>
+        <w:pBdr>
+          <w:top w:val="nil"/>
+          <w:left w:val="nil"/>
+          <w:bottom w:val="nil"/>
+          <w:right w:val="nil"/>
+          <w:between w:val="nil"/>
+        </w:pBdr>
+        <w:bidi/>
+        <w:rPr>
+          <w:rFonts w:asciiTheme="majorBidi" w:hAnsiTheme="majorBidi" w:cstheme="majorBidi"/>
+          <w:color w:val="000000"/>
+          <w:rtl/>
+        </w:rPr>
+      </w:pPr>
+      <w:r>
+        <w:rPr>
+          <w:rFonts w:asciiTheme="majorBidi" w:hAnsiTheme="majorBidi" w:cstheme="majorBidi" w:hint="cs"/>
+          <w:color w:val="000000"/>
+          <w:rtl/>
+        </w:rPr>
+        <w:t xml:space="preserve">כלומר חסכנו מעט בפיתוחים </w:t>
+      </w:r>
+      <w:r>
+        <w:rPr>
+          <w:rFonts w:asciiTheme="majorBidi" w:hAnsiTheme="majorBidi" w:cstheme="majorBidi"/>
+          <w:color w:val="000000"/>
+          <w:rtl/>
+        </w:rPr>
+        <w:t>–</w:t>
+      </w:r>
+      <w:r>
+        <w:rPr>
+          <w:rFonts w:asciiTheme="majorBidi" w:hAnsiTheme="majorBidi" w:cstheme="majorBidi" w:hint="cs"/>
+          <w:color w:val="000000"/>
+          <w:rtl/>
+        </w:rPr>
+        <w:t xml:space="preserve"> פחות 37</w:t>
+      </w:r>
+      <w:r>
+        <w:rPr>
+          <w:rFonts w:asciiTheme="majorBidi" w:hAnsiTheme="majorBidi" w:cstheme="majorBidi" w:hint="cs"/>
+          <w:color w:val="000000"/>
+          <w:rtl/>
+        </w:rPr>
+        <w:t xml:space="preserve"> מבלי לפגוע בפיתרון</w:t>
+      </w:r>
+      <w:r>
+        <w:rPr>
+          <w:rFonts w:asciiTheme="majorBidi" w:hAnsiTheme="majorBidi" w:cstheme="majorBidi" w:hint="cs"/>
+          <w:color w:val="000000"/>
+          <w:rtl/>
+        </w:rPr>
+        <w:t>.</w:t>
+      </w:r>
+    </w:p>
+    <w:p>
+      <w:pPr>
+        <w:pBdr>
+          <w:top w:val="nil"/>
+          <w:left w:val="nil"/>
+          <w:bottom w:val="nil"/>
+          <w:right w:val="nil"/>
+          <w:between w:val="nil"/>
+        </w:pBdr>
+        <w:bidi/>
+        <w:rPr>
+          <w:rFonts w:asciiTheme="majorBidi" w:hAnsiTheme="majorBidi" w:cstheme="majorBidi"/>
+          <w:color w:val="000000"/>
+        </w:rPr>
+      </w:pPr>
+      <w:r>
+        <w:rPr>
+          <w:rFonts w:asciiTheme="majorBidi" w:hAnsiTheme="majorBidi" w:cstheme="majorBidi" w:hint="cs"/>
+          <w:color w:val="000000"/>
+          <w:rtl/>
+        </w:rPr>
+        <w:t>צפינו לחסוך במספר הפיתוחים כי השתמשנו ביוריסטיקה נוספת בבחירה מ-</w:t>
+      </w:r>
+      <w:r>
+        <w:rPr>
+          <w:rFonts w:asciiTheme="majorBidi" w:hAnsiTheme="majorBidi" w:cstheme="majorBidi"/>
+          <w:color w:val="000000"/>
+        </w:rPr>
+        <w:t>focal</w:t>
+      </w:r>
+      <w:r>
+        <w:rPr>
+          <w:rFonts w:asciiTheme="majorBidi" w:hAnsiTheme="majorBidi" w:cstheme="majorBidi" w:hint="cs"/>
+          <w:color w:val="000000"/>
+          <w:rtl/>
+          <w:lang w:val="ru-RU"/>
+        </w:rPr>
+        <w:t xml:space="preserve">, כי יוריסטיקה </w:t>
+      </w:r>
+      <w:r>
+        <w:rPr>
+          <w:rFonts w:asciiTheme="majorBidi" w:hAnsiTheme="majorBidi" w:cstheme="majorBidi"/>
+          <w:color w:val="000000"/>
+        </w:rPr>
+        <w:t>Sum</w:t>
+      </w:r>
+      <w:r>
+        <w:rPr>
+          <w:rFonts w:asciiTheme="majorBidi" w:hAnsiTheme="majorBidi" w:cstheme="majorBidi" w:hint="cs"/>
+          <w:color w:val="000000"/>
+          <w:rtl/>
+          <w:lang w:val="ru-RU"/>
+        </w:rPr>
+        <w:t xml:space="preserve"> מיודעת יותר מאשר לבח</w:t>
+      </w:r>
+      <w:r>
+        <w:rPr>
+          <w:rFonts w:asciiTheme="majorBidi" w:hAnsiTheme="majorBidi" w:cstheme="majorBidi" w:hint="cs"/>
+          <w:color w:val="000000"/>
+          <w:rtl/>
+          <w:lang w:val="ru-RU"/>
+        </w:rPr>
+        <w:t xml:space="preserve">ור רנדומלית בין האפסילון-קרובים עבור יוריסטיקה </w:t>
+      </w:r>
+      <w:proofErr w:type="spellStart"/>
+      <w:r>
+        <w:rPr>
+          <w:rFonts w:asciiTheme="majorBidi" w:hAnsiTheme="majorBidi" w:cstheme="majorBidi"/>
+          <w:color w:val="000000"/>
+        </w:rPr>
+        <w:t>Mst</w:t>
+      </w:r>
+      <w:proofErr w:type="spellEnd"/>
+      <w:r>
+        <w:rPr>
+          <w:rFonts w:asciiTheme="majorBidi" w:hAnsiTheme="majorBidi" w:cstheme="majorBidi" w:hint="cs"/>
+          <w:color w:val="000000"/>
+          <w:rtl/>
+        </w:rPr>
+        <w:t>.</w:t>
+      </w:r>
+    </w:p>
+    <w:p>
+      <w:pPr>
+        <w:pBdr>
+          <w:top w:val="nil"/>
+          <w:left w:val="nil"/>
+          <w:bottom w:val="nil"/>
+          <w:right w:val="nil"/>
+          <w:between w:val="nil"/>
+        </w:pBdr>
+        <w:bidi/>
+        <w:rPr>
+          <w:rFonts w:asciiTheme="majorBidi" w:hAnsiTheme="majorBidi" w:cstheme="majorBidi"/>
+          <w:color w:val="000000"/>
+        </w:rPr>
+      </w:pPr>
+    </w:p>
+    <w:p>
+      <w:pPr>
+        <w:pBdr>
+          <w:top w:val="nil"/>
+          <w:left w:val="nil"/>
+          <w:bottom w:val="nil"/>
+          <w:right w:val="nil"/>
+          <w:between w:val="nil"/>
+        </w:pBdr>
+        <w:bidi/>
+        <w:rPr>
+          <w:rFonts w:asciiTheme="majorBidi" w:hAnsiTheme="majorBidi" w:cstheme="majorBidi"/>
+          <w:color w:val="000000"/>
+          <w:rtl/>
+        </w:rPr>
+      </w:pPr>
+      <w:r>
+        <w:rPr>
+          <w:rFonts w:asciiTheme="majorBidi" w:hAnsiTheme="majorBidi" w:cstheme="majorBidi" w:hint="cs"/>
+          <w:color w:val="000000"/>
+          <w:rtl/>
+        </w:rPr>
+        <w:t>3</w:t>
+      </w:r>
+      <w:r>
+        <w:rPr>
+          <w:rFonts w:asciiTheme="majorBidi" w:hAnsiTheme="majorBidi" w:cstheme="majorBidi" w:hint="cs"/>
+          <w:color w:val="000000"/>
+          <w:rtl/>
+        </w:rPr>
+        <w:t>5.</w:t>
+      </w:r>
+      <w:r>
+        <w:rPr>
+          <w:rFonts w:asciiTheme="majorBidi" w:hAnsiTheme="majorBidi" w:cstheme="majorBidi" w:hint="cs"/>
+          <w:color w:val="000000"/>
+          <w:rtl/>
+        </w:rPr>
+        <w:t xml:space="preserve"> התוצאות שקבלנו עבור </w:t>
+      </w:r>
+      <w:r>
+        <w:rPr>
+          <w:rFonts w:asciiTheme="majorBidi" w:hAnsiTheme="majorBidi" w:cstheme="majorBidi"/>
+          <w:color w:val="000000"/>
+        </w:rPr>
+        <w:t>Anytime A*</w:t>
+      </w:r>
+      <w:r>
+        <w:rPr>
+          <w:rFonts w:asciiTheme="majorBidi" w:hAnsiTheme="majorBidi" w:cstheme="majorBidi" w:hint="cs"/>
+          <w:color w:val="000000"/>
+          <w:rtl/>
+        </w:rPr>
+        <w:t xml:space="preserve"> הן:</w:t>
+      </w:r>
+    </w:p>
+    <w:p>
+      <w:pPr>
+        <w:pBdr>
+          <w:top w:val="nil"/>
+          <w:left w:val="nil"/>
+          <w:bottom w:val="nil"/>
+          <w:right w:val="nil"/>
+          <w:between w:val="nil"/>
+        </w:pBdr>
+        <w:bidi/>
+        <w:jc w:val="right"/>
+        <w:rPr>
+          <w:rFonts w:asciiTheme="majorBidi" w:hAnsiTheme="majorBidi" w:cstheme="majorBidi"/>
+          <w:color w:val="000000"/>
+        </w:rPr>
+      </w:pPr>
+      <w:r>
+        <w:rPr>
+          <w:rFonts w:asciiTheme="majorBidi" w:hAnsiTheme="majorBidi" w:cstheme="majorBidi"/>
+          <w:color w:val="000000"/>
+        </w:rPr>
+        <w:t xml:space="preserve">Solve the truck deliveries problem (moderate input, only distance objective, Anytime-A*, </w:t>
+      </w:r>
+      <w:proofErr w:type="spellStart"/>
+      <w:r>
+        <w:rPr>
+          <w:rFonts w:asciiTheme="majorBidi" w:hAnsiTheme="majorBidi" w:cstheme="majorBidi"/>
+          <w:color w:val="000000"/>
+        </w:rPr>
+        <w:t>MSTAirDist</w:t>
+      </w:r>
+      <w:proofErr w:type="spellEnd"/>
+      <w:r>
+        <w:rPr>
+          <w:rFonts w:asciiTheme="majorBidi" w:hAnsiTheme="majorBidi" w:cstheme="majorBidi"/>
+          <w:color w:val="000000"/>
+        </w:rPr>
+        <w:t xml:space="preserve"> heuristics)</w:t>
+      </w:r>
+      <w:r>
+        <w:rPr>
+          <w:rFonts w:asciiTheme="majorBidi" w:hAnsiTheme="majorBidi" w:cs="Times New Roman"/>
+          <w:color w:val="000000"/>
+          <w:rtl/>
+        </w:rPr>
+        <w:t>.</w:t>
+      </w:r>
+    </w:p>
+    <w:p>
+      <w:pPr>
+        <w:pBdr>
+          <w:top w:val="nil"/>
+          <w:left w:val="nil"/>
+          <w:bottom w:val="nil"/>
+          <w:right w:val="nil"/>
+          <w:between w:val="nil"/>
+        </w:pBdr>
+        <w:bidi/>
+        <w:jc w:val="right"/>
+        <w:rPr>
+          <w:rFonts w:asciiTheme="majorBidi" w:hAnsiTheme="majorBidi" w:cstheme="majorBidi"/>
+          <w:color w:val="000000"/>
+        </w:rPr>
+      </w:pPr>
+      <w:r>
+        <w:rPr>
+          <w:rFonts w:asciiTheme="majorBidi" w:hAnsiTheme="majorBidi" w:cstheme="majorBidi"/>
+          <w:color w:val="000000"/>
+        </w:rPr>
+        <w:t>Deliveries(</w:t>
+      </w:r>
+      <w:proofErr w:type="spellStart"/>
+      <w:r>
+        <w:rPr>
+          <w:rFonts w:asciiTheme="majorBidi" w:hAnsiTheme="majorBidi" w:cstheme="majorBidi"/>
+          <w:color w:val="000000"/>
+        </w:rPr>
+        <w:t>moderate_delivery</w:t>
+      </w:r>
+      <w:proofErr w:type="spellEnd"/>
+      <w:r>
+        <w:rPr>
+          <w:rFonts w:asciiTheme="majorBidi" w:hAnsiTheme="majorBidi" w:cstheme="majorBidi"/>
+          <w:color w:val="000000"/>
+        </w:rPr>
+        <w:t>(8</w:t>
+      </w:r>
+      <w:proofErr w:type="gramStart"/>
+      <w:r>
+        <w:rPr>
+          <w:rFonts w:asciiTheme="majorBidi" w:hAnsiTheme="majorBidi" w:cstheme="majorBidi"/>
+          <w:color w:val="000000"/>
+        </w:rPr>
+        <w:t>):Distance</w:t>
+      </w:r>
+      <w:proofErr w:type="gramEnd"/>
+      <w:r>
+        <w:rPr>
+          <w:rFonts w:asciiTheme="majorBidi" w:hAnsiTheme="majorBidi" w:cstheme="majorBidi"/>
+          <w:color w:val="000000"/>
+        </w:rPr>
+        <w:t>)   Anytime-A* (h=</w:t>
+      </w:r>
+      <w:proofErr w:type="spellStart"/>
+      <w:r>
+        <w:rPr>
+          <w:rFonts w:asciiTheme="majorBidi" w:hAnsiTheme="majorBidi" w:cstheme="majorBidi"/>
+          <w:color w:val="000000"/>
+        </w:rPr>
+        <w:t>TruckDeliveriesMSTAirDist</w:t>
+      </w:r>
+      <w:proofErr w:type="spellEnd"/>
+      <w:r>
+        <w:rPr>
+          <w:rFonts w:asciiTheme="majorBidi" w:hAnsiTheme="majorBidi" w:cstheme="majorBidi"/>
+          <w:color w:val="000000"/>
+        </w:rPr>
+        <w:t xml:space="preserve">, </w:t>
+      </w:r>
+      <w:r>
+        <w:rPr>
+          <w:rFonts w:asciiTheme="majorBidi" w:hAnsiTheme="majorBidi" w:cstheme="majorBidi"/>
+          <w:color w:val="000000"/>
+        </w:rPr>
+        <w:t>w=0.688)</w:t>
+      </w:r>
+      <w:r>
+        <w:rPr>
+          <w:rFonts w:asciiTheme="majorBidi" w:hAnsiTheme="majorBidi" w:cstheme="majorBidi"/>
+          <w:color w:val="000000"/>
+        </w:rPr>
+        <w:t xml:space="preserve">   time:  37.60   </w:t>
+      </w:r>
+      <w:r>
+        <w:rPr>
+          <w:rFonts w:asciiTheme="majorBidi" w:hAnsiTheme="majorBidi" w:cstheme="majorBidi"/>
+          <w:color w:val="000000"/>
+        </w:rPr>
+        <w:t>#dev: 335     |space|: 200</w:t>
+      </w:r>
+      <w:r>
+        <w:rPr>
+          <w:rFonts w:asciiTheme="majorBidi" w:hAnsiTheme="majorBidi" w:cstheme="majorBidi"/>
+          <w:color w:val="000000"/>
+        </w:rPr>
+        <w:t xml:space="preserve">      </w:t>
+      </w:r>
+      <w:proofErr w:type="spellStart"/>
+      <w:r>
+        <w:rPr>
+          <w:rFonts w:asciiTheme="majorBidi" w:hAnsiTheme="majorBidi" w:cstheme="majorBidi"/>
+          <w:color w:val="000000"/>
+        </w:rPr>
+        <w:t>total_g_cost</w:t>
+      </w:r>
+      <w:proofErr w:type="spellEnd"/>
+      <w:r>
+        <w:rPr>
+          <w:rFonts w:asciiTheme="majorBidi" w:hAnsiTheme="majorBidi" w:cstheme="majorBidi"/>
+          <w:color w:val="000000"/>
+        </w:rPr>
+        <w:t xml:space="preserve">: 65459.89155   </w:t>
+      </w:r>
+      <w:proofErr w:type="spellStart"/>
+      <w:r>
+        <w:rPr>
+          <w:rFonts w:asciiTheme="majorBidi" w:hAnsiTheme="majorBidi" w:cstheme="majorBidi"/>
+          <w:color w:val="000000"/>
+        </w:rPr>
+        <w:t>total_cost</w:t>
+      </w:r>
+      <w:proofErr w:type="spellEnd"/>
+      <w:r>
+        <w:rPr>
+          <w:rFonts w:asciiTheme="majorBidi" w:hAnsiTheme="majorBidi" w:cstheme="majorBidi"/>
+          <w:color w:val="000000"/>
+        </w:rPr>
+        <w:t xml:space="preserve">: </w:t>
+      </w:r>
+      <w:proofErr w:type="spellStart"/>
+      <w:r>
+        <w:rPr>
+          <w:rFonts w:asciiTheme="majorBidi" w:hAnsiTheme="majorBidi" w:cstheme="majorBidi"/>
+          <w:color w:val="000000"/>
+        </w:rPr>
+        <w:t>DeliveryCost</w:t>
+      </w:r>
+      <w:proofErr w:type="spellEnd"/>
+      <w:r>
+        <w:rPr>
+          <w:rFonts w:asciiTheme="majorBidi" w:hAnsiTheme="majorBidi" w:cstheme="majorBidi"/>
+          <w:color w:val="000000"/>
+        </w:rPr>
+        <w:t>(</w:t>
+      </w:r>
+      <w:proofErr w:type="spellStart"/>
+      <w:r>
+        <w:rPr>
+          <w:rFonts w:asciiTheme="majorBidi" w:hAnsiTheme="majorBidi" w:cstheme="majorBidi"/>
+          <w:color w:val="000000"/>
+        </w:rPr>
+        <w:t>dist</w:t>
+      </w:r>
+      <w:proofErr w:type="spellEnd"/>
+      <w:r>
+        <w:rPr>
+          <w:rFonts w:asciiTheme="majorBidi" w:hAnsiTheme="majorBidi" w:cstheme="majorBidi"/>
+          <w:color w:val="000000"/>
+        </w:rPr>
+        <w:t xml:space="preserve">=  65459.892 meter, time=     43.581 minutes, money=    212.405 </w:t>
+      </w:r>
+      <w:proofErr w:type="spellStart"/>
+      <w:r>
+        <w:rPr>
+          <w:rFonts w:asciiTheme="majorBidi" w:hAnsiTheme="majorBidi" w:cstheme="majorBidi"/>
+          <w:color w:val="000000"/>
+        </w:rPr>
+        <w:t>nis</w:t>
+      </w:r>
+      <w:proofErr w:type="spellEnd"/>
+      <w:r>
+        <w:rPr>
+          <w:rFonts w:asciiTheme="majorBidi" w:hAnsiTheme="majorBidi" w:cstheme="majorBidi"/>
+          <w:color w:val="000000"/>
+        </w:rPr>
+        <w:t>)</w:t>
+      </w:r>
+    </w:p>
+    <w:p>
+      <w:pPr>
+        <w:pBdr>
+          <w:top w:val="nil"/>
+          <w:left w:val="nil"/>
+          <w:bottom w:val="nil"/>
+          <w:right w:val="nil"/>
+          <w:between w:val="nil"/>
+        </w:pBdr>
+        <w:bidi/>
+        <w:jc w:val="right"/>
+        <w:rPr>
+          <w:rFonts w:asciiTheme="majorBidi" w:hAnsiTheme="majorBidi" w:cstheme="majorBidi"/>
+          <w:color w:val="000000"/>
+        </w:rPr>
+      </w:pPr>
+      <w:r>
+        <w:rPr>
+          <w:rFonts w:asciiTheme="majorBidi" w:hAnsiTheme="majorBidi" w:cstheme="majorBidi"/>
+          <w:color w:val="000000"/>
+        </w:rPr>
+        <w:t xml:space="preserve">Solve the truck deliveries problem (big input, only distance objective, Anytime-A*, </w:t>
+      </w:r>
+      <w:proofErr w:type="spellStart"/>
+      <w:r>
+        <w:rPr>
+          <w:rFonts w:asciiTheme="majorBidi" w:hAnsiTheme="majorBidi" w:cstheme="majorBidi"/>
+          <w:color w:val="000000"/>
+        </w:rPr>
+        <w:t>SumAirDist</w:t>
+      </w:r>
+      <w:proofErr w:type="spellEnd"/>
+      <w:r>
+        <w:rPr>
+          <w:rFonts w:asciiTheme="majorBidi" w:hAnsiTheme="majorBidi" w:cstheme="majorBidi"/>
+          <w:color w:val="000000"/>
+        </w:rPr>
+        <w:t xml:space="preserve"> &amp; </w:t>
+      </w:r>
+      <w:proofErr w:type="spellStart"/>
+      <w:r>
+        <w:rPr>
+          <w:rFonts w:asciiTheme="majorBidi" w:hAnsiTheme="majorBidi" w:cstheme="majorBidi"/>
+          <w:color w:val="000000"/>
+        </w:rPr>
+        <w:t>MSTAirDist</w:t>
+      </w:r>
+      <w:proofErr w:type="spellEnd"/>
+      <w:r>
+        <w:rPr>
+          <w:rFonts w:asciiTheme="majorBidi" w:hAnsiTheme="majorBidi" w:cstheme="majorBidi"/>
+          <w:color w:val="000000"/>
+        </w:rPr>
+        <w:t xml:space="preserve"> heuristics)</w:t>
+      </w:r>
+      <w:r>
+        <w:rPr>
+          <w:rFonts w:asciiTheme="majorBidi" w:hAnsiTheme="majorBidi" w:cs="Times New Roman"/>
+          <w:color w:val="000000"/>
+          <w:rtl/>
+        </w:rPr>
+        <w:t>.</w:t>
+      </w:r>
+    </w:p>
+    <w:p>
+      <w:pPr>
+        <w:pBdr>
+          <w:top w:val="nil"/>
+          <w:left w:val="nil"/>
+          <w:bottom w:val="nil"/>
+          <w:right w:val="nil"/>
+          <w:between w:val="nil"/>
+        </w:pBdr>
+        <w:bidi/>
+        <w:jc w:val="right"/>
+        <w:rPr>
+          <w:rFonts w:asciiTheme="majorBidi" w:hAnsiTheme="majorBidi" w:cstheme="majorBidi"/>
+          <w:color w:val="000000"/>
+        </w:rPr>
+      </w:pPr>
+      <w:r>
+        <w:rPr>
+          <w:rFonts w:asciiTheme="majorBidi" w:hAnsiTheme="majorBidi" w:cstheme="majorBidi"/>
+          <w:color w:val="000000"/>
+        </w:rPr>
+        <w:t>Deliveries(</w:t>
+      </w:r>
+      <w:proofErr w:type="spellStart"/>
+      <w:r>
+        <w:rPr>
+          <w:rFonts w:asciiTheme="majorBidi" w:hAnsiTheme="majorBidi" w:cstheme="majorBidi"/>
+          <w:color w:val="000000"/>
+        </w:rPr>
+        <w:t>big_delivery</w:t>
+      </w:r>
+      <w:proofErr w:type="spellEnd"/>
+      <w:r>
+        <w:rPr>
+          <w:rFonts w:asciiTheme="majorBidi" w:hAnsiTheme="majorBidi" w:cstheme="majorBidi"/>
+          <w:color w:val="000000"/>
+        </w:rPr>
+        <w:t>(15</w:t>
+      </w:r>
+      <w:proofErr w:type="gramStart"/>
+      <w:r>
+        <w:rPr>
+          <w:rFonts w:asciiTheme="majorBidi" w:hAnsiTheme="majorBidi" w:cstheme="majorBidi"/>
+          <w:color w:val="000000"/>
+        </w:rPr>
+        <w:t>):Distance</w:t>
+      </w:r>
+      <w:proofErr w:type="gramEnd"/>
+      <w:r>
+        <w:rPr>
+          <w:rFonts w:asciiTheme="majorBidi" w:hAnsiTheme="majorBidi" w:cstheme="majorBidi"/>
+          <w:color w:val="000000"/>
+        </w:rPr>
+        <w:t>)   Anytime-A* (h=</w:t>
+      </w:r>
+      <w:proofErr w:type="spellStart"/>
+      <w:r>
+        <w:rPr>
+          <w:rFonts w:asciiTheme="majorBidi" w:hAnsiTheme="majorBidi" w:cstheme="majorBidi"/>
+          <w:color w:val="000000"/>
+        </w:rPr>
+        <w:t>TruckDeliveriesSumAirDist</w:t>
+      </w:r>
+      <w:proofErr w:type="spellEnd"/>
+      <w:r>
+        <w:rPr>
+          <w:rFonts w:asciiTheme="majorBidi" w:hAnsiTheme="majorBidi" w:cstheme="majorBidi"/>
+          <w:color w:val="000000"/>
+        </w:rPr>
+        <w:t xml:space="preserve">, w=0.844)   time: 167.31   #dev: 2030    |space|: 1861     </w:t>
+      </w:r>
+      <w:proofErr w:type="spellStart"/>
+      <w:r>
+        <w:rPr>
+          <w:rFonts w:asciiTheme="majorBidi" w:hAnsiTheme="majorBidi" w:cstheme="majorBidi"/>
+          <w:color w:val="000000"/>
+        </w:rPr>
+        <w:t>total_g_cost</w:t>
+      </w:r>
+      <w:proofErr w:type="spellEnd"/>
+      <w:r>
+        <w:rPr>
+          <w:rFonts w:asciiTheme="majorBidi" w:hAnsiTheme="majorBidi" w:cstheme="majorBidi"/>
+          <w:color w:val="000000"/>
+        </w:rPr>
+        <w:t xml:space="preserve">: 155572.84122   </w:t>
+      </w:r>
+      <w:proofErr w:type="spellStart"/>
+      <w:r>
+        <w:rPr>
+          <w:rFonts w:asciiTheme="majorBidi" w:hAnsiTheme="majorBidi" w:cstheme="majorBidi"/>
+          <w:color w:val="000000"/>
+        </w:rPr>
+        <w:t>total_cost</w:t>
+      </w:r>
+      <w:proofErr w:type="spellEnd"/>
+      <w:r>
+        <w:rPr>
+          <w:rFonts w:asciiTheme="majorBidi" w:hAnsiTheme="majorBidi" w:cstheme="majorBidi"/>
+          <w:color w:val="000000"/>
+        </w:rPr>
+        <w:t xml:space="preserve">: </w:t>
+      </w:r>
+      <w:proofErr w:type="spellStart"/>
+      <w:r>
+        <w:rPr>
+          <w:rFonts w:asciiTheme="majorBidi" w:hAnsiTheme="majorBidi" w:cstheme="majorBidi"/>
+          <w:color w:val="000000"/>
+        </w:rPr>
+        <w:t>DeliveryCost</w:t>
+      </w:r>
+      <w:proofErr w:type="spellEnd"/>
+      <w:r>
+        <w:rPr>
+          <w:rFonts w:asciiTheme="majorBidi" w:hAnsiTheme="majorBidi" w:cstheme="majorBidi"/>
+          <w:color w:val="000000"/>
+        </w:rPr>
+        <w:t>(</w:t>
+      </w:r>
+      <w:proofErr w:type="spellStart"/>
+      <w:r>
+        <w:rPr>
+          <w:rFonts w:asciiTheme="majorBidi" w:hAnsiTheme="majorBidi" w:cstheme="majorBidi"/>
+          <w:color w:val="000000"/>
+        </w:rPr>
+        <w:t>dist</w:t>
+      </w:r>
+      <w:proofErr w:type="spellEnd"/>
+      <w:r>
+        <w:rPr>
+          <w:rFonts w:asciiTheme="majorBidi" w:hAnsiTheme="majorBidi" w:cstheme="majorBidi"/>
+          <w:color w:val="000000"/>
+        </w:rPr>
+        <w:t xml:space="preserve">= 155572.841 meter, time=    103.868 minutes, money=    508.621 </w:t>
+      </w:r>
+      <w:proofErr w:type="spellStart"/>
+      <w:r>
+        <w:rPr>
+          <w:rFonts w:asciiTheme="majorBidi" w:hAnsiTheme="majorBidi" w:cstheme="majorBidi"/>
+          <w:color w:val="000000"/>
+        </w:rPr>
+        <w:t>nis</w:t>
+      </w:r>
+      <w:proofErr w:type="spellEnd"/>
+      <w:r>
+        <w:rPr>
+          <w:rFonts w:asciiTheme="majorBidi" w:hAnsiTheme="majorBidi" w:cstheme="majorBidi"/>
+          <w:color w:val="000000"/>
+        </w:rPr>
+        <w:t>)   |path|: 31</w:t>
+      </w:r>
+    </w:p>
+    <w:p>
+      <w:pPr>
+        <w:pBdr>
+          <w:top w:val="nil"/>
+          <w:left w:val="nil"/>
+          <w:bottom w:val="nil"/>
+          <w:right w:val="nil"/>
+          <w:between w:val="nil"/>
+        </w:pBdr>
+        <w:bidi/>
+        <w:jc w:val="right"/>
+        <w:rPr>
+          <w:rFonts w:asciiTheme="majorBidi" w:hAnsiTheme="majorBidi" w:cstheme="majorBidi"/>
+          <w:color w:val="000000"/>
+          <w:rtl/>
+        </w:rPr>
+      </w:pPr>
+      <w:r>
+        <w:rPr>
+          <w:rFonts w:asciiTheme="majorBidi" w:hAnsiTheme="majorBidi" w:cstheme="majorBidi"/>
+          <w:color w:val="000000"/>
+        </w:rPr>
+        <w:t>Deliveries(</w:t>
+      </w:r>
+      <w:proofErr w:type="spellStart"/>
+      <w:r>
+        <w:rPr>
+          <w:rFonts w:asciiTheme="majorBidi" w:hAnsiTheme="majorBidi" w:cstheme="majorBidi"/>
+          <w:color w:val="000000"/>
+        </w:rPr>
+        <w:t>big_delivery</w:t>
+      </w:r>
+      <w:proofErr w:type="spellEnd"/>
+      <w:r>
+        <w:rPr>
+          <w:rFonts w:asciiTheme="majorBidi" w:hAnsiTheme="majorBidi" w:cstheme="majorBidi"/>
+          <w:color w:val="000000"/>
+        </w:rPr>
+        <w:t>(15</w:t>
+      </w:r>
+      <w:proofErr w:type="gramStart"/>
+      <w:r>
+        <w:rPr>
+          <w:rFonts w:asciiTheme="majorBidi" w:hAnsiTheme="majorBidi" w:cstheme="majorBidi"/>
+          <w:color w:val="000000"/>
+        </w:rPr>
+        <w:t>):Distance</w:t>
+      </w:r>
+      <w:proofErr w:type="gramEnd"/>
+      <w:r>
+        <w:rPr>
+          <w:rFonts w:asciiTheme="majorBidi" w:hAnsiTheme="majorBidi" w:cstheme="majorBidi"/>
+          <w:color w:val="000000"/>
+        </w:rPr>
+        <w:t>)   Anytime-A* (h=</w:t>
+      </w:r>
+      <w:proofErr w:type="spellStart"/>
+      <w:r>
+        <w:rPr>
+          <w:rFonts w:asciiTheme="majorBidi" w:hAnsiTheme="majorBidi" w:cstheme="majorBidi"/>
+          <w:color w:val="000000"/>
+        </w:rPr>
+        <w:t>TruckDeliveriesMSTAirDist</w:t>
+      </w:r>
+      <w:proofErr w:type="spellEnd"/>
+      <w:r>
+        <w:rPr>
+          <w:rFonts w:asciiTheme="majorBidi" w:hAnsiTheme="majorBidi" w:cstheme="majorBidi"/>
+          <w:color w:val="000000"/>
+        </w:rPr>
+        <w:t xml:space="preserve">, w=0.875)   time:  42.43   #dev: 2401    |space|: 1869     </w:t>
+      </w:r>
+      <w:proofErr w:type="spellStart"/>
+      <w:r>
+        <w:rPr>
+          <w:rFonts w:asciiTheme="majorBidi" w:hAnsiTheme="majorBidi" w:cstheme="majorBidi"/>
+          <w:color w:val="000000"/>
+        </w:rPr>
+        <w:t>total_g_cost</w:t>
+      </w:r>
+      <w:proofErr w:type="spellEnd"/>
+      <w:r>
+        <w:rPr>
+          <w:rFonts w:asciiTheme="majorBidi" w:hAnsiTheme="majorBidi" w:cstheme="majorBidi"/>
+          <w:color w:val="000000"/>
+        </w:rPr>
+        <w:t xml:space="preserve">: 147869.82115   </w:t>
+      </w:r>
+      <w:proofErr w:type="spellStart"/>
+      <w:r>
+        <w:rPr>
+          <w:rFonts w:asciiTheme="majorBidi" w:hAnsiTheme="majorBidi" w:cstheme="majorBidi"/>
+          <w:color w:val="000000"/>
+        </w:rPr>
+        <w:t>total_cost</w:t>
+      </w:r>
+      <w:proofErr w:type="spellEnd"/>
+      <w:r>
+        <w:rPr>
+          <w:rFonts w:asciiTheme="majorBidi" w:hAnsiTheme="majorBidi" w:cstheme="majorBidi"/>
+          <w:color w:val="000000"/>
+        </w:rPr>
+        <w:t xml:space="preserve">: </w:t>
+      </w:r>
+      <w:proofErr w:type="spellStart"/>
+      <w:r>
+        <w:rPr>
+          <w:rFonts w:asciiTheme="majorBidi" w:hAnsiTheme="majorBidi" w:cstheme="majorBidi"/>
+          <w:color w:val="000000"/>
+        </w:rPr>
+        <w:t>DeliveryCost</w:t>
+      </w:r>
+      <w:proofErr w:type="spellEnd"/>
+      <w:r>
+        <w:rPr>
+          <w:rFonts w:asciiTheme="majorBidi" w:hAnsiTheme="majorBidi" w:cstheme="majorBidi"/>
+          <w:color w:val="000000"/>
+        </w:rPr>
+        <w:t>(</w:t>
+      </w:r>
+      <w:proofErr w:type="spellStart"/>
+      <w:r>
+        <w:rPr>
+          <w:rFonts w:asciiTheme="majorBidi" w:hAnsiTheme="majorBidi" w:cstheme="majorBidi"/>
+          <w:color w:val="000000"/>
+        </w:rPr>
+        <w:t>dist</w:t>
+      </w:r>
+      <w:proofErr w:type="spellEnd"/>
+      <w:r>
+        <w:rPr>
+          <w:rFonts w:asciiTheme="majorBidi" w:hAnsiTheme="majorBidi" w:cstheme="majorBidi"/>
+          <w:color w:val="000000"/>
+        </w:rPr>
+        <w:t xml:space="preserve">= 147869.821 meter, time=     98.608 minutes, money=    483.292 </w:t>
+      </w:r>
+      <w:proofErr w:type="spellStart"/>
+      <w:r>
+        <w:rPr>
+          <w:rFonts w:asciiTheme="majorBidi" w:hAnsiTheme="majorBidi" w:cstheme="majorBidi"/>
+          <w:color w:val="000000"/>
+        </w:rPr>
+        <w:t>nis</w:t>
+      </w:r>
+      <w:proofErr w:type="spellEnd"/>
+      <w:r>
+        <w:rPr>
+          <w:rFonts w:asciiTheme="majorBidi" w:hAnsiTheme="majorBidi" w:cstheme="majorBidi"/>
+          <w:color w:val="000000"/>
+        </w:rPr>
+        <w:t>)   |path|: 31</w:t>
+      </w:r>
+    </w:p>
+    <w:p>
+      <w:pPr>
+        <w:pBdr>
+          <w:top w:val="nil"/>
+          <w:left w:val="nil"/>
+          <w:bottom w:val="nil"/>
+          <w:right w:val="nil"/>
+          <w:between w:val="nil"/>
+        </w:pBdr>
+        <w:bidi/>
+        <w:rPr>
+          <w:rFonts w:asciiTheme="majorBidi" w:hAnsiTheme="majorBidi" w:cstheme="majorBidi"/>
+          <w:color w:val="000000"/>
+          <w:rtl/>
+        </w:rPr>
+      </w:pPr>
+      <w:r>
+        <w:rPr>
+          <w:rFonts w:asciiTheme="majorBidi" w:hAnsiTheme="majorBidi" w:cstheme="majorBidi" w:hint="cs"/>
+          <w:color w:val="000000"/>
+          <w:rtl/>
+        </w:rPr>
+        <w:t>אז מה בעצם קבלנו?</w:t>
+      </w:r>
+    </w:p>
+    <w:p>
+      <w:pPr>
+        <w:pBdr>
+          <w:top w:val="nil"/>
+          <w:left w:val="nil"/>
+          <w:bottom w:val="nil"/>
+          <w:right w:val="nil"/>
+          <w:between w:val="nil"/>
+        </w:pBdr>
+        <w:bidi/>
+        <w:rPr>
+          <w:rFonts w:asciiTheme="majorBidi" w:hAnsiTheme="majorBidi" w:cstheme="majorBidi"/>
+          <w:color w:val="000000"/>
+        </w:rPr>
+      </w:pPr>
+      <w:r>
+        <w:rPr>
+          <w:rFonts w:asciiTheme="majorBidi" w:hAnsiTheme="majorBidi" w:cstheme="majorBidi" w:hint="cs"/>
+          <w:color w:val="000000"/>
+          <w:rtl/>
+        </w:rPr>
+        <w:t xml:space="preserve">עבור היריסטיקה </w:t>
+      </w:r>
+      <w:r>
+        <w:rPr>
+          <w:rFonts w:asciiTheme="majorBidi" w:hAnsiTheme="majorBidi" w:cstheme="majorBidi" w:hint="cs"/>
+          <w:color w:val="000000"/>
+        </w:rPr>
+        <w:t>MST</w:t>
+      </w:r>
+      <w:r>
+        <w:rPr>
+          <w:rFonts w:asciiTheme="majorBidi" w:hAnsiTheme="majorBidi" w:cstheme="majorBidi" w:hint="cs"/>
+          <w:color w:val="000000"/>
+          <w:rtl/>
+        </w:rPr>
+        <w:t>, ו-</w:t>
+      </w:r>
+      <w:r>
+        <w:rPr>
+          <w:rFonts w:asciiTheme="majorBidi" w:hAnsiTheme="majorBidi" w:cstheme="majorBidi"/>
+          <w:color w:val="000000"/>
+        </w:rPr>
+        <w:t>moderate input</w:t>
+      </w:r>
+      <w:r>
+        <w:rPr>
+          <w:rFonts w:asciiTheme="majorBidi" w:hAnsiTheme="majorBidi" w:cstheme="majorBidi" w:hint="cs"/>
+          <w:color w:val="000000"/>
+          <w:rtl/>
+        </w:rPr>
+        <w:t xml:space="preserve">, היתן להשוות את התוצאות לתוצאות שקבלנו עבור </w:t>
+      </w:r>
+      <w:r>
+        <w:rPr>
+          <w:rFonts w:asciiTheme="majorBidi" w:hAnsiTheme="majorBidi" w:cstheme="majorBidi"/>
+          <w:color w:val="000000"/>
+        </w:rPr>
+        <w:t>A*</w:t>
+      </w:r>
+      <w:r>
+        <w:rPr>
+          <w:rFonts w:asciiTheme="majorBidi" w:hAnsiTheme="majorBidi" w:cstheme="majorBidi" w:hint="cs"/>
+          <w:color w:val="000000"/>
+          <w:rtl/>
+        </w:rPr>
+        <w:t xml:space="preserve"> בסעיף 33:</w:t>
+      </w:r>
+    </w:p>
+    <w:p>
+      <w:pPr>
+        <w:pStyle w:val="ListParagraph"/>
+        <w:pBdr>
+          <w:top w:val="nil"/>
+          <w:left w:val="nil"/>
+          <w:bottom w:val="nil"/>
+          <w:right w:val="nil"/>
+          <w:between w:val="nil"/>
+        </w:pBdr>
+        <w:ind w:left="0"/>
+        <w:rPr>
+          <w:rFonts w:asciiTheme="majorBidi" w:hAnsiTheme="majorBidi" w:cstheme="majorBidi"/>
+          <w:color w:val="000000"/>
+        </w:rPr>
+      </w:pPr>
+      <w:r>
+        <w:rPr>
+          <w:rFonts w:asciiTheme="majorBidi" w:hAnsiTheme="majorBidi" w:cstheme="majorBidi"/>
+          <w:color w:val="000000"/>
+        </w:rPr>
+        <w:t>Deliveries(</w:t>
+      </w:r>
+      <w:proofErr w:type="spellStart"/>
+      <w:r>
+        <w:rPr>
+          <w:rFonts w:asciiTheme="majorBidi" w:hAnsiTheme="majorBidi" w:cstheme="majorBidi"/>
+          <w:color w:val="000000"/>
+        </w:rPr>
+        <w:t>moderate_delivery</w:t>
+      </w:r>
+      <w:proofErr w:type="spellEnd"/>
+      <w:r>
+        <w:rPr>
+          <w:rFonts w:asciiTheme="majorBidi" w:hAnsiTheme="majorBidi" w:cstheme="majorBidi"/>
+          <w:color w:val="000000"/>
+        </w:rPr>
+        <w:t>(8</w:t>
+      </w:r>
+      <w:proofErr w:type="gramStart"/>
+      <w:r>
+        <w:rPr>
+          <w:rFonts w:asciiTheme="majorBidi" w:hAnsiTheme="majorBidi" w:cstheme="majorBidi"/>
+          <w:color w:val="000000"/>
+        </w:rPr>
+        <w:t>):Distance</w:t>
+      </w:r>
+      <w:proofErr w:type="gramEnd"/>
+      <w:r>
+        <w:rPr>
+          <w:rFonts w:asciiTheme="majorBidi" w:hAnsiTheme="majorBidi" w:cstheme="majorBidi"/>
+          <w:color w:val="000000"/>
+        </w:rPr>
+        <w:t>)   A* (h=</w:t>
+      </w:r>
+      <w:proofErr w:type="spellStart"/>
+      <w:r>
+        <w:rPr>
+          <w:rFonts w:asciiTheme="majorBidi" w:hAnsiTheme="majorBidi" w:cstheme="majorBidi"/>
+          <w:color w:val="000000"/>
+        </w:rPr>
+        <w:t>TruckDeliveriesMSTAirDist</w:t>
+      </w:r>
+      <w:proofErr w:type="spellEnd"/>
+      <w:r>
+        <w:rPr>
+          <w:rFonts w:asciiTheme="majorBidi" w:hAnsiTheme="majorBidi" w:cstheme="majorBidi"/>
+          <w:color w:val="000000"/>
+        </w:rPr>
+        <w:t>, w=0.500)   time:  90.47   #</w:t>
+      </w:r>
+      <w:r>
+        <w:rPr>
+          <w:rFonts w:asciiTheme="majorBidi" w:hAnsiTheme="majorBidi" w:cstheme="majorBidi"/>
+          <w:color w:val="000000"/>
+        </w:rPr>
+        <w:t>dev: 6376</w:t>
+      </w:r>
+      <w:r>
+        <w:rPr>
+          <w:rFonts w:asciiTheme="majorBidi" w:hAnsiTheme="majorBidi" w:cstheme="majorBidi"/>
+          <w:color w:val="000000"/>
+        </w:rPr>
+        <w:t xml:space="preserve">    |space|: 9045     </w:t>
+      </w:r>
+      <w:proofErr w:type="spellStart"/>
+      <w:r>
+        <w:rPr>
+          <w:rFonts w:asciiTheme="majorBidi" w:hAnsiTheme="majorBidi" w:cstheme="majorBidi"/>
+          <w:color w:val="000000"/>
+        </w:rPr>
+        <w:t>total_g_cost</w:t>
+      </w:r>
+      <w:proofErr w:type="spellEnd"/>
+      <w:r>
+        <w:rPr>
+          <w:rFonts w:asciiTheme="majorBidi" w:hAnsiTheme="majorBidi" w:cstheme="majorBidi"/>
+          <w:color w:val="000000"/>
+        </w:rPr>
+        <w:t xml:space="preserve">: 65062.81195   </w:t>
+      </w:r>
+      <w:proofErr w:type="spellStart"/>
+      <w:r>
+        <w:rPr>
+          <w:rFonts w:asciiTheme="majorBidi" w:hAnsiTheme="majorBidi" w:cstheme="majorBidi"/>
+          <w:color w:val="000000"/>
+        </w:rPr>
+        <w:t>total_cost</w:t>
+      </w:r>
+      <w:proofErr w:type="spellEnd"/>
+      <w:r>
+        <w:rPr>
+          <w:rFonts w:asciiTheme="majorBidi" w:hAnsiTheme="majorBidi" w:cstheme="majorBidi"/>
+          <w:color w:val="000000"/>
+        </w:rPr>
+        <w:t xml:space="preserve">: </w:t>
+      </w:r>
+      <w:proofErr w:type="spellStart"/>
+      <w:r>
+        <w:rPr>
+          <w:rFonts w:asciiTheme="majorBidi" w:hAnsiTheme="majorBidi" w:cstheme="majorBidi"/>
+          <w:color w:val="000000"/>
+        </w:rPr>
+        <w:t>DeliveryCost</w:t>
+      </w:r>
+      <w:proofErr w:type="spellEnd"/>
+      <w:r>
+        <w:rPr>
+          <w:rFonts w:asciiTheme="majorBidi" w:hAnsiTheme="majorBidi" w:cstheme="majorBidi"/>
+          <w:color w:val="000000"/>
+        </w:rPr>
+        <w:t>(</w:t>
+      </w:r>
+      <w:proofErr w:type="spellStart"/>
+      <w:r>
+        <w:rPr>
+          <w:rFonts w:asciiTheme="majorBidi" w:hAnsiTheme="majorBidi" w:cstheme="majorBidi"/>
+          <w:color w:val="000000"/>
+        </w:rPr>
+        <w:t>dist</w:t>
+      </w:r>
+      <w:proofErr w:type="spellEnd"/>
+      <w:r>
+        <w:rPr>
+          <w:rFonts w:asciiTheme="majorBidi" w:hAnsiTheme="majorBidi" w:cstheme="majorBidi"/>
+          <w:color w:val="000000"/>
+        </w:rPr>
+        <w:t xml:space="preserve">=  65062.812 meter, time=     42.946 minutes, money=    210.589 </w:t>
+      </w:r>
+      <w:proofErr w:type="spellStart"/>
+      <w:r>
+        <w:rPr>
+          <w:rFonts w:asciiTheme="majorBidi" w:hAnsiTheme="majorBidi" w:cstheme="majorBidi"/>
+          <w:color w:val="000000"/>
+        </w:rPr>
+        <w:t>nis</w:t>
+      </w:r>
+      <w:proofErr w:type="spellEnd"/>
+      <w:r>
+        <w:rPr>
+          <w:rFonts w:asciiTheme="majorBidi" w:hAnsiTheme="majorBidi" w:cstheme="majorBidi"/>
+          <w:color w:val="000000"/>
+        </w:rPr>
+        <w:t>)</w:t>
+      </w:r>
+    </w:p>
+    <w:p>
+      <w:pPr>
+        <w:pBdr>
+          <w:top w:val="nil"/>
+          <w:left w:val="nil"/>
+          <w:bottom w:val="nil"/>
+          <w:right w:val="nil"/>
+          <w:between w:val="nil"/>
+        </w:pBdr>
+        <w:rPr>
+          <w:rFonts w:asciiTheme="majorBidi" w:hAnsiTheme="majorBidi" w:cstheme="majorBidi"/>
+          <w:color w:val="000000"/>
+        </w:rPr>
+      </w:pPr>
+      <w:r>
+        <w:rPr>
+          <w:rFonts w:asciiTheme="majorBidi" w:hAnsiTheme="majorBidi" w:cstheme="majorBidi"/>
+          <w:color w:val="000000"/>
+        </w:rPr>
+        <w:lastRenderedPageBreak/>
+        <w:t>Deliveries(</w:t>
+      </w:r>
+      <w:proofErr w:type="spellStart"/>
+      <w:r>
+        <w:rPr>
+          <w:rFonts w:asciiTheme="majorBidi" w:hAnsiTheme="majorBidi" w:cstheme="majorBidi"/>
+          <w:color w:val="000000"/>
+        </w:rPr>
+        <w:t>moderate_delivery</w:t>
+      </w:r>
+      <w:proofErr w:type="spellEnd"/>
+      <w:r>
+        <w:rPr>
+          <w:rFonts w:asciiTheme="majorBidi" w:hAnsiTheme="majorBidi" w:cstheme="majorBidi"/>
+          <w:color w:val="000000"/>
+        </w:rPr>
+        <w:t>(8</w:t>
+      </w:r>
+      <w:proofErr w:type="gramStart"/>
+      <w:r>
+        <w:rPr>
+          <w:rFonts w:asciiTheme="majorBidi" w:hAnsiTheme="majorBidi" w:cstheme="majorBidi"/>
+          <w:color w:val="000000"/>
+        </w:rPr>
+        <w:t>):Distance</w:t>
+      </w:r>
+      <w:proofErr w:type="gramEnd"/>
+      <w:r>
+        <w:rPr>
+          <w:rFonts w:asciiTheme="majorBidi" w:hAnsiTheme="majorBidi" w:cstheme="majorBidi"/>
+          <w:color w:val="000000"/>
+        </w:rPr>
+        <w:t>)   Anytime-A* (h=</w:t>
+      </w:r>
+      <w:proofErr w:type="spellStart"/>
+      <w:r>
+        <w:rPr>
+          <w:rFonts w:asciiTheme="majorBidi" w:hAnsiTheme="majorBidi" w:cstheme="majorBidi"/>
+          <w:color w:val="000000"/>
+        </w:rPr>
+        <w:t>TruckDeliveriesMSTAirDist</w:t>
+      </w:r>
+      <w:proofErr w:type="spellEnd"/>
+      <w:r>
+        <w:rPr>
+          <w:rFonts w:asciiTheme="majorBidi" w:hAnsiTheme="majorBidi" w:cstheme="majorBidi"/>
+          <w:color w:val="000000"/>
+        </w:rPr>
+        <w:t xml:space="preserve">, w=0.688)   time:  37.60   </w:t>
+      </w:r>
+      <w:r>
+        <w:rPr>
+          <w:rFonts w:asciiTheme="majorBidi" w:hAnsiTheme="majorBidi" w:cstheme="majorBidi"/>
+          <w:color w:val="000000"/>
+        </w:rPr>
+        <w:t>#dev: 335     |space|: 200</w:t>
+      </w:r>
+      <w:r>
+        <w:rPr>
+          <w:rFonts w:asciiTheme="majorBidi" w:hAnsiTheme="majorBidi" w:cstheme="majorBidi"/>
+          <w:color w:val="000000"/>
+        </w:rPr>
+        <w:t xml:space="preserve">      </w:t>
+      </w:r>
+      <w:proofErr w:type="spellStart"/>
+      <w:r>
+        <w:rPr>
+          <w:rFonts w:asciiTheme="majorBidi" w:hAnsiTheme="majorBidi" w:cstheme="majorBidi"/>
+          <w:color w:val="000000"/>
+        </w:rPr>
+        <w:t>total_g_cost</w:t>
+      </w:r>
+      <w:proofErr w:type="spellEnd"/>
+      <w:r>
+        <w:rPr>
+          <w:rFonts w:asciiTheme="majorBidi" w:hAnsiTheme="majorBidi" w:cstheme="majorBidi"/>
+          <w:color w:val="000000"/>
+        </w:rPr>
+        <w:t xml:space="preserve">: 65459.89155   </w:t>
+      </w:r>
+      <w:proofErr w:type="spellStart"/>
+      <w:r>
+        <w:rPr>
+          <w:rFonts w:asciiTheme="majorBidi" w:hAnsiTheme="majorBidi" w:cstheme="majorBidi"/>
+          <w:color w:val="000000"/>
+        </w:rPr>
+        <w:t>total_cost</w:t>
+      </w:r>
+      <w:proofErr w:type="spellEnd"/>
+      <w:r>
+        <w:rPr>
+          <w:rFonts w:asciiTheme="majorBidi" w:hAnsiTheme="majorBidi" w:cstheme="majorBidi"/>
+          <w:color w:val="000000"/>
+        </w:rPr>
+        <w:t xml:space="preserve">: </w:t>
+      </w:r>
+      <w:proofErr w:type="spellStart"/>
+      <w:r>
+        <w:rPr>
+          <w:rFonts w:asciiTheme="majorBidi" w:hAnsiTheme="majorBidi" w:cstheme="majorBidi"/>
+          <w:color w:val="000000"/>
+        </w:rPr>
+        <w:t>DeliveryCost</w:t>
+      </w:r>
+      <w:proofErr w:type="spellEnd"/>
+      <w:r>
+        <w:rPr>
+          <w:rFonts w:asciiTheme="majorBidi" w:hAnsiTheme="majorBidi" w:cstheme="majorBidi"/>
+          <w:color w:val="000000"/>
+        </w:rPr>
+        <w:t>(</w:t>
+      </w:r>
+      <w:proofErr w:type="spellStart"/>
+      <w:r>
+        <w:rPr>
+          <w:rFonts w:asciiTheme="majorBidi" w:hAnsiTheme="majorBidi" w:cstheme="majorBidi"/>
+          <w:color w:val="000000"/>
+        </w:rPr>
+        <w:t>dist</w:t>
+      </w:r>
+      <w:proofErr w:type="spellEnd"/>
+      <w:r>
+        <w:rPr>
+          <w:rFonts w:asciiTheme="majorBidi" w:hAnsiTheme="majorBidi" w:cstheme="majorBidi"/>
+          <w:color w:val="000000"/>
+        </w:rPr>
+        <w:t xml:space="preserve">=  65459.892 meter, time=     43.581 minutes, money=    212.405 </w:t>
+      </w:r>
+      <w:proofErr w:type="spellStart"/>
+      <w:r>
+        <w:rPr>
+          <w:rFonts w:asciiTheme="majorBidi" w:hAnsiTheme="majorBidi" w:cstheme="majorBidi"/>
+          <w:color w:val="000000"/>
+        </w:rPr>
+        <w:t>nis</w:t>
+      </w:r>
+      <w:proofErr w:type="spellEnd"/>
+      <w:r>
+        <w:rPr>
+          <w:rFonts w:asciiTheme="majorBidi" w:hAnsiTheme="majorBidi" w:cstheme="majorBidi"/>
+          <w:color w:val="000000"/>
+        </w:rPr>
+        <w:t>)</w:t>
+      </w:r>
+    </w:p>
+    <w:p>
+      <w:pPr>
+        <w:pBdr>
+          <w:top w:val="nil"/>
+          <w:left w:val="nil"/>
+          <w:bottom w:val="nil"/>
+          <w:right w:val="nil"/>
+          <w:between w:val="nil"/>
+        </w:pBdr>
+        <w:bidi/>
+        <w:rPr>
+          <w:rFonts w:asciiTheme="majorBidi" w:hAnsiTheme="majorBidi" w:cstheme="majorBidi"/>
+          <w:color w:val="000000"/>
+          <w:rtl/>
+        </w:rPr>
+      </w:pPr>
+      <w:r>
+        <w:rPr>
+          <w:rFonts w:asciiTheme="majorBidi" w:hAnsiTheme="majorBidi" w:cstheme="majorBidi" w:hint="cs"/>
+          <w:color w:val="000000"/>
+          <w:rtl/>
+        </w:rPr>
+        <w:t xml:space="preserve">נשים לב כי </w:t>
+      </w:r>
+      <w:r>
+        <w:rPr>
+          <w:rFonts w:asciiTheme="majorBidi" w:hAnsiTheme="majorBidi" w:cstheme="majorBidi"/>
+          <w:color w:val="000000"/>
+        </w:rPr>
+        <w:t>Anytime A*</w:t>
+      </w:r>
+      <w:r>
+        <w:rPr>
+          <w:rFonts w:asciiTheme="majorBidi" w:hAnsiTheme="majorBidi" w:cstheme="majorBidi" w:hint="cs"/>
+          <w:color w:val="000000"/>
+          <w:rtl/>
+        </w:rPr>
+        <w:t xml:space="preserve"> לקח פחות ממחזצית זמן הריצה של </w:t>
+      </w:r>
+      <w:r>
+        <w:rPr>
+          <w:rFonts w:asciiTheme="majorBidi" w:hAnsiTheme="majorBidi" w:cstheme="majorBidi"/>
+          <w:color w:val="000000"/>
+        </w:rPr>
+        <w:t>A*</w:t>
+      </w:r>
+      <w:r>
+        <w:rPr>
+          <w:rFonts w:asciiTheme="majorBidi" w:hAnsiTheme="majorBidi" w:cstheme="majorBidi" w:hint="cs"/>
+          <w:color w:val="000000"/>
+          <w:rtl/>
+        </w:rPr>
+        <w:t xml:space="preserve">, כאשר מספר הפיתוחים גודל המקום קטנים בערך פי 20 מאשר של </w:t>
+      </w:r>
+      <w:r>
+        <w:rPr>
+          <w:rFonts w:asciiTheme="majorBidi" w:hAnsiTheme="majorBidi" w:cstheme="majorBidi"/>
+          <w:color w:val="000000"/>
+        </w:rPr>
+        <w:t>A*</w:t>
+      </w:r>
+      <w:r>
+        <w:rPr>
+          <w:rFonts w:asciiTheme="majorBidi" w:hAnsiTheme="majorBidi" w:cstheme="majorBidi" w:hint="cs"/>
+          <w:color w:val="000000"/>
+          <w:rtl/>
+        </w:rPr>
+        <w:t xml:space="preserve"> (שצפוי, כי הגבלנו את מספר הפיתוחים המקסימלי), כאשר הפיתרון שמצא </w:t>
+      </w:r>
+      <w:r>
+        <w:rPr>
+          <w:rFonts w:asciiTheme="majorBidi" w:hAnsiTheme="majorBidi" w:cstheme="majorBidi"/>
+          <w:color w:val="000000"/>
+        </w:rPr>
+        <w:t>Anytime A*</w:t>
+      </w:r>
+      <w:r>
+        <w:rPr>
+          <w:rFonts w:asciiTheme="majorBidi" w:hAnsiTheme="majorBidi" w:cstheme="majorBidi" w:hint="cs"/>
+          <w:color w:val="000000"/>
+          <w:rtl/>
+        </w:rPr>
+        <w:t xml:space="preserve"> הוא לא פחות טוב מהותית </w:t>
+      </w:r>
+      <w:r>
+        <w:rPr>
+          <w:rFonts w:asciiTheme="majorBidi" w:hAnsiTheme="majorBidi" w:cstheme="majorBidi" w:hint="cs"/>
+          <w:color w:val="000000"/>
+          <w:rtl/>
+        </w:rPr>
+        <w:t>ב</w:t>
+      </w:r>
+      <w:r>
+        <w:rPr>
+          <w:rFonts w:asciiTheme="majorBidi" w:hAnsiTheme="majorBidi" w:cstheme="majorBidi" w:hint="cs"/>
+          <w:color w:val="000000"/>
+          <w:rtl/>
+        </w:rPr>
+        <w:t xml:space="preserve">השוואה לזה של </w:t>
+      </w:r>
+      <w:r>
+        <w:rPr>
+          <w:rFonts w:asciiTheme="majorBidi" w:hAnsiTheme="majorBidi" w:cstheme="majorBidi"/>
+          <w:color w:val="000000"/>
+        </w:rPr>
+        <w:t>A*</w:t>
+      </w:r>
+      <w:r>
+        <w:rPr>
+          <w:rFonts w:asciiTheme="majorBidi" w:hAnsiTheme="majorBidi" w:cstheme="majorBidi" w:hint="cs"/>
+          <w:color w:val="000000"/>
+          <w:rtl/>
+        </w:rPr>
+        <w:t xml:space="preserve"> - ב-2 ש"ח יותר יקר, חצי דקה של זמן יותר, 500 מטר ארוך יותר שזה זניך מבחינת סדרי גודל.המסקנה מכך היא ש-</w:t>
+      </w:r>
+      <w:r>
+        <w:rPr>
+          <w:rFonts w:asciiTheme="majorBidi" w:hAnsiTheme="majorBidi" w:cstheme="majorBidi"/>
+          <w:color w:val="000000"/>
+        </w:rPr>
+        <w:t>Anytime A*</w:t>
+      </w:r>
+      <w:r>
+        <w:rPr>
+          <w:rFonts w:asciiTheme="majorBidi" w:hAnsiTheme="majorBidi" w:cstheme="majorBidi" w:hint="cs"/>
+          <w:color w:val="000000"/>
+          <w:rtl/>
+        </w:rPr>
+        <w:t xml:space="preserve"> צפוי להיות הרבה יותר מהיר מ-</w:t>
+      </w:r>
+      <w:r>
+        <w:rPr>
+          <w:rFonts w:asciiTheme="majorBidi" w:hAnsiTheme="majorBidi" w:cstheme="majorBidi"/>
+          <w:color w:val="000000"/>
+        </w:rPr>
+        <w:t>A*</w:t>
+      </w:r>
+      <w:r>
+        <w:rPr>
+          <w:rFonts w:asciiTheme="majorBidi" w:hAnsiTheme="majorBidi" w:cstheme="majorBidi" w:hint="cs"/>
+          <w:color w:val="000000"/>
+          <w:rtl/>
+        </w:rPr>
+        <w:t xml:space="preserve"> </w:t>
+      </w:r>
+      <w:r>
+        <w:rPr>
+          <w:rFonts w:asciiTheme="majorBidi" w:hAnsiTheme="majorBidi" w:cstheme="majorBidi" w:hint="cs"/>
+          <w:color w:val="000000"/>
+          <w:rtl/>
+        </w:rPr>
+        <w:t xml:space="preserve">לבצע משמעותית פחות פיתוחים, </w:t>
+      </w:r>
+      <w:r>
+        <w:rPr>
+          <w:rFonts w:asciiTheme="majorBidi" w:hAnsiTheme="majorBidi" w:cstheme="majorBidi" w:hint="cs"/>
+          <w:color w:val="000000"/>
+          <w:rtl/>
+        </w:rPr>
+        <w:t>כאשר יש מגבלה על מס' הפיתוחים</w:t>
+      </w:r>
+      <w:r>
+        <w:rPr>
+          <w:rFonts w:asciiTheme="majorBidi" w:hAnsiTheme="majorBidi" w:cstheme="majorBidi" w:hint="cs"/>
+          <w:color w:val="000000"/>
+          <w:rtl/>
+        </w:rPr>
+        <w:t xml:space="preserve">, </w:t>
+      </w:r>
+      <w:r>
+        <w:rPr>
+          <w:rFonts w:asciiTheme="majorBidi" w:hAnsiTheme="majorBidi" w:cstheme="majorBidi" w:hint="cs"/>
+          <w:color w:val="000000"/>
+          <w:rtl/>
+        </w:rPr>
+        <w:t xml:space="preserve">והחשוב - </w:t>
+      </w:r>
+      <w:r>
+        <w:rPr>
+          <w:rFonts w:asciiTheme="majorBidi" w:hAnsiTheme="majorBidi" w:cstheme="majorBidi" w:hint="cs"/>
+          <w:color w:val="000000"/>
+          <w:rtl/>
+        </w:rPr>
+        <w:t>לא לסתות מהותית מפיתרון האופטימלי</w:t>
+      </w:r>
+      <w:r>
+        <w:rPr>
+          <w:rFonts w:asciiTheme="majorBidi" w:hAnsiTheme="majorBidi" w:cstheme="majorBidi" w:hint="cs"/>
+          <w:color w:val="000000"/>
+          <w:rtl/>
+        </w:rPr>
+        <w:t>.</w:t>
+      </w:r>
+    </w:p>
+    <w:p>
+      <w:pPr>
+        <w:pBdr>
+          <w:top w:val="nil"/>
+          <w:left w:val="nil"/>
+          <w:bottom w:val="nil"/>
+          <w:right w:val="nil"/>
+          <w:between w:val="nil"/>
+        </w:pBdr>
+        <w:bidi/>
+        <w:rPr>
+          <w:rFonts w:asciiTheme="majorBidi" w:hAnsiTheme="majorBidi" w:cstheme="majorBidi"/>
+          <w:color w:val="000000"/>
+        </w:rPr>
+      </w:pPr>
+      <w:r>
+        <w:rPr>
+          <w:rFonts w:asciiTheme="majorBidi" w:hAnsiTheme="majorBidi" w:cstheme="majorBidi" w:hint="cs"/>
+          <w:color w:val="000000"/>
+          <w:rtl/>
+        </w:rPr>
+        <w:t xml:space="preserve">בנוסף, </w:t>
+      </w:r>
+      <w:r>
+        <w:rPr>
+          <w:rFonts w:asciiTheme="majorBidi" w:hAnsiTheme="majorBidi" w:cstheme="majorBidi" w:hint="cs"/>
+          <w:color w:val="000000"/>
+          <w:rtl/>
+        </w:rPr>
+        <w:t xml:space="preserve">עבור ריצות שונות של </w:t>
+      </w:r>
+      <w:r>
+        <w:rPr>
+          <w:rFonts w:asciiTheme="majorBidi" w:hAnsiTheme="majorBidi" w:cstheme="majorBidi"/>
+          <w:color w:val="000000"/>
+        </w:rPr>
+        <w:t>Anytime A*</w:t>
+      </w:r>
+      <w:r>
+        <w:rPr>
+          <w:rFonts w:asciiTheme="majorBidi" w:hAnsiTheme="majorBidi" w:cstheme="majorBidi" w:hint="cs"/>
+          <w:color w:val="000000"/>
+          <w:rtl/>
+        </w:rPr>
+        <w:t xml:space="preserve"> על </w:t>
+      </w:r>
+      <w:r>
+        <w:rPr>
+          <w:rFonts w:asciiTheme="majorBidi" w:hAnsiTheme="majorBidi" w:cstheme="majorBidi"/>
+          <w:color w:val="000000"/>
+        </w:rPr>
+        <w:t>big input</w:t>
+      </w:r>
+      <w:r>
+        <w:rPr>
+          <w:rFonts w:asciiTheme="majorBidi" w:hAnsiTheme="majorBidi" w:cstheme="majorBidi" w:hint="cs"/>
+          <w:color w:val="000000"/>
+          <w:rtl/>
+        </w:rPr>
+        <w:t>, בהשוואה עבור היוריסטיקות שונות כאשר אחת מהן קבילה (</w:t>
+      </w:r>
+      <w:r>
+        <w:rPr>
+          <w:rFonts w:asciiTheme="majorBidi" w:hAnsiTheme="majorBidi" w:cstheme="majorBidi" w:hint="cs"/>
+          <w:color w:val="000000"/>
+        </w:rPr>
+        <w:t>MST</w:t>
+      </w:r>
+      <w:r>
+        <w:rPr>
+          <w:rFonts w:asciiTheme="majorBidi" w:hAnsiTheme="majorBidi" w:cstheme="majorBidi" w:hint="cs"/>
+          <w:color w:val="000000"/>
+          <w:rtl/>
+        </w:rPr>
+        <w:t>) ואחת לא (</w:t>
+      </w:r>
+      <w:r>
+        <w:rPr>
+          <w:rFonts w:asciiTheme="majorBidi" w:hAnsiTheme="majorBidi" w:cstheme="majorBidi" w:hint="cs"/>
+          <w:color w:val="000000"/>
+        </w:rPr>
+        <w:t>SUM</w:t>
+      </w:r>
+      <w:r>
+        <w:rPr>
+          <w:rFonts w:asciiTheme="majorBidi" w:hAnsiTheme="majorBidi" w:cstheme="majorBidi" w:hint="cs"/>
+          <w:color w:val="000000"/>
+          <w:rtl/>
+        </w:rPr>
+        <w:t>), עבור היוריסטיקה קבילה מתקבל פיתרון יותר טוב בכל המדדים (אך לא שונה מהותית מזה של הירוסטיקה לא קבילה) אבל בזמן פי 4 יותר קצר. זה מדגים כמה חשוב שהיוריסטיקה תהיה קבילה.</w:t>
+      </w:r>
+    </w:p>
+    <w:p>
+      <w:pPr>
+        <w:pBdr>
+          <w:top w:val="nil"/>
+          <w:left w:val="nil"/>
+          <w:bottom w:val="nil"/>
+          <w:right w:val="nil"/>
+          <w:between w:val="nil"/>
+        </w:pBdr>
+        <w:bidi/>
+        <w:rPr>
+          <w:rFonts w:asciiTheme="majorBidi" w:hAnsiTheme="majorBidi" w:cstheme="majorBidi"/>
+          <w:color w:val="000000"/>
+          <w:rtl/>
+        </w:rPr>
+      </w:pPr>
+      <w:r>
+        <w:rPr>
+          <w:rFonts w:asciiTheme="majorBidi" w:hAnsiTheme="majorBidi" w:cstheme="majorBidi" w:hint="cs"/>
+          <w:color w:val="000000"/>
+          <w:rtl/>
+        </w:rPr>
+        <w:t xml:space="preserve">לגבי השוואה לחלק א': </w:t>
+      </w:r>
       <w:bookmarkStart w:id="1" w:name="_GoBack"/>
       <w:bookmarkEnd w:id="1"/>
       <w:r>
@@ -6965,14 +9571,225 @@
           <w:rFonts w:asciiTheme="majorBidi" w:hAnsiTheme="majorBidi" w:cstheme="majorBidi" w:hint="cs"/>
           <w:color w:val="000000"/>
           <w:rtl/>
-          <w:lang w:val="ru-RU"/>
-        </w:rPr>
-        <w:lastRenderedPageBreak/>
-        <w:t>קבלנו את התוצאה הבאה:</w:t>
-      </w:r>
-    </w:p>
-    <w:p>
-      <w:pPr>
+        </w:rPr>
+        <w:t xml:space="preserve">עבור ריצות של </w:t>
+      </w:r>
+      <w:r>
+        <w:rPr>
+          <w:rFonts w:asciiTheme="majorBidi" w:hAnsiTheme="majorBidi" w:cstheme="majorBidi"/>
+          <w:color w:val="000000"/>
+        </w:rPr>
+        <w:t>Anytime A*</w:t>
+      </w:r>
+      <w:r>
+        <w:rPr>
+          <w:rFonts w:asciiTheme="majorBidi" w:hAnsiTheme="majorBidi" w:cstheme="majorBidi" w:hint="cs"/>
+          <w:color w:val="000000"/>
+          <w:rtl/>
+        </w:rPr>
+        <w:t xml:space="preserve"> על </w:t>
+      </w:r>
+      <w:r>
+        <w:rPr>
+          <w:rFonts w:asciiTheme="majorBidi" w:hAnsiTheme="majorBidi" w:cstheme="majorBidi"/>
+          <w:color w:val="000000"/>
+        </w:rPr>
+        <w:t>big input</w:t>
+      </w:r>
+      <w:r>
+        <w:rPr>
+          <w:rFonts w:asciiTheme="majorBidi" w:hAnsiTheme="majorBidi" w:cstheme="majorBidi" w:hint="cs"/>
+          <w:color w:val="000000"/>
+          <w:rtl/>
+        </w:rPr>
+        <w:t>,</w:t>
+      </w:r>
+      <w:r>
+        <w:rPr>
+          <w:rFonts w:asciiTheme="majorBidi" w:hAnsiTheme="majorBidi" w:cstheme="majorBidi" w:hint="cs"/>
+          <w:color w:val="000000"/>
+          <w:rtl/>
+        </w:rPr>
+        <w:t xml:space="preserve"> נשים לב שמספר ההובלות הוא 15, ובמקרה הגרוע, עבור היריסטיקה לא קבילה, הצלחנו למצוא פיתרון </w:t>
+      </w:r>
+      <w:r>
+        <w:rPr>
+          <w:rFonts w:asciiTheme="majorBidi" w:hAnsiTheme="majorBidi" w:cstheme="majorBidi" w:hint="cs"/>
+          <w:color w:val="000000"/>
+          <w:rtl/>
+        </w:rPr>
+        <w:t>מספיק טוב תוך פחות מ-3 דקות</w:t>
+      </w:r>
+      <w:r>
+        <w:rPr>
+          <w:rFonts w:asciiTheme="majorBidi" w:hAnsiTheme="majorBidi" w:cstheme="majorBidi" w:hint="cs"/>
+          <w:color w:val="000000"/>
+          <w:rtl/>
+        </w:rPr>
+        <w:t xml:space="preserve"> (ועם הירוסטיקה קבלילה </w:t>
+      </w:r>
+      <w:r>
+        <w:rPr>
+          <w:rFonts w:asciiTheme="majorBidi" w:hAnsiTheme="majorBidi" w:cstheme="majorBidi"/>
+          <w:color w:val="000000"/>
+          <w:rtl/>
+        </w:rPr>
+        <w:t>–</w:t>
+      </w:r>
+      <w:r>
+        <w:rPr>
+          <w:rFonts w:asciiTheme="majorBidi" w:hAnsiTheme="majorBidi" w:cstheme="majorBidi" w:hint="cs"/>
+          <w:color w:val="000000"/>
+          <w:rtl/>
+        </w:rPr>
+        <w:t xml:space="preserve"> פחות מ-40 שניות!)</w:t>
+      </w:r>
+      <w:r>
+        <w:rPr>
+          <w:rFonts w:asciiTheme="majorBidi" w:hAnsiTheme="majorBidi" w:cstheme="majorBidi" w:hint="cs"/>
+          <w:color w:val="000000"/>
+          <w:rtl/>
+        </w:rPr>
+        <w:t xml:space="preserve">, </w:t>
+      </w:r>
+      <w:r>
+        <w:rPr>
+          <w:rFonts w:asciiTheme="majorBidi" w:hAnsiTheme="majorBidi" w:cstheme="majorBidi" w:hint="cs"/>
+          <w:color w:val="000000"/>
+          <w:rtl/>
+        </w:rPr>
+        <w:t>שזהו תוצאה מדהימה</w:t>
+      </w:r>
+      <w:r>
+        <w:rPr>
+          <w:rFonts w:asciiTheme="majorBidi" w:hAnsiTheme="majorBidi" w:cstheme="majorBidi" w:hint="cs"/>
+          <w:color w:val="000000"/>
+          <w:rtl/>
+        </w:rPr>
+        <w:t xml:space="preserve"> </w:t>
+      </w:r>
+      <w:r>
+        <w:rPr>
+          <w:rFonts w:asciiTheme="majorBidi" w:hAnsiTheme="majorBidi" w:cstheme="majorBidi" w:hint="cs"/>
+          <w:color w:val="000000"/>
+          <w:rtl/>
+        </w:rPr>
+        <w:t xml:space="preserve">בהשוואה לסעיף </w:t>
+      </w:r>
+      <w:r>
+        <w:rPr>
+          <w:rFonts w:asciiTheme="majorBidi" w:hAnsiTheme="majorBidi" w:cstheme="majorBidi" w:hint="cs"/>
+          <w:color w:val="000000"/>
+          <w:rtl/>
+        </w:rPr>
+        <w:t>2</w:t>
+      </w:r>
+      <w:r>
+        <w:rPr>
+          <w:rFonts w:asciiTheme="majorBidi" w:hAnsiTheme="majorBidi" w:cstheme="majorBidi" w:hint="cs"/>
+          <w:color w:val="000000"/>
+          <w:rtl/>
+        </w:rPr>
+        <w:t xml:space="preserve"> שבו הדגמנו שעבור </w:t>
+      </w:r>
+      <w:r>
+        <w:rPr>
+          <w:rFonts w:asciiTheme="majorBidi" w:hAnsiTheme="majorBidi" w:cstheme="majorBidi"/>
+          <w:color w:val="000000"/>
+        </w:rPr>
+        <w:t>k=15</w:t>
+      </w:r>
+      <w:r>
+        <w:rPr>
+          <w:rFonts w:asciiTheme="majorBidi" w:hAnsiTheme="majorBidi" w:cstheme="majorBidi" w:hint="cs"/>
+          <w:color w:val="000000"/>
+          <w:rtl/>
+        </w:rPr>
+        <w:t xml:space="preserve"> ונחשב שיכול לבדוק </w:t>
+      </w:r>
+      <m:oMath>
+        <m:sSup>
+          <m:sSupPr>
+            <m:ctrlPr>
+              <w:rPr>
+                <w:rFonts w:ascii="Cambria Math" w:hAnsi="Cambria Math" w:cstheme="majorBidi"/>
+                <w:i/>
+                <w:color w:val="000000"/>
+              </w:rPr>
+            </m:ctrlPr>
+          </m:sSupPr>
+          <m:e>
+            <m:r>
+              <w:rPr>
+                <w:rFonts w:ascii="Cambria Math" w:hAnsi="Cambria Math" w:cstheme="majorBidi"/>
+                <w:color w:val="000000"/>
+              </w:rPr>
+              <m:t>2</m:t>
+            </m:r>
+          </m:e>
+          <m:sup>
+            <m:r>
+              <w:rPr>
+                <w:rFonts w:ascii="Cambria Math" w:hAnsi="Cambria Math" w:cstheme="majorBidi"/>
+                <w:color w:val="000000"/>
+              </w:rPr>
+              <m:t>30</m:t>
+            </m:r>
+          </m:sup>
+        </m:sSup>
+      </m:oMath>
+      <w:r>
+        <w:rPr>
+          <w:rFonts w:asciiTheme="majorBidi" w:hAnsiTheme="majorBidi" w:cstheme="majorBidi" w:hint="cs"/>
+          <w:color w:val="000000"/>
+          <w:rtl/>
+        </w:rPr>
+        <w:t xml:space="preserve"> פתרונות בשניה, פיתרון הבעיה ב-</w:t>
+      </w:r>
+      <w:r>
+        <w:rPr>
+          <w:rFonts w:asciiTheme="majorBidi" w:hAnsiTheme="majorBidi" w:cstheme="majorBidi"/>
+          <w:color w:val="000000"/>
+        </w:rPr>
+        <w:t>brute-force</w:t>
+      </w:r>
+      <w:r>
+        <w:rPr>
+          <w:rFonts w:asciiTheme="majorBidi" w:hAnsiTheme="majorBidi" w:cstheme="majorBidi" w:hint="cs"/>
+          <w:color w:val="000000"/>
+          <w:rtl/>
+        </w:rPr>
+        <w:t xml:space="preserve"> היה לוקח לנו</w:t>
+      </w:r>
+      <w:r>
+        <w:rPr>
+          <w:rFonts w:asciiTheme="majorBidi" w:hAnsiTheme="majorBidi" w:cstheme="majorBidi" w:hint="cs"/>
+          <w:color w:val="000000"/>
+          <w:rtl/>
+        </w:rPr>
+        <w:t xml:space="preserve"> </w:t>
+      </w:r>
+      <m:oMath>
+        <m:r>
+          <w:rPr>
+            <w:rFonts w:ascii="Cambria Math" w:hAnsi="Cambria Math" w:cstheme="majorBidi"/>
+            <w:color w:val="000000"/>
+          </w:rPr>
+          <m:t>239k(mln years)</m:t>
+        </m:r>
+      </m:oMath>
+      <w:r>
+        <w:rPr>
+          <w:rFonts w:asciiTheme="majorBidi" w:hAnsiTheme="majorBidi" w:cstheme="majorBidi" w:hint="cs"/>
+          <w:color w:val="000000"/>
+          <w:rtl/>
+        </w:rPr>
+        <w:t>!</w:t>
+      </w:r>
+    </w:p>
+    <w:p>
+      <w:pPr>
+        <w:pStyle w:val="ListParagraph"/>
         <w:pBdr>
           <w:top w:val="nil"/>
           <w:left w:val="nil"/>
@@ -6983,26 +9800,10 @@
         <w:bidi/>
         <w:jc w:val="right"/>
         <w:rPr>
-          <w:rFonts w:asciiTheme="majorBidi" w:hAnsiTheme="majorBidi" w:cstheme="majorBidi"/>
-          <w:color w:val="000000"/>
-        </w:rPr>
-      </w:pPr>
-      <w:r>
-        <w:rPr>
-          <w:rFonts w:asciiTheme="majorBidi" w:hAnsiTheme="majorBidi" w:cstheme="majorBidi"/>
-          <w:color w:val="000000"/>
-        </w:rPr>
-        <w:t>Solve the truck deliveries problem (moderate input, distance objective, using A*eps, use non-acceptable heuristic as focal heuristic)</w:t>
-      </w:r>
-      <w:r>
-        <w:rPr>
-          <w:rFonts w:asciiTheme="majorBidi" w:hAnsiTheme="majorBidi" w:cs="Times New Roman"/>
-          <w:color w:val="000000"/>
-          <w:rtl/>
-          <w:lang w:val="ru-RU"/>
-        </w:rPr>
-        <w:t>.</w:t>
-      </w:r>
+          <w:rFonts w:asciiTheme="majorBidi" w:hAnsiTheme="majorBidi" w:cstheme="majorBidi" w:hint="cs"/>
+          <w:color w:val="000000"/>
+        </w:rPr>
+      </w:pPr>
     </w:p>
     <w:p>
       <w:pPr>
@@ -7016,219 +9817,10 @@
         <w:bidi/>
         <w:jc w:val="right"/>
         <w:rPr>
-          <w:rFonts w:asciiTheme="majorBidi" w:hAnsiTheme="majorBidi" w:cstheme="majorBidi"/>
-          <w:color w:val="000000"/>
-          <w:rtl/>
-        </w:rPr>
-      </w:pPr>
-      <w:r>
-        <w:rPr>
-          <w:rFonts w:asciiTheme="majorBidi" w:hAnsiTheme="majorBidi" w:cstheme="majorBidi"/>
-          <w:color w:val="000000"/>
-        </w:rPr>
-        <w:t xml:space="preserve">Deliveries(moderate_delivery(8):Distance)   A* (h=TruckDeliveriesMSTAirDist, w=0.500)   time:  90.47   #dev: </w:t>
-      </w:r>
-      <w:r>
-        <w:rPr>
-          <w:rFonts w:asciiTheme="majorBidi" w:hAnsiTheme="majorBidi" w:cstheme="majorBidi"/>
-          <w:color w:val="000000"/>
-          <w:highlight w:val="yellow"/>
-        </w:rPr>
-        <w:t>6376</w:t>
-      </w:r>
-      <w:r>
-        <w:rPr>
-          <w:rFonts w:asciiTheme="majorBidi" w:hAnsiTheme="majorBidi" w:cstheme="majorBidi"/>
-          <w:color w:val="000000"/>
-        </w:rPr>
-        <w:t xml:space="preserve">    |space|: 9045     total_g_cost: 65062.81195   total_cost: DeliveryCost(dist=  65062.812 meter, time=     42.946 minutes, money=    210.589 nis)</w:t>
-      </w:r>
-    </w:p>
-    <w:p>
-      <w:pPr>
-        <w:pBdr>
-          <w:top w:val="nil"/>
-          <w:left w:val="nil"/>
-          <w:bottom w:val="nil"/>
-          <w:right w:val="nil"/>
-          <w:between w:val="nil"/>
-        </w:pBdr>
-        <w:bidi/>
-        <w:jc w:val="right"/>
-        <w:rPr>
-          <w:rFonts w:asciiTheme="majorBidi" w:hAnsiTheme="majorBidi" w:cstheme="majorBidi"/>
-          <w:color w:val="000000"/>
-          <w:rtl/>
-        </w:rPr>
-      </w:pPr>
-      <w:r>
-        <w:rPr>
-          <w:rFonts w:asciiTheme="majorBidi" w:hAnsiTheme="majorBidi" w:cstheme="majorBidi"/>
-          <w:color w:val="000000"/>
-        </w:rPr>
-        <w:t xml:space="preserve">Deliveries(moderate_delivery(8):Distance)   A*eps (h=TruckDeliveriesMSTAirDist, w=0.500)   time:  49.74   #dev: </w:t>
-      </w:r>
-      <w:r>
-        <w:rPr>
-          <w:rFonts w:asciiTheme="majorBidi" w:hAnsiTheme="majorBidi" w:cstheme="majorBidi"/>
-          <w:color w:val="000000"/>
-          <w:highlight w:val="yellow"/>
-        </w:rPr>
-        <w:t>6339</w:t>
-      </w:r>
-      <w:r>
-        <w:rPr>
-          <w:rFonts w:asciiTheme="majorBidi" w:hAnsiTheme="majorBidi" w:cstheme="majorBidi"/>
-          <w:color w:val="000000"/>
-        </w:rPr>
-        <w:t xml:space="preserve">    |space|: 9025     total_g_cost: 65062.81195   total_cost: DeliveryCost(dist=  65062.812 meter, time=     42.946 minutes, money=    210.589 nis)</w:t>
-      </w:r>
-    </w:p>
-    <w:p>
-      <w:pPr>
-        <w:pBdr>
-          <w:top w:val="nil"/>
-          <w:left w:val="nil"/>
-          <w:bottom w:val="nil"/>
-          <w:right w:val="nil"/>
-          <w:between w:val="nil"/>
-        </w:pBdr>
-        <w:bidi/>
-        <w:rPr>
-          <w:rFonts w:asciiTheme="majorBidi" w:hAnsiTheme="majorBidi" w:cstheme="majorBidi"/>
-          <w:color w:val="000000"/>
-          <w:rtl/>
-        </w:rPr>
-      </w:pPr>
-      <w:r>
-        <w:rPr>
-          <w:rFonts w:asciiTheme="majorBidi" w:hAnsiTheme="majorBidi" w:cstheme="majorBidi" w:hint="cs"/>
-          <w:color w:val="000000"/>
-          <w:rtl/>
-        </w:rPr>
-        <w:t xml:space="preserve">כלומר חסכנו מעט בפיתוחים </w:t>
-      </w:r>
-      <w:r>
-        <w:rPr>
-          <w:rFonts w:asciiTheme="majorBidi" w:hAnsiTheme="majorBidi" w:cstheme="majorBidi"/>
-          <w:color w:val="000000"/>
-          <w:rtl/>
-        </w:rPr>
-        <w:t>–</w:t>
-      </w:r>
-      <w:r>
-        <w:rPr>
-          <w:rFonts w:asciiTheme="majorBidi" w:hAnsiTheme="majorBidi" w:cstheme="majorBidi" w:hint="cs"/>
-          <w:color w:val="000000"/>
-          <w:rtl/>
-        </w:rPr>
-        <w:t xml:space="preserve"> פחות 37</w:t>
-      </w:r>
-      <w:r>
-        <w:rPr>
-          <w:rFonts w:asciiTheme="majorBidi" w:hAnsiTheme="majorBidi" w:cstheme="majorBidi" w:hint="cs"/>
-          <w:color w:val="000000"/>
-          <w:rtl/>
-        </w:rPr>
-        <w:t xml:space="preserve"> מבלי לפגוע בפיתרון</w:t>
-      </w:r>
-      <w:r>
-        <w:rPr>
-          <w:rFonts w:asciiTheme="majorBidi" w:hAnsiTheme="majorBidi" w:cstheme="majorBidi" w:hint="cs"/>
-          <w:color w:val="000000"/>
-          <w:rtl/>
-        </w:rPr>
-        <w:t>.</w:t>
-      </w:r>
-    </w:p>
-    <w:p>
-      <w:pPr>
-        <w:pBdr>
-          <w:top w:val="nil"/>
-          <w:left w:val="nil"/>
-          <w:bottom w:val="nil"/>
-          <w:right w:val="nil"/>
-          <w:between w:val="nil"/>
-        </w:pBdr>
-        <w:bidi/>
-        <w:rPr>
-          <w:rFonts w:asciiTheme="majorBidi" w:hAnsiTheme="majorBidi" w:cstheme="majorBidi" w:hint="cs"/>
-          <w:color w:val="000000"/>
-          <w:rtl/>
-        </w:rPr>
-      </w:pPr>
-      <w:r>
-        <w:rPr>
-          <w:rFonts w:asciiTheme="majorBidi" w:hAnsiTheme="majorBidi" w:cstheme="majorBidi" w:hint="cs"/>
-          <w:color w:val="000000"/>
-          <w:rtl/>
-        </w:rPr>
-        <w:t>צפינו לחסוך במספר הפיתוחים כי השתמשנו ביוריסטיקה נוספת בבחירה מ-</w:t>
-      </w:r>
-      <w:r>
-        <w:rPr>
-          <w:rFonts w:asciiTheme="majorBidi" w:hAnsiTheme="majorBidi" w:cstheme="majorBidi"/>
-          <w:color w:val="000000"/>
-        </w:rPr>
-        <w:t>focal</w:t>
-      </w:r>
-      <w:r>
-        <w:rPr>
-          <w:rFonts w:asciiTheme="majorBidi" w:hAnsiTheme="majorBidi" w:cstheme="majorBidi" w:hint="cs"/>
-          <w:color w:val="000000"/>
-          <w:rtl/>
-          <w:lang w:val="ru-RU"/>
-        </w:rPr>
-        <w:t xml:space="preserve">, כי יוריסטיקה </w:t>
-      </w:r>
-      <w:r>
-        <w:rPr>
-          <w:rFonts w:asciiTheme="majorBidi" w:hAnsiTheme="majorBidi" w:cstheme="majorBidi"/>
-          <w:color w:val="000000"/>
-        </w:rPr>
-        <w:t>Sum</w:t>
-      </w:r>
-      <w:r>
-        <w:rPr>
-          <w:rFonts w:asciiTheme="majorBidi" w:hAnsiTheme="majorBidi" w:cstheme="majorBidi" w:hint="cs"/>
-          <w:color w:val="000000"/>
-          <w:rtl/>
-          <w:lang w:val="ru-RU"/>
-        </w:rPr>
-        <w:t xml:space="preserve"> מיודעת יותר מאשר לבח</w:t>
-      </w:r>
-      <w:r>
-        <w:rPr>
-          <w:rFonts w:asciiTheme="majorBidi" w:hAnsiTheme="majorBidi" w:cstheme="majorBidi" w:hint="cs"/>
-          <w:color w:val="000000"/>
-          <w:rtl/>
-          <w:lang w:val="ru-RU"/>
-        </w:rPr>
-        <w:t xml:space="preserve">ור רנדומלית בין האפסילון-קרובים עבור יוריסטיקה </w:t>
-      </w:r>
-      <w:r>
-        <w:rPr>
-          <w:rFonts w:asciiTheme="majorBidi" w:hAnsiTheme="majorBidi" w:cstheme="majorBidi"/>
-          <w:color w:val="000000"/>
-        </w:rPr>
-        <w:t>Mst</w:t>
-      </w:r>
-      <w:r>
-        <w:rPr>
-          <w:rFonts w:asciiTheme="majorBidi" w:hAnsiTheme="majorBidi" w:cstheme="majorBidi" w:hint="cs"/>
-          <w:color w:val="000000"/>
-          <w:rtl/>
-        </w:rPr>
-        <w:t>.</w:t>
-      </w:r>
-      <w:r>
-        <w:rPr>
-          <w:rFonts w:asciiTheme="majorBidi" w:hAnsiTheme="majorBidi" w:cstheme="majorBidi" w:hint="cs"/>
-          <w:color w:val="000000"/>
-          <w:rtl/>
-        </w:rPr>
-        <w:t xml:space="preserve"> </w:t>
-      </w:r>
+          <w:rFonts w:asciiTheme="majorBidi" w:hAnsiTheme="majorBidi" w:cstheme="majorBidi" w:hint="cs"/>
+          <w:color w:val="000000"/>
+        </w:rPr>
+      </w:pPr>
     </w:p>
     <w:sectPr>
       <w:pgSz w:w="12240" w:h="15840"/>
@@ -7241,8 +9833,97 @@
 </file>
 
 <file path=word/numbering.xml><?xml version="1.0" encoding="utf-8"?>
-<w:numbering xmlns:wpc="http://schemas.microsoft.com/office/word/2010/wordprocessingCanvas" xmlns:cx="http://schemas.microsoft.com/office/drawing/2014/chartex" xmlns:cx1="http://schemas.microsoft.com/office/drawing/2015/9/8/chartex" xmlns:mc="http://schemas.openxmlformats.org/markup-compatibility/2006" xmlns:o="urn:schemas-microsoft-com:office:office" xmlns:r="http://schemas.openxmlformats.org/officeDocument/2006/relationships" xmlns:m="http://schemas.openxmlformats.org/officeDocument/2006/math" xmlns:v="urn:schemas-microsoft-com:vml" xmlns:wp14="http://schemas.microsoft.com/office/word/2010/wordprocessingDrawing" xmlns:wp="http://schemas.openxmlformats.org/drawingml/2006/wordprocessingDrawing" xmlns:w10="urn:schemas-microsoft-com:office:word" xmlns:w="http://schemas.openxmlformats.org/wordprocessingml/2006/main" xmlns:w14="http://schemas.microsoft.com/office/word/2010/wordml" xmlns:w15="http://schemas.microsoft.com/office/word/2012/wordml" xmlns:w16se="http://schemas.microsoft.com/office/word/2015/wordml/symex" xmlns:wpg="http://schemas.microsoft.com/office/word/2010/wordprocessingGroup" xmlns:wpi="http://schemas.microsoft.com/office/word/2010/wordprocessingInk" xmlns:wne="http://schemas.microsoft.com/office/word/2006/wordml" xmlns:wps="http://schemas.microsoft.com/office/word/2010/wordprocessingShape" mc:Ignorable="w14 w15 w16se wp14">
+<w:numbering xmlns:wpc="http://schemas.microsoft.com/office/word/2010/wordprocessingCanvas" xmlns:cx="http://schemas.microsoft.com/office/drawing/2014/chartex" xmlns:cx1="http://schemas.microsoft.com/office/drawing/2015/9/8/chartex" xmlns:cx2="http://schemas.microsoft.com/office/drawing/2015/10/21/chartex" xmlns:cx3="http://schemas.microsoft.com/office/drawing/2016/5/9/chartex" xmlns:cx4="http://schemas.microsoft.com/office/drawing/2016/5/10/chartex" xmlns:cx5="http://schemas.microsoft.com/office/drawing/2016/5/11/chartex" xmlns:cx6="http://schemas.microsoft.com/office/drawing/2016/5/12/chartex" xmlns:cx7="http://schemas.microsoft.com/office/drawing/2016/5/13/chartex" xmlns:cx8="http://schemas.microsoft.com/office/drawing/2016/5/14/chartex" xmlns:mc="http://schemas.openxmlformats.org/markup-compatibility/2006" xmlns:aink="http://schemas.microsoft.com/office/drawing/2016/ink" xmlns:am3d="http://schemas.microsoft.com/office/drawing/2017/model3d" xmlns:o="urn:schemas-microsoft-com:office:office" xmlns:r="http://schemas.openxmlformats.org/officeDocument/2006/relationships" xmlns:m="http://schemas.openxmlformats.org/officeDocument/2006/math" xmlns:v="urn:schemas-microsoft-com:vml" xmlns:wp14="http://schemas.microsoft.com/office/word/2010/wordprocessingDrawing" xmlns:wp="http://schemas.openxmlformats.org/drawingml/2006/wordprocessingDrawing" xmlns:w10="urn:schemas-microsoft-com:office:word" xmlns:w="http://schemas.openxmlformats.org/wordprocessingml/2006/main" xmlns:w14="http://schemas.microsoft.com/office/word/2010/wordml" xmlns:w15="http://schemas.microsoft.com/office/word/2012/wordml" xmlns:w16cid="http://schemas.microsoft.com/office/word/2016/wordml/cid" xmlns:w16se="http://schemas.microsoft.com/office/word/2015/wordml/symex" xmlns:wpg="http://schemas.microsoft.com/office/word/2010/wordprocessingGroup" xmlns:wpi="http://schemas.microsoft.com/office/word/2010/wordprocessingInk" xmlns:wne="http://schemas.microsoft.com/office/word/2006/wordml" xmlns:wps="http://schemas.microsoft.com/office/word/2010/wordprocessingShape" mc:Ignorable="w14 w15 w16se w16cid wp14">
   <w:abstractNum w:abstractNumId="0" w15:restartNumberingAfterBreak="0">
+    <w:nsid w:val="1079161D"/>
+    <w:multiLevelType w:val="hybridMultilevel"/>
+    <w:tmpl w:val="054235BC"/>
+    <w:lvl w:ilvl="0" w:tplc="84424C00">
+      <w:start w:val="1"/>
+      <w:numFmt w:val="hebrew1"/>
+      <w:lvlText w:val="%1)"/>
+      <w:lvlJc w:val="left"/>
+      <w:pPr>
+        <w:ind w:left="720" w:hanging="360"/>
+      </w:pPr>
+      <w:rPr>
+        <w:rFonts w:hint="default"/>
+      </w:rPr>
+    </w:lvl>
+    <w:lvl w:ilvl="1" w:tplc="04090019" w:tentative="1">
+      <w:start w:val="1"/>
+      <w:numFmt w:val="lowerLetter"/>
+      <w:lvlText w:val="%2."/>
+      <w:lvlJc w:val="left"/>
+      <w:pPr>
+        <w:ind w:left="1440" w:hanging="360"/>
+      </w:pPr>
+    </w:lvl>
+    <w:lvl w:ilvl="2" w:tplc="0409001B" w:tentative="1">
+      <w:start w:val="1"/>
+      <w:numFmt w:val="lowerRoman"/>
+      <w:lvlText w:val="%3."/>
+      <w:lvlJc w:val="right"/>
+      <w:pPr>
+        <w:ind w:left="2160" w:hanging="180"/>
+      </w:pPr>
+    </w:lvl>
+    <w:lvl w:ilvl="3" w:tplc="0409000F" w:tentative="1">
+      <w:start w:val="1"/>
+      <w:numFmt w:val="decimal"/>
+      <w:lvlText w:val="%4."/>
+      <w:lvlJc w:val="left"/>
+      <w:pPr>
+        <w:ind w:left="2880" w:hanging="360"/>
+      </w:pPr>
+    </w:lvl>
+    <w:lvl w:ilvl="4" w:tplc="04090019" w:tentative="1">
+      <w:start w:val="1"/>
+      <w:numFmt w:val="lowerLetter"/>
+      <w:lvlText w:val="%5."/>
+      <w:lvlJc w:val="left"/>
+      <w:pPr>
+        <w:ind w:left="3600" w:hanging="360"/>
+      </w:pPr>
+    </w:lvl>
+    <w:lvl w:ilvl="5" w:tplc="0409001B" w:tentative="1">
+      <w:start w:val="1"/>
+      <w:numFmt w:val="lowerRoman"/>
+      <w:lvlText w:val="%6."/>
+      <w:lvlJc w:val="right"/>
+      <w:pPr>
+        <w:ind w:left="4320" w:hanging="180"/>
+      </w:pPr>
+    </w:lvl>
+    <w:lvl w:ilvl="6" w:tplc="0409000F" w:tentative="1">
+      <w:start w:val="1"/>
+      <w:numFmt w:val="decimal"/>
+      <w:lvlText w:val="%7."/>
+      <w:lvlJc w:val="left"/>
+      <w:pPr>
+        <w:ind w:left="5040" w:hanging="360"/>
+      </w:pPr>
+    </w:lvl>
+    <w:lvl w:ilvl="7" w:tplc="04090019" w:tentative="1">
+      <w:start w:val="1"/>
+      <w:numFmt w:val="lowerLetter"/>
+      <w:lvlText w:val="%8."/>
+      <w:lvlJc w:val="left"/>
+      <w:pPr>
+        <w:ind w:left="5760" w:hanging="360"/>
+      </w:pPr>
+    </w:lvl>
+    <w:lvl w:ilvl="8" w:tplc="0409001B" w:tentative="1">
+      <w:start w:val="1"/>
+      <w:numFmt w:val="lowerRoman"/>
+      <w:lvlText w:val="%9."/>
+      <w:lvlJc w:val="right"/>
+      <w:pPr>
+        <w:ind w:left="6480" w:hanging="180"/>
+      </w:pPr>
+    </w:lvl>
+  </w:abstractNum>
+  <w:abstractNum w:abstractNumId="1" w15:restartNumberingAfterBreak="0">
     <w:nsid w:val="2ACB689D"/>
     <w:multiLevelType w:val="hybridMultilevel"/>
     <w:tmpl w:val="462EA114"/>
@@ -7328,7 +10009,96 @@
       </w:pPr>
     </w:lvl>
   </w:abstractNum>
-  <w:abstractNum w:abstractNumId="1" w15:restartNumberingAfterBreak="0">
+  <w:abstractNum w:abstractNumId="2" w15:restartNumberingAfterBreak="0">
+    <w:nsid w:val="38E328C9"/>
+    <w:multiLevelType w:val="hybridMultilevel"/>
+    <w:tmpl w:val="5C50DF5C"/>
+    <w:lvl w:ilvl="0" w:tplc="DBF2668A">
+      <w:start w:val="1"/>
+      <w:numFmt w:val="hebrew1"/>
+      <w:lvlText w:val="%1)"/>
+      <w:lvlJc w:val="left"/>
+      <w:pPr>
+        <w:ind w:left="720" w:hanging="360"/>
+      </w:pPr>
+      <w:rPr>
+        <w:rFonts w:hint="default"/>
+      </w:rPr>
+    </w:lvl>
+    <w:lvl w:ilvl="1" w:tplc="04090019">
+      <w:start w:val="1"/>
+      <w:numFmt w:val="lowerLetter"/>
+      <w:lvlText w:val="%2."/>
+      <w:lvlJc w:val="left"/>
+      <w:pPr>
+        <w:ind w:left="1440" w:hanging="360"/>
+      </w:pPr>
+    </w:lvl>
+    <w:lvl w:ilvl="2" w:tplc="0409001B" w:tentative="1">
+      <w:start w:val="1"/>
+      <w:numFmt w:val="lowerRoman"/>
+      <w:lvlText w:val="%3."/>
+      <w:lvlJc w:val="right"/>
+      <w:pPr>
+        <w:ind w:left="2160" w:hanging="180"/>
+      </w:pPr>
+    </w:lvl>
+    <w:lvl w:ilvl="3" w:tplc="0409000F" w:tentative="1">
+      <w:start w:val="1"/>
+      <w:numFmt w:val="decimal"/>
+      <w:lvlText w:val="%4."/>
+      <w:lvlJc w:val="left"/>
+      <w:pPr>
+        <w:ind w:left="2880" w:hanging="360"/>
+      </w:pPr>
+    </w:lvl>
+    <w:lvl w:ilvl="4" w:tplc="04090019" w:tentative="1">
+      <w:start w:val="1"/>
+      <w:numFmt w:val="lowerLetter"/>
+      <w:lvlText w:val="%5."/>
+      <w:lvlJc w:val="left"/>
+      <w:pPr>
+        <w:ind w:left="3600" w:hanging="360"/>
+      </w:pPr>
+    </w:lvl>
+    <w:lvl w:ilvl="5" w:tplc="0409001B" w:tentative="1">
+      <w:start w:val="1"/>
+      <w:numFmt w:val="lowerRoman"/>
+      <w:lvlText w:val="%6."/>
+      <w:lvlJc w:val="right"/>
+      <w:pPr>
+        <w:ind w:left="4320" w:hanging="180"/>
+      </w:pPr>
+    </w:lvl>
+    <w:lvl w:ilvl="6" w:tplc="0409000F" w:tentative="1">
+      <w:start w:val="1"/>
+      <w:numFmt w:val="decimal"/>
+      <w:lvlText w:val="%7."/>
+      <w:lvlJc w:val="left"/>
+      <w:pPr>
+        <w:ind w:left="5040" w:hanging="360"/>
+      </w:pPr>
+    </w:lvl>
+    <w:lvl w:ilvl="7" w:tplc="04090019" w:tentative="1">
+      <w:start w:val="1"/>
+      <w:numFmt w:val="lowerLetter"/>
+      <w:lvlText w:val="%8."/>
+      <w:lvlJc w:val="left"/>
+      <w:pPr>
+        <w:ind w:left="5760" w:hanging="360"/>
+      </w:pPr>
+    </w:lvl>
+    <w:lvl w:ilvl="8" w:tplc="0409001B" w:tentative="1">
+      <w:start w:val="1"/>
+      <w:numFmt w:val="lowerRoman"/>
+      <w:lvlText w:val="%9."/>
+      <w:lvlJc w:val="right"/>
+      <w:pPr>
+        <w:ind w:left="6480" w:hanging="180"/>
+      </w:pPr>
+    </w:lvl>
+  </w:abstractNum>
+  <w:abstractNum w:abstractNumId="3" w15:restartNumberingAfterBreak="0">
     <w:nsid w:val="5D333A42"/>
     <w:multiLevelType w:val="multilevel"/>
     <w:tmpl w:val="4BDA5714"/>
@@ -7415,16 +10185,22 @@
     </w:lvl>
   </w:abstractNum>
   <w:num w:numId="1">
+    <w:abstractNumId w:val="3"/>
+  </w:num>
+  <w:num w:numId="2">
     <w:abstractNumId w:val="1"/>
   </w:num>
-  <w:num w:numId="2">
+  <w:num w:numId="3">
     <w:abstractNumId w:val="0"/>
+  </w:num>
+  <w:num w:numId="4">
+    <w:abstractNumId w:val="2"/>
   </w:num>
 </w:numbering>
 </file>
 
 <file path=word/styles.xml><?xml version="1.0" encoding="utf-8"?>
-<w:styles xmlns:mc="http://schemas.openxmlformats.org/markup-compatibility/2006" xmlns:r="http://schemas.openxmlformats.org/officeDocument/2006/relationships" xmlns:w="http://schemas.openxmlformats.org/wordprocessingml/2006/main" xmlns:w14="http://schemas.microsoft.com/office/word/2010/wordml" xmlns:w15="http://schemas.microsoft.com/office/word/2012/wordml" xmlns:w16se="http://schemas.microsoft.com/office/word/2015/wordml/symex" mc:Ignorable="w14 w15 w16se">
+<w:styles xmlns:mc="http://schemas.openxmlformats.org/markup-compatibility/2006" xmlns:r="http://schemas.openxmlformats.org/officeDocument/2006/relationships" xmlns:w="http://schemas.openxmlformats.org/wordprocessingml/2006/main" xmlns:w14="http://schemas.microsoft.com/office/word/2010/wordml" xmlns:w15="http://schemas.microsoft.com/office/word/2012/wordml" xmlns:w16cid="http://schemas.microsoft.com/office/word/2016/wordml/cid" xmlns:w16se="http://schemas.microsoft.com/office/word/2015/wordml/symex" mc:Ignorable="w14 w15 w16se w16cid">
   <w:docDefaults>
     <w:rPrDefault>
       <w:rPr>
@@ -7440,7 +10216,7 @@
       </w:pPr>
     </w:pPrDefault>
   </w:docDefaults>
-  <w:latentStyles w:defLockedState="0" w:defUIPriority="99" w:defSemiHidden="0" w:defUnhideWhenUsed="0" w:defQFormat="0" w:count="371">
+  <w:latentStyles w:defLockedState="0" w:defUIPriority="99" w:defSemiHidden="0" w:defUnhideWhenUsed="0" w:defQFormat="0" w:count="375">
     <w:lsdException w:name="Normal" w:uiPriority="0" w:qFormat="1"/>
     <w:lsdException w:name="heading 1" w:uiPriority="9" w:qFormat="1"/>
     <w:lsdException w:name="heading 2" w:semiHidden="1" w:uiPriority="9" w:unhideWhenUsed="1" w:qFormat="1"/>
@@ -7546,7 +10322,6 @@
     <w:lsdException w:name="HTML Sample" w:semiHidden="1" w:unhideWhenUsed="1"/>
     <w:lsdException w:name="HTML Typewriter" w:semiHidden="1" w:unhideWhenUsed="1"/>
     <w:lsdException w:name="HTML Variable" w:semiHidden="1" w:unhideWhenUsed="1"/>
-    <w:lsdException w:name="Normal Table" w:semiHidden="1" w:unhideWhenUsed="1"/>
     <w:lsdException w:name="annotation subject" w:semiHidden="1" w:unhideWhenUsed="1"/>
     <w:lsdException w:name="No List" w:semiHidden="1" w:unhideWhenUsed="1"/>
     <w:lsdException w:name="Outline List 1" w:semiHidden="1" w:unhideWhenUsed="1"/>
@@ -7590,10 +10365,8 @@
     <w:lsdException w:name="Table Elegant" w:semiHidden="1" w:unhideWhenUsed="1"/>
     <w:lsdException w:name="Table Professional" w:semiHidden="1" w:unhideWhenUsed="1"/>
     <w:lsdException w:name="Table Subtle 1" w:semiHidden="1" w:unhideWhenUsed="1"/>
-    <w:lsdException w:name="Table Subtle 2" w:semiHidden="1" w:unhideWhenUsed="1"/>
     <w:lsdException w:name="Table Web 1" w:semiHidden="1" w:unhideWhenUsed="1"/>
     <w:lsdException w:name="Table Web 2" w:semiHidden="1" w:unhideWhenUsed="1"/>
-    <w:lsdException w:name="Table Web 3" w:semiHidden="1" w:unhideWhenUsed="1"/>
     <w:lsdException w:name="Balloon Text" w:semiHidden="1" w:unhideWhenUsed="1"/>
     <w:lsdException w:name="Table Grid" w:uiPriority="39"/>
     <w:lsdException w:name="Table Theme" w:semiHidden="1" w:unhideWhenUsed="1"/>
@@ -7812,16 +10585,20 @@
     <w:lsdException w:name="List Table 5 Dark Accent 6" w:uiPriority="50"/>
     <w:lsdException w:name="List Table 6 Colorful Accent 6" w:uiPriority="51"/>
     <w:lsdException w:name="List Table 7 Colorful Accent 6" w:uiPriority="52"/>
+    <w:lsdException w:name="Mention" w:semiHidden="1" w:unhideWhenUsed="1"/>
+    <w:lsdException w:name="Smart Hyperlink" w:semiHidden="1" w:unhideWhenUsed="1"/>
+    <w:lsdException w:name="Hashtag" w:semiHidden="1" w:unhideWhenUsed="1"/>
+    <w:lsdException w:name="Unresolved Mention" w:semiHidden="1" w:unhideWhenUsed="1"/>
   </w:latentStyles>
-  <w:style w:type="paragraph" w:default="1" w:styleId="a">
+  <w:style w:type="paragraph" w:default="1" w:styleId="Normal">
     <w:name w:val="Normal"/>
     <w:qFormat/>
   </w:style>
-  <w:style w:type="paragraph" w:styleId="1">
+  <w:style w:type="paragraph" w:styleId="Heading1">
     <w:name w:val="heading 1"/>
-    <w:basedOn w:val="a"/>
-    <w:next w:val="a"/>
-    <w:link w:val="10"/>
+    <w:basedOn w:val="Normal"/>
+    <w:next w:val="Normal"/>
+    <w:link w:val="Heading1Char"/>
     <w:uiPriority w:val="9"/>
     <w:qFormat/>
     <w:rsid w:val="00B40517"/>
@@ -7838,11 +10615,11 @@
       <w:szCs w:val="32"/>
     </w:rPr>
   </w:style>
-  <w:style w:type="paragraph" w:styleId="2">
+  <w:style w:type="paragraph" w:styleId="Heading2">
     <w:name w:val="heading 2"/>
-    <w:basedOn w:val="a"/>
-    <w:next w:val="a"/>
-    <w:link w:val="20"/>
+    <w:basedOn w:val="Normal"/>
+    <w:next w:val="Normal"/>
+    <w:link w:val="Heading2Char"/>
     <w:uiPriority w:val="9"/>
     <w:unhideWhenUsed/>
     <w:qFormat/>
@@ -7860,10 +10637,10 @@
       <w:szCs w:val="26"/>
     </w:rPr>
   </w:style>
-  <w:style w:type="paragraph" w:styleId="3">
+  <w:style w:type="paragraph" w:styleId="Heading3">
     <w:name w:val="heading 3"/>
-    <w:basedOn w:val="a"/>
-    <w:next w:val="a"/>
+    <w:basedOn w:val="Normal"/>
+    <w:next w:val="Normal"/>
     <w:uiPriority w:val="9"/>
     <w:semiHidden/>
     <w:unhideWhenUsed/>
@@ -7880,10 +10657,10 @@
       <w:szCs w:val="28"/>
     </w:rPr>
   </w:style>
-  <w:style w:type="paragraph" w:styleId="4">
+  <w:style w:type="paragraph" w:styleId="Heading4">
     <w:name w:val="heading 4"/>
-    <w:basedOn w:val="a"/>
-    <w:next w:val="a"/>
+    <w:basedOn w:val="Normal"/>
+    <w:next w:val="Normal"/>
     <w:uiPriority w:val="9"/>
     <w:semiHidden/>
     <w:unhideWhenUsed/>
@@ -7900,10 +10677,10 @@
       <w:szCs w:val="24"/>
     </w:rPr>
   </w:style>
-  <w:style w:type="paragraph" w:styleId="5">
+  <w:style w:type="paragraph" w:styleId="Heading5">
     <w:name w:val="heading 5"/>
-    <w:basedOn w:val="a"/>
-    <w:next w:val="a"/>
+    <w:basedOn w:val="Normal"/>
+    <w:next w:val="Normal"/>
     <w:uiPriority w:val="9"/>
     <w:semiHidden/>
     <w:unhideWhenUsed/>
@@ -7918,10 +10695,10 @@
       <w:b/>
     </w:rPr>
   </w:style>
-  <w:style w:type="paragraph" w:styleId="6">
+  <w:style w:type="paragraph" w:styleId="Heading6">
     <w:name w:val="heading 6"/>
-    <w:basedOn w:val="a"/>
-    <w:next w:val="a"/>
+    <w:basedOn w:val="Normal"/>
+    <w:next w:val="Normal"/>
     <w:uiPriority w:val="9"/>
     <w:semiHidden/>
     <w:unhideWhenUsed/>
@@ -7938,13 +10715,13 @@
       <w:szCs w:val="20"/>
     </w:rPr>
   </w:style>
-  <w:style w:type="character" w:default="1" w:styleId="a0">
+  <w:style w:type="character" w:default="1" w:styleId="DefaultParagraphFont">
     <w:name w:val="Default Paragraph Font"/>
     <w:uiPriority w:val="1"/>
     <w:semiHidden/>
     <w:unhideWhenUsed/>
   </w:style>
-  <w:style w:type="table" w:default="1" w:styleId="a1">
+  <w:style w:type="table" w:default="1" w:styleId="TableNormal">
     <w:name w:val="Normal Table"/>
     <w:uiPriority w:val="99"/>
     <w:semiHidden/>
@@ -7959,7 +10736,7 @@
       </w:tblCellMar>
     </w:tblPr>
   </w:style>
-  <w:style w:type="numbering" w:default="1" w:styleId="a2">
+  <w:style w:type="numbering" w:default="1" w:styleId="NoList">
     <w:name w:val="No List"/>
     <w:uiPriority w:val="99"/>
     <w:semiHidden/>
@@ -7976,11 +10753,11 @@
       </w:tblCellMar>
     </w:tblPr>
   </w:style>
-  <w:style w:type="paragraph" w:styleId="a3">
+  <w:style w:type="paragraph" w:styleId="Title">
     <w:name w:val="Title"/>
-    <w:basedOn w:val="a"/>
-    <w:next w:val="a"/>
-    <w:link w:val="a4"/>
+    <w:basedOn w:val="Normal"/>
+    <w:next w:val="Normal"/>
+    <w:link w:val="TitleChar"/>
     <w:uiPriority w:val="10"/>
     <w:qFormat/>
     <w:rsid w:val="00B40517"/>
@@ -7996,10 +10773,10 @@
       <w:szCs w:val="56"/>
     </w:rPr>
   </w:style>
-  <w:style w:type="character" w:customStyle="1" w:styleId="a4">
-    <w:name w:val="Заголовок Знак"/>
-    <w:basedOn w:val="a0"/>
-    <w:link w:val="a3"/>
+  <w:style w:type="character" w:customStyle="1" w:styleId="TitleChar">
+    <w:name w:val="Title Char"/>
+    <w:basedOn w:val="DefaultParagraphFont"/>
+    <w:link w:val="Title"/>
     <w:uiPriority w:val="10"/>
     <w:rsid w:val="00B40517"/>
     <w:rPr>
@@ -8010,10 +10787,10 @@
       <w:szCs w:val="56"/>
     </w:rPr>
   </w:style>
-  <w:style w:type="character" w:customStyle="1" w:styleId="10">
-    <w:name w:val="Заголовок 1 Знак"/>
-    <w:basedOn w:val="a0"/>
-    <w:link w:val="1"/>
+  <w:style w:type="character" w:customStyle="1" w:styleId="Heading1Char">
+    <w:name w:val="Heading 1 Char"/>
+    <w:basedOn w:val="DefaultParagraphFont"/>
+    <w:link w:val="Heading1"/>
     <w:uiPriority w:val="9"/>
     <w:rsid w:val="00B40517"/>
     <w:rPr>
@@ -8023,10 +10800,10 @@
       <w:szCs w:val="32"/>
     </w:rPr>
   </w:style>
-  <w:style w:type="character" w:customStyle="1" w:styleId="20">
-    <w:name w:val="Заголовок 2 Знак"/>
-    <w:basedOn w:val="a0"/>
-    <w:link w:val="2"/>
+  <w:style w:type="character" w:customStyle="1" w:styleId="Heading2Char">
+    <w:name w:val="Heading 2 Char"/>
+    <w:basedOn w:val="DefaultParagraphFont"/>
+    <w:link w:val="Heading2"/>
     <w:uiPriority w:val="9"/>
     <w:rsid w:val="00B40517"/>
     <w:rPr>
@@ -8036,9 +10813,9 @@
       <w:szCs w:val="26"/>
     </w:rPr>
   </w:style>
-  <w:style w:type="paragraph" w:styleId="a5">
+  <w:style w:type="paragraph" w:styleId="ListParagraph">
     <w:name w:val="List Paragraph"/>
-    <w:basedOn w:val="a"/>
+    <w:basedOn w:val="Normal"/>
     <w:uiPriority w:val="34"/>
     <w:qFormat/>
     <w:rsid w:val="009A31BD"/>
@@ -8047,9 +10824,9 @@
       <w:contextualSpacing/>
     </w:pPr>
   </w:style>
-  <w:style w:type="character" w:styleId="a6">
+  <w:style w:type="character" w:styleId="PlaceholderText">
     <w:name w:val="Placeholder Text"/>
-    <w:basedOn w:val="a0"/>
+    <w:basedOn w:val="DefaultParagraphFont"/>
     <w:uiPriority w:val="99"/>
     <w:semiHidden/>
     <w:rsid w:val="008A66EE"/>
@@ -8057,9 +10834,9 @@
       <w:color w:val="808080"/>
     </w:rPr>
   </w:style>
-  <w:style w:type="table" w:styleId="a7">
+  <w:style w:type="table" w:styleId="TableGrid">
     <w:name w:val="Table Grid"/>
-    <w:basedOn w:val="a1"/>
+    <w:basedOn w:val="TableNormal"/>
     <w:uiPriority w:val="39"/>
     <w:rsid w:val="003D6188"/>
     <w:pPr>
@@ -8076,10 +10853,10 @@
       </w:tblBorders>
     </w:tblPr>
   </w:style>
-  <w:style w:type="paragraph" w:styleId="a8">
+  <w:style w:type="paragraph" w:styleId="Subtitle">
     <w:name w:val="Subtitle"/>
-    <w:basedOn w:val="a"/>
-    <w:next w:val="a"/>
+    <w:basedOn w:val="Normal"/>
+    <w:next w:val="Normal"/>
     <w:uiPriority w:val="11"/>
     <w:qFormat/>
     <w:pPr>
@@ -8095,8 +10872,8 @@
       <w:szCs w:val="48"/>
     </w:rPr>
   </w:style>
-  <w:style w:type="table" w:customStyle="1" w:styleId="a9">
-    <w:basedOn w:val="a1"/>
+  <w:style w:type="table" w:customStyle="1" w:styleId="a">
+    <w:basedOn w:val="TableNormal"/>
     <w:pPr>
       <w:spacing w:after="0" w:line="240" w:lineRule="auto"/>
     </w:pPr>
@@ -8105,10 +10882,10 @@
       <w:tblStyleColBandSize w:val="1"/>
     </w:tblPr>
   </w:style>
-  <w:style w:type="paragraph" w:styleId="HTML">
+  <w:style w:type="paragraph" w:styleId="HTMLPreformatted">
     <w:name w:val="HTML Preformatted"/>
-    <w:basedOn w:val="a"/>
-    <w:link w:val="HTML0"/>
+    <w:basedOn w:val="Normal"/>
+    <w:link w:val="HTMLPreformattedChar"/>
     <w:uiPriority w:val="99"/>
     <w:semiHidden/>
     <w:unhideWhenUsed/>
@@ -8140,10 +10917,10 @@
       <w:szCs w:val="20"/>
     </w:rPr>
   </w:style>
-  <w:style w:type="character" w:customStyle="1" w:styleId="HTML0">
-    <w:name w:val="Стандартный HTML Знак"/>
-    <w:basedOn w:val="a0"/>
-    <w:link w:val="HTML"/>
+  <w:style w:type="character" w:customStyle="1" w:styleId="HTMLPreformattedChar">
+    <w:name w:val="HTML Preformatted Char"/>
+    <w:basedOn w:val="DefaultParagraphFont"/>
+    <w:link w:val="HTMLPreformatted"/>
     <w:uiPriority w:val="99"/>
     <w:semiHidden/>
     <w:rsid w:val="00437912"/>
@@ -8151,6 +10928,36 @@
       <w:rFonts w:ascii="Courier New" w:eastAsia="Times New Roman" w:hAnsi="Courier New" w:cs="Courier New"/>
       <w:sz w:val="20"/>
       <w:szCs w:val="20"/>
+    </w:rPr>
+  </w:style>
+  <w:style w:type="paragraph" w:styleId="BalloonText">
+    <w:name w:val="Balloon Text"/>
+    <w:basedOn w:val="Normal"/>
+    <w:link w:val="BalloonTextChar"/>
+    <w:uiPriority w:val="99"/>
+    <w:semiHidden/>
+    <w:unhideWhenUsed/>
+    <w:rsid w:val="00871FA7"/>
+    <w:pPr>
+      <w:spacing w:after="0" w:line="240" w:lineRule="auto"/>
+    </w:pPr>
+    <w:rPr>
+      <w:rFonts w:ascii="Segoe UI" w:hAnsi="Segoe UI" w:cs="Segoe UI"/>
+      <w:sz w:val="18"/>
+      <w:szCs w:val="18"/>
+    </w:rPr>
+  </w:style>
+  <w:style w:type="character" w:customStyle="1" w:styleId="BalloonTextChar">
+    <w:name w:val="Balloon Text Char"/>
+    <w:basedOn w:val="DefaultParagraphFont"/>
+    <w:link w:val="BalloonText"/>
+    <w:uiPriority w:val="99"/>
+    <w:semiHidden/>
+    <w:rsid w:val="00871FA7"/>
+    <w:rPr>
+      <w:rFonts w:ascii="Segoe UI" w:hAnsi="Segoe UI" w:cs="Segoe UI"/>
+      <w:sz w:val="18"/>
+      <w:szCs w:val="18"/>
     </w:rPr>
   </w:style>
 </w:styles>

</xml_diff>